<commit_message>
Finished Testing and Evaluation
</commit_message>
<xml_diff>
--- a/Group Report/Team_14.docx
+++ b/Group Report/Team_14.docx
@@ -484,6 +484,66 @@
         <w:t xml:space="preserve"> College London</w:t>
       </w:r>
     </w:p>
+    <w:p>
+      <w:pPr>
+        <w:pStyle w:val="Heading1"/>
+      </w:pPr>
+      <w:bookmarkStart w:id="0" w:name="_Toc511123141"/>
+      <w:r>
+        <w:lastRenderedPageBreak/>
+        <w:t>Abstract</w:t>
+      </w:r>
+      <w:bookmarkEnd w:id="0"/>
+    </w:p>
+    <w:p/>
+    <w:p>
+      <w:r>
+        <w:t>When children are born, a lot of information is gathered about them as they develop such as weight, height etc. This data is usually visualized in a  graph format and generally on paper. With over 130,000 births last year in London alone, a lot of data has to be collected and resources such as paper used to produce the growth charts for this data. This is where our problem lied. Our problem was to produce an application for Great Ormond Street Hospital that can produce these growth charts and display useful information to the user  about the growth of the child for example, what centile the their weight/height lies in etc. Our client also wanted us to make this application available on as many platforms as possible especially mobile devices.</w:t>
+      </w:r>
+    </w:p>
+    <w:p/>
+    <w:p>
+      <w:r>
+        <w:t>The solution we created was a web app coded in the statistical language R. We used R as it easily allowed us to read and manipulate data from the .csv files in which the information was stored. We used two main libraries from R for our app. Firstly, we used R-Shiny to make our app accessible from the web, allowing our application to be used on all platforms with web functionality. As well as giving us web functionality, R-Shiny provided the resources for us to create a UI for our application. The other library we used was ‘</w:t>
+      </w:r>
+      <w:proofErr w:type="spellStart"/>
+      <w:r>
+        <w:t>plotly</w:t>
+      </w:r>
+      <w:proofErr w:type="spellEnd"/>
+      <w:r>
+        <w:t>’. This library allowed us to display the growth charts in a visually stimulating format and contained a lot of built in functionality that provides a more robust experience for the user allowing them to zoom in/out, compare data at different points etc. We produced two growth charts for each type of growth and gender. One graph was a measurement/age graph with the child’s data as well as the lines for some centiles so the user can see how child’s growth compares to the rest of the population. The other graph is a z-score/age graph which allows the user to see more explicitly how the child’s growth moves in centiles providing more information to the user.</w:t>
+      </w:r>
+    </w:p>
+    <w:p/>
+    <w:p>
+      <w:r>
+        <w:t xml:space="preserve">Given the time restraints and lack of experience with the R programming language, the progress we’ve made with the project is quite remarkable as we met all the essential and </w:t>
+      </w:r>
+      <w:r>
+        <w:lastRenderedPageBreak/>
+        <w:t>most of the optional requirements the client set for us. With this in mind, we can state with confidence that we have produced a complete product. However, the app isn’t ready to be used in hospitals just yet, with more time we could add more functionality and provide a data store such that hospitals can upload their data.</w:t>
+      </w:r>
+    </w:p>
+    <w:p/>
+    <w:p/>
+    <w:p/>
+    <w:p/>
+    <w:p/>
+    <w:p/>
+    <w:p/>
+    <w:p/>
+    <w:p/>
+    <w:p/>
+    <w:p/>
+    <w:p/>
+    <w:p/>
+    <w:p/>
+    <w:p/>
+    <w:p/>
+    <w:p/>
+    <w:p/>
+    <w:p/>
     <w:sdt>
       <w:sdtPr>
         <w:rPr>
@@ -516,8 +576,6 @@
           <w:r>
             <w:t>Contents</w:t>
           </w:r>
-          <w:bookmarkStart w:id="0" w:name="_GoBack"/>
-          <w:bookmarkEnd w:id="0"/>
         </w:p>
         <w:p>
           <w:pPr>
@@ -538,7 +596,7 @@
           <w:r>
             <w:fldChar w:fldCharType="separate"/>
           </w:r>
-          <w:hyperlink w:anchor="_Toc510873238" w:history="1">
+          <w:hyperlink w:anchor="_Toc511123141" w:history="1">
             <w:r>
               <w:rPr>
                 <w:rStyle w:val="Hyperlink"/>
@@ -561,7 +619,7 @@
               <w:rPr>
                 <w:webHidden/>
               </w:rPr>
-              <w:instrText xml:space="preserve"> PAGEREF _Toc510873238 \h </w:instrText>
+              <w:instrText xml:space="preserve"> PAGEREF _Toc511123141 \h </w:instrText>
             </w:r>
             <w:r>
               <w:rPr>
@@ -578,7 +636,7 @@
               <w:rPr>
                 <w:webHidden/>
               </w:rPr>
-              <w:t>3</w:t>
+              <w:t>2</w:t>
             </w:r>
             <w:r>
               <w:rPr>
@@ -598,7 +656,7 @@
               <w:u w:val="none"/>
             </w:rPr>
           </w:pPr>
-          <w:hyperlink w:anchor="_Toc510873239" w:history="1">
+          <w:hyperlink w:anchor="_Toc511123142" w:history="1">
             <w:r>
               <w:rPr>
                 <w:rStyle w:val="Hyperlink"/>
@@ -621,7 +679,7 @@
               <w:rPr>
                 <w:webHidden/>
               </w:rPr>
-              <w:instrText xml:space="preserve"> PAGEREF _Toc510873239 \h </w:instrText>
+              <w:instrText xml:space="preserve"> PAGEREF _Toc511123142 \h </w:instrText>
             </w:r>
             <w:r>
               <w:rPr>
@@ -658,7 +716,7 @@
               <w:u w:val="none"/>
             </w:rPr>
           </w:pPr>
-          <w:hyperlink w:anchor="_Toc510873240" w:history="1">
+          <w:hyperlink w:anchor="_Toc511123143" w:history="1">
             <w:r>
               <w:rPr>
                 <w:rStyle w:val="Hyperlink"/>
@@ -681,7 +739,7 @@
               <w:rPr>
                 <w:webHidden/>
               </w:rPr>
-              <w:instrText xml:space="preserve"> PAGEREF _Toc510873240 \h </w:instrText>
+              <w:instrText xml:space="preserve"> PAGEREF _Toc511123143 \h </w:instrText>
             </w:r>
             <w:r>
               <w:rPr>
@@ -722,7 +780,7 @@
               <w:lang w:val="en-GB" w:eastAsia="en-GB"/>
             </w:rPr>
           </w:pPr>
-          <w:hyperlink w:anchor="_Toc510873241" w:history="1">
+          <w:hyperlink w:anchor="_Toc511123144" w:history="1">
             <w:r>
               <w:rPr>
                 <w:rStyle w:val="Hyperlink"/>
@@ -749,7 +807,7 @@
                 <w:noProof/>
                 <w:webHidden/>
               </w:rPr>
-              <w:instrText xml:space="preserve"> PAGEREF _Toc510873241 \h </w:instrText>
+              <w:instrText xml:space="preserve"> PAGEREF _Toc511123144 \h </w:instrText>
             </w:r>
             <w:r>
               <w:rPr>
@@ -794,7 +852,7 @@
               <w:lang w:val="en-GB" w:eastAsia="en-GB"/>
             </w:rPr>
           </w:pPr>
-          <w:hyperlink w:anchor="_Toc510873242" w:history="1">
+          <w:hyperlink w:anchor="_Toc511123145" w:history="1">
             <w:r>
               <w:rPr>
                 <w:rStyle w:val="Hyperlink"/>
@@ -821,7 +879,7 @@
                 <w:noProof/>
                 <w:webHidden/>
               </w:rPr>
-              <w:instrText xml:space="preserve"> PAGEREF _Toc510873242 \h </w:instrText>
+              <w:instrText xml:space="preserve"> PAGEREF _Toc511123145 \h </w:instrText>
             </w:r>
             <w:r>
               <w:rPr>
@@ -862,7 +920,7 @@
               <w:u w:val="none"/>
             </w:rPr>
           </w:pPr>
-          <w:hyperlink w:anchor="_Toc510873243" w:history="1">
+          <w:hyperlink w:anchor="_Toc511123146" w:history="1">
             <w:r>
               <w:rPr>
                 <w:rStyle w:val="Hyperlink"/>
@@ -885,7 +943,7 @@
               <w:rPr>
                 <w:webHidden/>
               </w:rPr>
-              <w:instrText xml:space="preserve"> PAGEREF _Toc510873243 \h </w:instrText>
+              <w:instrText xml:space="preserve"> PAGEREF _Toc511123146 \h </w:instrText>
             </w:r>
             <w:r>
               <w:rPr>
@@ -922,7 +980,7 @@
               <w:u w:val="none"/>
             </w:rPr>
           </w:pPr>
-          <w:hyperlink w:anchor="_Toc510873244" w:history="1">
+          <w:hyperlink w:anchor="_Toc511123147" w:history="1">
             <w:r>
               <w:rPr>
                 <w:rStyle w:val="Hyperlink"/>
@@ -945,7 +1003,7 @@
               <w:rPr>
                 <w:webHidden/>
               </w:rPr>
-              <w:instrText xml:space="preserve"> PAGEREF _Toc510873244 \h </w:instrText>
+              <w:instrText xml:space="preserve"> PAGEREF _Toc511123147 \h </w:instrText>
             </w:r>
             <w:r>
               <w:rPr>
@@ -982,7 +1040,7 @@
               <w:u w:val="none"/>
             </w:rPr>
           </w:pPr>
-          <w:hyperlink w:anchor="_Toc510873245" w:history="1">
+          <w:hyperlink w:anchor="_Toc511123148" w:history="1">
             <w:r>
               <w:rPr>
                 <w:rStyle w:val="Hyperlink"/>
@@ -1005,7 +1063,7 @@
               <w:rPr>
                 <w:webHidden/>
               </w:rPr>
-              <w:instrText xml:space="preserve"> PAGEREF _Toc510873245 \h </w:instrText>
+              <w:instrText xml:space="preserve"> PAGEREF _Toc511123148 \h </w:instrText>
             </w:r>
             <w:r>
               <w:rPr>
@@ -1046,7 +1104,7 @@
               <w:lang w:val="en-GB" w:eastAsia="en-GB"/>
             </w:rPr>
           </w:pPr>
-          <w:hyperlink w:anchor="_Toc510873246" w:history="1">
+          <w:hyperlink w:anchor="_Toc511123149" w:history="1">
             <w:r>
               <w:rPr>
                 <w:rStyle w:val="Hyperlink"/>
@@ -1073,7 +1131,7 @@
                 <w:noProof/>
                 <w:webHidden/>
               </w:rPr>
-              <w:instrText xml:space="preserve"> PAGEREF _Toc510873246 \h </w:instrText>
+              <w:instrText xml:space="preserve"> PAGEREF _Toc511123149 \h </w:instrText>
             </w:r>
             <w:r>
               <w:rPr>
@@ -1118,7 +1176,7 @@
               <w:lang w:val="en-GB" w:eastAsia="en-GB"/>
             </w:rPr>
           </w:pPr>
-          <w:hyperlink w:anchor="_Toc510873247" w:history="1">
+          <w:hyperlink w:anchor="_Toc511123150" w:history="1">
             <w:r>
               <w:rPr>
                 <w:rStyle w:val="Hyperlink"/>
@@ -1145,7 +1203,7 @@
                 <w:noProof/>
                 <w:webHidden/>
               </w:rPr>
-              <w:instrText xml:space="preserve"> PAGEREF _Toc510873247 \h </w:instrText>
+              <w:instrText xml:space="preserve"> PAGEREF _Toc511123150 \h </w:instrText>
             </w:r>
             <w:r>
               <w:rPr>
@@ -1190,7 +1248,7 @@
               <w:lang w:val="en-GB" w:eastAsia="en-GB"/>
             </w:rPr>
           </w:pPr>
-          <w:hyperlink w:anchor="_Toc510873248" w:history="1">
+          <w:hyperlink w:anchor="_Toc511123151" w:history="1">
             <w:r>
               <w:rPr>
                 <w:rStyle w:val="Hyperlink"/>
@@ -1217,7 +1275,7 @@
                 <w:noProof/>
                 <w:webHidden/>
               </w:rPr>
-              <w:instrText xml:space="preserve"> PAGEREF _Toc510873248 \h </w:instrText>
+              <w:instrText xml:space="preserve"> PAGEREF _Toc511123151 \h </w:instrText>
             </w:r>
             <w:r>
               <w:rPr>
@@ -1258,7 +1316,7 @@
               <w:u w:val="none"/>
             </w:rPr>
           </w:pPr>
-          <w:hyperlink w:anchor="_Toc510873249" w:history="1">
+          <w:hyperlink w:anchor="_Toc511123152" w:history="1">
             <w:r>
               <w:rPr>
                 <w:rStyle w:val="Hyperlink"/>
@@ -1281,7 +1339,7 @@
               <w:rPr>
                 <w:webHidden/>
               </w:rPr>
-              <w:instrText xml:space="preserve"> PAGEREF _Toc510873249 \h </w:instrText>
+              <w:instrText xml:space="preserve"> PAGEREF _Toc511123152 \h </w:instrText>
             </w:r>
             <w:r>
               <w:rPr>
@@ -1298,7 +1356,7 @@
               <w:rPr>
                 <w:webHidden/>
               </w:rPr>
-              <w:t>14</w:t>
+              <w:t>18</w:t>
             </w:r>
             <w:r>
               <w:rPr>
@@ -1322,7 +1380,7 @@
               <w:lang w:val="en-GB" w:eastAsia="en-GB"/>
             </w:rPr>
           </w:pPr>
-          <w:hyperlink w:anchor="_Toc510873250" w:history="1">
+          <w:hyperlink w:anchor="_Toc511123153" w:history="1">
             <w:r>
               <w:rPr>
                 <w:rStyle w:val="Hyperlink"/>
@@ -1349,7 +1407,7 @@
                 <w:noProof/>
                 <w:webHidden/>
               </w:rPr>
-              <w:instrText xml:space="preserve"> PAGEREF _Toc510873250 \h </w:instrText>
+              <w:instrText xml:space="preserve"> PAGEREF _Toc511123153 \h </w:instrText>
             </w:r>
             <w:r>
               <w:rPr>
@@ -1369,7 +1427,7 @@
                 <w:noProof/>
                 <w:webHidden/>
               </w:rPr>
-              <w:t>14</w:t>
+              <w:t>18</w:t>
             </w:r>
             <w:r>
               <w:rPr>
@@ -1390,7 +1448,7 @@
               <w:u w:val="none"/>
             </w:rPr>
           </w:pPr>
-          <w:hyperlink w:anchor="_Toc510873251" w:history="1">
+          <w:hyperlink w:anchor="_Toc511123154" w:history="1">
             <w:r>
               <w:rPr>
                 <w:rStyle w:val="Hyperlink"/>
@@ -1413,7 +1471,7 @@
               <w:rPr>
                 <w:webHidden/>
               </w:rPr>
-              <w:instrText xml:space="preserve"> PAGEREF _Toc510873251 \h </w:instrText>
+              <w:instrText xml:space="preserve"> PAGEREF _Toc511123154 \h </w:instrText>
             </w:r>
             <w:r>
               <w:rPr>
@@ -1430,7 +1488,7 @@
               <w:rPr>
                 <w:webHidden/>
               </w:rPr>
-              <w:t>15</w:t>
+              <w:t>21</w:t>
             </w:r>
             <w:r>
               <w:rPr>
@@ -1450,7 +1508,7 @@
               <w:u w:val="none"/>
             </w:rPr>
           </w:pPr>
-          <w:hyperlink w:anchor="_Toc510873252" w:history="1">
+          <w:hyperlink w:anchor="_Toc511123155" w:history="1">
             <w:r>
               <w:rPr>
                 <w:rStyle w:val="Hyperlink"/>
@@ -1473,7 +1531,7 @@
               <w:rPr>
                 <w:webHidden/>
               </w:rPr>
-              <w:instrText xml:space="preserve"> PAGEREF _Toc510873252 \h </w:instrText>
+              <w:instrText xml:space="preserve"> PAGEREF _Toc511123155 \h </w:instrText>
             </w:r>
             <w:r>
               <w:rPr>
@@ -1490,7 +1548,7 @@
               <w:rPr>
                 <w:webHidden/>
               </w:rPr>
-              <w:t>16</w:t>
+              <w:t>22</w:t>
             </w:r>
             <w:r>
               <w:rPr>
@@ -1514,14 +1572,6 @@
     </w:sdt>
     <w:p>
       <w:pPr>
-        <w:jc w:val="center"/>
-        <w:rPr>
-          <w:rFonts w:ascii="Times New Roman" w:hAnsi="Times New Roman" w:cs="Times New Roman"/>
-        </w:rPr>
-      </w:pPr>
-    </w:p>
-    <w:p>
-      <w:pPr>
         <w:rPr>
           <w:rFonts w:asciiTheme="majorHAnsi" w:eastAsiaTheme="majorEastAsia" w:hAnsiTheme="majorHAnsi" w:cstheme="majorBidi"/>
           <w:color w:val="2E74B5" w:themeColor="accent1" w:themeShade="BF"/>
@@ -1529,87 +1579,22 @@
           <w:szCs w:val="32"/>
         </w:rPr>
       </w:pPr>
-      <w:r>
-        <w:rPr>
-          <w:rFonts w:asciiTheme="majorHAnsi" w:eastAsiaTheme="majorEastAsia" w:hAnsiTheme="majorHAnsi" w:cstheme="majorBidi"/>
-          <w:color w:val="2E74B5" w:themeColor="accent1" w:themeShade="BF"/>
-          <w:sz w:val="32"/>
-          <w:szCs w:val="32"/>
-        </w:rPr>
-        <w:br w:type="page"/>
-      </w:r>
-    </w:p>
-    <w:p>
-      <w:pPr>
-        <w:pStyle w:val="Heading1"/>
-      </w:pPr>
-      <w:bookmarkStart w:id="1" w:name="_Toc510873238"/>
-      <w:r>
-        <w:lastRenderedPageBreak/>
-        <w:t>Abstract</w:t>
-      </w:r>
-      <w:bookmarkEnd w:id="1"/>
-    </w:p>
-    <w:p/>
-    <w:p>
-      <w:r>
-        <w:t>When children are born, a lot of information is gathered about them as they develop such as weight, height etc. This data is usually visualized in a  graph format and generally on paper. With over 130,000 births last year in London alone, a lot of data has to be collected and resources such as paper used to produce the growth charts for this data. This is where our problem lied. Our problem was to produce an application for Great Ormond Street Hospital that can produce these growth charts and display useful information to the user  about the growth of the child for example, what centile the their weight/height lies in etc. Our client also wanted us to make this application available on as many platforms as possible especially mobile devices.</w:t>
-      </w:r>
-    </w:p>
-    <w:p/>
-    <w:p>
-      <w:r>
-        <w:t>The solution we created was a web app coded in the statistical language R. We used R as it easily allowed us to read and manipulate data from the .csv files in which the information was stored. We used two main libraries from R for our app. Firstly, we used R-Shiny to make our app accessible from the web, allowing our application to be used on all platforms with web functionality. As well as giving us web functionality, R-Shiny provided the resources for us to create a UI for our application. The other library we used was ‘</w:t>
-      </w:r>
-      <w:proofErr w:type="spellStart"/>
-      <w:r>
-        <w:t>plotly</w:t>
-      </w:r>
-      <w:proofErr w:type="spellEnd"/>
-      <w:r>
-        <w:t>’. This library allowed us to display the growth charts in a visually stimulating format and contained a lot of built in functionality that provides a more robust experience for the user allowing them to zoom in/out, compare data at different points etc. We produced two growth charts for each type of growth and gender. One graph was a measurement/age graph with the child’s data as well as the lines for some centiles so the user can see how child’s growth compares to the rest of the population. The other graph is a z-score/age graph which allows the user to see more explicitly how the child’s growth moves in centiles providing more information to the user.</w:t>
-      </w:r>
-    </w:p>
-    <w:p/>
-    <w:p>
-      <w:r>
-        <w:t xml:space="preserve">Given the time restraints and lack of experience with the R programming language, the progress we’ve made with the project is quite remarkable as we met all the essential and </w:t>
-      </w:r>
-      <w:r>
-        <w:lastRenderedPageBreak/>
-        <w:t>most of the optional requirements the client set for us. With this in mind, we can state with confidence that we have produced a complete product. However, the app isn’t ready to be used in hospitals just yet, with more time we could add more functionality and provide a data store such that hospitals can upload their data.</w:t>
-      </w:r>
     </w:p>
     <w:p/>
     <w:p/>
     <w:p/>
     <w:p/>
     <w:p/>
-    <w:p/>
-    <w:p/>
-    <w:p/>
-    <w:p/>
-    <w:p/>
-    <w:p/>
-    <w:p/>
-    <w:p/>
-    <w:p/>
-    <w:p/>
-    <w:p/>
-    <w:p/>
-    <w:p/>
-    <w:p/>
-    <w:p/>
-    <w:p/>
     <w:p>
       <w:pPr>
         <w:pStyle w:val="Heading1"/>
       </w:pPr>
-      <w:bookmarkStart w:id="2" w:name="_Toc510873239"/>
-      <w:r>
+      <w:bookmarkStart w:id="1" w:name="_Toc511123142"/>
+      <w:r>
+        <w:lastRenderedPageBreak/>
         <w:t>1 Introduction</w:t>
       </w:r>
-      <w:bookmarkEnd w:id="2"/>
+      <w:bookmarkEnd w:id="1"/>
     </w:p>
     <w:p>
       <w:pPr>
@@ -1628,53 +1613,53 @@
       <w:pPr>
         <w:pStyle w:val="Heading1"/>
       </w:pPr>
-      <w:bookmarkStart w:id="3" w:name="_Toc510873240"/>
+      <w:bookmarkStart w:id="2" w:name="_Toc511123143"/>
       <w:r>
         <w:lastRenderedPageBreak/>
         <w:t>2 Requirements</w:t>
       </w:r>
+      <w:bookmarkEnd w:id="2"/>
+    </w:p>
+    <w:p>
+      <w:pPr>
+        <w:pStyle w:val="Heading2"/>
+      </w:pPr>
+      <w:bookmarkStart w:id="3" w:name="_Toc511123144"/>
+      <w:r>
+        <w:t>2.1 Personas</w:t>
+      </w:r>
       <w:bookmarkEnd w:id="3"/>
     </w:p>
     <w:p>
       <w:pPr>
+        <w:rPr>
+          <w:rFonts w:cstheme="minorHAnsi"/>
+        </w:rPr>
+      </w:pPr>
+      <w:r>
+        <w:rPr>
+          <w:rFonts w:cstheme="minorHAnsi"/>
+        </w:rPr>
+        <w:t>Typical users who would use this application would be health centres so that they can monitor the growth of their patients when children come in for their routine check-up. The application could be extended in the future so that any user can use the application so parents can produce their own growth charts for their children.</w:t>
+      </w:r>
+    </w:p>
+    <w:p>
+      <w:pPr>
         <w:pStyle w:val="Heading2"/>
       </w:pPr>
-      <w:bookmarkStart w:id="4" w:name="_Toc510873241"/>
-      <w:r>
-        <w:t>2.1 Personas</w:t>
+      <w:bookmarkStart w:id="4" w:name="_Toc511123145"/>
+      <w:r>
+        <w:t xml:space="preserve">2.2 </w:t>
+      </w:r>
+      <w:proofErr w:type="spellStart"/>
+      <w:r>
+        <w:t>MoSCoW</w:t>
+      </w:r>
+      <w:proofErr w:type="spellEnd"/>
+      <w:r>
+        <w:t xml:space="preserve"> Requirements</w:t>
       </w:r>
       <w:bookmarkEnd w:id="4"/>
-    </w:p>
-    <w:p>
-      <w:pPr>
-        <w:rPr>
-          <w:rFonts w:cstheme="minorHAnsi"/>
-        </w:rPr>
-      </w:pPr>
-      <w:r>
-        <w:rPr>
-          <w:rFonts w:cstheme="minorHAnsi"/>
-        </w:rPr>
-        <w:t>Typical users who would use this application would be health centres so that they can monitor the growth of their patients when children come in for their routine check-up. The application could be extended in the future so that any user can use the application so parents can produce their own growth charts for their children.</w:t>
-      </w:r>
-    </w:p>
-    <w:p>
-      <w:pPr>
-        <w:pStyle w:val="Heading2"/>
-      </w:pPr>
-      <w:bookmarkStart w:id="5" w:name="_Toc510873242"/>
-      <w:r>
-        <w:t xml:space="preserve">2.2 </w:t>
-      </w:r>
-      <w:proofErr w:type="spellStart"/>
-      <w:r>
-        <w:t>MoSCoW</w:t>
-      </w:r>
-      <w:proofErr w:type="spellEnd"/>
-      <w:r>
-        <w:t xml:space="preserve"> Requirements</w:t>
-      </w:r>
-      <w:bookmarkEnd w:id="5"/>
     </w:p>
     <w:tbl>
       <w:tblPr>
@@ -2239,12 +2224,12 @@
       <w:pPr>
         <w:pStyle w:val="Heading1"/>
       </w:pPr>
-      <w:bookmarkStart w:id="6" w:name="_Toc510873243"/>
+      <w:bookmarkStart w:id="5" w:name="_Toc511123146"/>
       <w:r>
         <w:lastRenderedPageBreak/>
         <w:t>3 Research</w:t>
       </w:r>
-      <w:bookmarkEnd w:id="6"/>
+      <w:bookmarkEnd w:id="5"/>
     </w:p>
     <w:p/>
     <w:p>
@@ -2256,12 +2241,12 @@
       <w:pPr>
         <w:pStyle w:val="Heading1"/>
       </w:pPr>
-      <w:bookmarkStart w:id="7" w:name="_Toc510873244"/>
+      <w:bookmarkStart w:id="6" w:name="_Toc511123147"/>
       <w:r>
         <w:lastRenderedPageBreak/>
         <w:t>4 Design and Implementation</w:t>
       </w:r>
-      <w:bookmarkEnd w:id="7"/>
+      <w:bookmarkEnd w:id="6"/>
     </w:p>
     <w:p/>
     <w:p/>
@@ -2274,22 +2259,22 @@
       <w:pPr>
         <w:pStyle w:val="Heading1"/>
       </w:pPr>
-      <w:bookmarkStart w:id="8" w:name="_Toc510873245"/>
+      <w:bookmarkStart w:id="7" w:name="_Toc511123148"/>
       <w:r>
         <w:lastRenderedPageBreak/>
         <w:t>5 Testing</w:t>
       </w:r>
+      <w:bookmarkEnd w:id="7"/>
+    </w:p>
+    <w:p>
+      <w:pPr>
+        <w:pStyle w:val="Heading2"/>
+      </w:pPr>
+      <w:bookmarkStart w:id="8" w:name="_Toc511123149"/>
+      <w:r>
+        <w:t>5.1 Compatibility Testing</w:t>
+      </w:r>
       <w:bookmarkEnd w:id="8"/>
-    </w:p>
-    <w:p>
-      <w:pPr>
-        <w:pStyle w:val="Heading2"/>
-      </w:pPr>
-      <w:bookmarkStart w:id="9" w:name="_Toc510873246"/>
-      <w:r>
-        <w:t>5.1 Compatibility Testing</w:t>
-      </w:r>
-      <w:bookmarkEnd w:id="9"/>
     </w:p>
     <w:tbl>
       <w:tblPr>
@@ -2858,11 +2843,11 @@
       <w:pPr>
         <w:pStyle w:val="Heading2"/>
       </w:pPr>
-      <w:bookmarkStart w:id="10" w:name="_Toc510873247"/>
+      <w:bookmarkStart w:id="9" w:name="_Toc511123150"/>
       <w:r>
         <w:t>5.2 Responsive Design Testing</w:t>
       </w:r>
-      <w:bookmarkEnd w:id="10"/>
+      <w:bookmarkEnd w:id="9"/>
     </w:p>
     <w:tbl>
       <w:tblPr>
@@ -3358,41 +3343,782 @@
       <w:pPr>
         <w:pStyle w:val="Heading2"/>
       </w:pPr>
-      <w:bookmarkStart w:id="11" w:name="_Toc510873248"/>
+      <w:bookmarkStart w:id="10" w:name="_Toc511123151"/>
       <w:r>
         <w:lastRenderedPageBreak/>
         <w:t>5.3 User Acceptance Testing</w:t>
       </w:r>
+      <w:bookmarkEnd w:id="10"/>
+    </w:p>
+    <w:p>
+      <w:r>
+        <w:t>A survey was carried out by different users</w:t>
+      </w:r>
+      <w:r>
+        <w:t xml:space="preserve"> (including </w:t>
+      </w:r>
+      <w:r>
+        <w:t>our client)</w:t>
+      </w:r>
+      <w:r>
+        <w:t xml:space="preserve"> asking a variety of questions. These are the results from the survey:</w:t>
+      </w:r>
+    </w:p>
+    <w:p>
+      <w:pPr>
+        <w:rPr>
+          <w:b/>
+        </w:rPr>
+      </w:pPr>
+      <w:r>
+        <w:rPr>
+          <w:noProof/>
+        </w:rPr>
+        <w:drawing>
+          <wp:inline distT="0" distB="0" distL="0" distR="0" wp14:anchorId="09D87CB5" wp14:editId="659BD6AF">
+            <wp:extent cx="5310188" cy="3073257"/>
+            <wp:effectExtent l="0" t="0" r="5080" b="0"/>
+            <wp:docPr id="9" name="Picture 9"/>
+            <wp:cNvGraphicFramePr>
+              <a:graphicFrameLocks xmlns:a="http://schemas.openxmlformats.org/drawingml/2006/main" noChangeAspect="1"/>
+            </wp:cNvGraphicFramePr>
+            <a:graphic xmlns:a="http://schemas.openxmlformats.org/drawingml/2006/main">
+              <a:graphicData uri="http://schemas.openxmlformats.org/drawingml/2006/picture">
+                <pic:pic xmlns:pic="http://schemas.openxmlformats.org/drawingml/2006/picture">
+                  <pic:nvPicPr>
+                    <pic:cNvPr id="1" name=""/>
+                    <pic:cNvPicPr/>
+                  </pic:nvPicPr>
+                  <pic:blipFill rotWithShape="1">
+                    <a:blip r:embed="rId16"/>
+                    <a:srcRect t="15132"/>
+                    <a:stretch/>
+                  </pic:blipFill>
+                  <pic:spPr bwMode="auto">
+                    <a:xfrm>
+                      <a:off x="0" y="0"/>
+                      <a:ext cx="5363721" cy="3104239"/>
+                    </a:xfrm>
+                    <a:prstGeom prst="rect">
+                      <a:avLst/>
+                    </a:prstGeom>
+                    <a:ln>
+                      <a:noFill/>
+                    </a:ln>
+                    <a:extLst>
+                      <a:ext uri="{53640926-AAD7-44D8-BBD7-CCE9431645EC}">
+                        <a14:shadowObscured xmlns:a14="http://schemas.microsoft.com/office/drawing/2010/main"/>
+                      </a:ext>
+                    </a:extLst>
+                  </pic:spPr>
+                </pic:pic>
+              </a:graphicData>
+            </a:graphic>
+          </wp:inline>
+        </w:drawing>
+      </w:r>
+    </w:p>
+    <w:p>
+      <w:pPr>
+        <w:jc w:val="center"/>
+      </w:pPr>
+      <w:r>
+        <w:rPr>
+          <w:b/>
+        </w:rPr>
+        <w:t xml:space="preserve">Figure 5.9: </w:t>
+      </w:r>
+      <w:r>
+        <w:t>Question 1 Results</w:t>
+      </w:r>
+    </w:p>
+    <w:p>
+      <w:pPr>
+        <w:rPr>
+          <w:b/>
+        </w:rPr>
+      </w:pPr>
+      <w:r>
+        <w:rPr>
+          <w:noProof/>
+        </w:rPr>
+        <w:drawing>
+          <wp:inline distT="0" distB="0" distL="0" distR="0" wp14:anchorId="5BCCDC76" wp14:editId="167A93EA">
+            <wp:extent cx="5731510" cy="1562100"/>
+            <wp:effectExtent l="0" t="0" r="2540" b="0"/>
+            <wp:docPr id="10" name="Picture 10"/>
+            <wp:cNvGraphicFramePr>
+              <a:graphicFrameLocks xmlns:a="http://schemas.openxmlformats.org/drawingml/2006/main" noChangeAspect="1"/>
+            </wp:cNvGraphicFramePr>
+            <a:graphic xmlns:a="http://schemas.openxmlformats.org/drawingml/2006/main">
+              <a:graphicData uri="http://schemas.openxmlformats.org/drawingml/2006/picture">
+                <pic:pic xmlns:pic="http://schemas.openxmlformats.org/drawingml/2006/picture">
+                  <pic:nvPicPr>
+                    <pic:cNvPr id="1" name=""/>
+                    <pic:cNvPicPr/>
+                  </pic:nvPicPr>
+                  <pic:blipFill rotWithShape="1">
+                    <a:blip r:embed="rId17"/>
+                    <a:srcRect t="20555" b="48085"/>
+                    <a:stretch/>
+                  </pic:blipFill>
+                  <pic:spPr bwMode="auto">
+                    <a:xfrm>
+                      <a:off x="0" y="0"/>
+                      <a:ext cx="5731510" cy="1562100"/>
+                    </a:xfrm>
+                    <a:prstGeom prst="rect">
+                      <a:avLst/>
+                    </a:prstGeom>
+                    <a:ln>
+                      <a:noFill/>
+                    </a:ln>
+                    <a:extLst>
+                      <a:ext uri="{53640926-AAD7-44D8-BBD7-CCE9431645EC}">
+                        <a14:shadowObscured xmlns:a14="http://schemas.microsoft.com/office/drawing/2010/main"/>
+                      </a:ext>
+                    </a:extLst>
+                  </pic:spPr>
+                </pic:pic>
+              </a:graphicData>
+            </a:graphic>
+          </wp:inline>
+        </w:drawing>
+      </w:r>
+    </w:p>
+    <w:p>
+      <w:pPr>
+        <w:jc w:val="center"/>
+      </w:pPr>
+      <w:r>
+        <w:rPr>
+          <w:b/>
+        </w:rPr>
+        <w:t xml:space="preserve">Figure 5.10: </w:t>
+      </w:r>
+      <w:r>
+        <w:t>Question 2 Results</w:t>
+      </w:r>
+    </w:p>
+    <w:p>
+      <w:r>
+        <w:rPr>
+          <w:noProof/>
+        </w:rPr>
+        <w:drawing>
+          <wp:inline distT="0" distB="0" distL="0" distR="0" wp14:anchorId="72956745" wp14:editId="31B0E032">
+            <wp:extent cx="5731020" cy="1676400"/>
+            <wp:effectExtent l="0" t="0" r="3175" b="0"/>
+            <wp:docPr id="11" name="Picture 11"/>
+            <wp:cNvGraphicFramePr>
+              <a:graphicFrameLocks xmlns:a="http://schemas.openxmlformats.org/drawingml/2006/main" noChangeAspect="1"/>
+            </wp:cNvGraphicFramePr>
+            <a:graphic xmlns:a="http://schemas.openxmlformats.org/drawingml/2006/main">
+              <a:graphicData uri="http://schemas.openxmlformats.org/drawingml/2006/picture">
+                <pic:pic xmlns:pic="http://schemas.openxmlformats.org/drawingml/2006/picture">
+                  <pic:nvPicPr>
+                    <pic:cNvPr id="1" name=""/>
+                    <pic:cNvPicPr/>
+                  </pic:nvPicPr>
+                  <pic:blipFill rotWithShape="1">
+                    <a:blip r:embed="rId18"/>
+                    <a:srcRect t="26529" b="40235"/>
+                    <a:stretch/>
+                  </pic:blipFill>
+                  <pic:spPr bwMode="auto">
+                    <a:xfrm>
+                      <a:off x="0" y="0"/>
+                      <a:ext cx="5731510" cy="1676543"/>
+                    </a:xfrm>
+                    <a:prstGeom prst="rect">
+                      <a:avLst/>
+                    </a:prstGeom>
+                    <a:ln>
+                      <a:noFill/>
+                    </a:ln>
+                    <a:extLst>
+                      <a:ext uri="{53640926-AAD7-44D8-BBD7-CCE9431645EC}">
+                        <a14:shadowObscured xmlns:a14="http://schemas.microsoft.com/office/drawing/2010/main"/>
+                      </a:ext>
+                    </a:extLst>
+                  </pic:spPr>
+                </pic:pic>
+              </a:graphicData>
+            </a:graphic>
+          </wp:inline>
+        </w:drawing>
+      </w:r>
+    </w:p>
+    <w:p>
+      <w:pPr>
+        <w:jc w:val="center"/>
+      </w:pPr>
+      <w:r>
+        <w:rPr>
+          <w:b/>
+        </w:rPr>
+        <w:t xml:space="preserve">Figure 5.11: </w:t>
+      </w:r>
+      <w:r>
+        <w:t>Question 3 Results</w:t>
+      </w:r>
+    </w:p>
+    <w:p>
+      <w:pPr>
+        <w:jc w:val="center"/>
+      </w:pPr>
+      <w:r>
+        <w:rPr>
+          <w:noProof/>
+        </w:rPr>
+        <w:lastRenderedPageBreak/>
+        <w:drawing>
+          <wp:inline distT="0" distB="0" distL="0" distR="0" wp14:anchorId="6B4F366D" wp14:editId="63029BF6">
+            <wp:extent cx="5731510" cy="3278187"/>
+            <wp:effectExtent l="0" t="0" r="2540" b="0"/>
+            <wp:docPr id="12" name="Picture 12"/>
+            <wp:cNvGraphicFramePr>
+              <a:graphicFrameLocks xmlns:a="http://schemas.openxmlformats.org/drawingml/2006/main" noChangeAspect="1"/>
+            </wp:cNvGraphicFramePr>
+            <a:graphic xmlns:a="http://schemas.openxmlformats.org/drawingml/2006/main">
+              <a:graphicData uri="http://schemas.openxmlformats.org/drawingml/2006/picture">
+                <pic:pic xmlns:pic="http://schemas.openxmlformats.org/drawingml/2006/picture">
+                  <pic:nvPicPr>
+                    <pic:cNvPr id="1" name=""/>
+                    <pic:cNvPicPr/>
+                  </pic:nvPicPr>
+                  <pic:blipFill rotWithShape="1">
+                    <a:blip r:embed="rId19"/>
+                    <a:srcRect t="20911"/>
+                    <a:stretch/>
+                  </pic:blipFill>
+                  <pic:spPr bwMode="auto">
+                    <a:xfrm>
+                      <a:off x="0" y="0"/>
+                      <a:ext cx="5731510" cy="3278187"/>
+                    </a:xfrm>
+                    <a:prstGeom prst="rect">
+                      <a:avLst/>
+                    </a:prstGeom>
+                    <a:ln>
+                      <a:noFill/>
+                    </a:ln>
+                    <a:extLst>
+                      <a:ext uri="{53640926-AAD7-44D8-BBD7-CCE9431645EC}">
+                        <a14:shadowObscured xmlns:a14="http://schemas.microsoft.com/office/drawing/2010/main"/>
+                      </a:ext>
+                    </a:extLst>
+                  </pic:spPr>
+                </pic:pic>
+              </a:graphicData>
+            </a:graphic>
+          </wp:inline>
+        </w:drawing>
+      </w:r>
+    </w:p>
+    <w:p>
+      <w:pPr>
+        <w:jc w:val="center"/>
+      </w:pPr>
+      <w:r>
+        <w:rPr>
+          <w:b/>
+        </w:rPr>
+        <w:t xml:space="preserve">Figure 5.12: </w:t>
+      </w:r>
+      <w:r>
+        <w:t>Question 4 Results</w:t>
+      </w:r>
+    </w:p>
+    <w:p>
+      <w:pPr>
+        <w:jc w:val="center"/>
+      </w:pPr>
+      <w:r>
+        <w:rPr>
+          <w:noProof/>
+        </w:rPr>
+        <w:drawing>
+          <wp:inline distT="0" distB="0" distL="0" distR="0" wp14:anchorId="2272E43C" wp14:editId="438E414D">
+            <wp:extent cx="5386387" cy="3560506"/>
+            <wp:effectExtent l="0" t="0" r="5080" b="1905"/>
+            <wp:docPr id="13" name="Picture 13"/>
+            <wp:cNvGraphicFramePr>
+              <a:graphicFrameLocks xmlns:a="http://schemas.openxmlformats.org/drawingml/2006/main" noChangeAspect="1"/>
+            </wp:cNvGraphicFramePr>
+            <a:graphic xmlns:a="http://schemas.openxmlformats.org/drawingml/2006/main">
+              <a:graphicData uri="http://schemas.openxmlformats.org/drawingml/2006/picture">
+                <pic:pic xmlns:pic="http://schemas.openxmlformats.org/drawingml/2006/picture">
+                  <pic:nvPicPr>
+                    <pic:cNvPr id="1" name=""/>
+                    <pic:cNvPicPr/>
+                  </pic:nvPicPr>
+                  <pic:blipFill rotWithShape="1">
+                    <a:blip r:embed="rId20"/>
+                    <a:srcRect l="12465" t="24396" r="5679" b="8291"/>
+                    <a:stretch/>
+                  </pic:blipFill>
+                  <pic:spPr bwMode="auto">
+                    <a:xfrm>
+                      <a:off x="0" y="0"/>
+                      <a:ext cx="5398761" cy="3568685"/>
+                    </a:xfrm>
+                    <a:prstGeom prst="rect">
+                      <a:avLst/>
+                    </a:prstGeom>
+                    <a:ln>
+                      <a:noFill/>
+                    </a:ln>
+                    <a:extLst>
+                      <a:ext uri="{53640926-AAD7-44D8-BBD7-CCE9431645EC}">
+                        <a14:shadowObscured xmlns:a14="http://schemas.microsoft.com/office/drawing/2010/main"/>
+                      </a:ext>
+                    </a:extLst>
+                  </pic:spPr>
+                </pic:pic>
+              </a:graphicData>
+            </a:graphic>
+          </wp:inline>
+        </w:drawing>
+      </w:r>
+    </w:p>
+    <w:p>
+      <w:pPr>
+        <w:jc w:val="center"/>
+      </w:pPr>
+      <w:r>
+        <w:rPr>
+          <w:b/>
+        </w:rPr>
+        <w:t xml:space="preserve">Figure 5.13: </w:t>
+      </w:r>
+      <w:r>
+        <w:t>Question 5 Results</w:t>
+      </w:r>
+    </w:p>
+    <w:p>
+      <w:pPr>
+        <w:jc w:val="center"/>
+      </w:pPr>
+    </w:p>
+    <w:p>
+      <w:pPr>
+        <w:jc w:val="center"/>
+      </w:pPr>
+    </w:p>
+    <w:p>
+      <w:pPr>
+        <w:jc w:val="center"/>
+      </w:pPr>
+      <w:r>
+        <w:rPr>
+          <w:noProof/>
+        </w:rPr>
+        <w:lastRenderedPageBreak/>
+        <w:drawing>
+          <wp:inline distT="0" distB="0" distL="0" distR="0" wp14:anchorId="2A3946B7" wp14:editId="17A5924D">
+            <wp:extent cx="5362575" cy="2684900"/>
+            <wp:effectExtent l="0" t="0" r="0" b="1270"/>
+            <wp:docPr id="14" name="Picture 14"/>
+            <wp:cNvGraphicFramePr>
+              <a:graphicFrameLocks xmlns:a="http://schemas.openxmlformats.org/drawingml/2006/main" noChangeAspect="1"/>
+            </wp:cNvGraphicFramePr>
+            <a:graphic xmlns:a="http://schemas.openxmlformats.org/drawingml/2006/main">
+              <a:graphicData uri="http://schemas.openxmlformats.org/drawingml/2006/picture">
+                <pic:pic xmlns:pic="http://schemas.openxmlformats.org/drawingml/2006/picture">
+                  <pic:nvPicPr>
+                    <pic:cNvPr id="1" name=""/>
+                    <pic:cNvPicPr/>
+                  </pic:nvPicPr>
+                  <pic:blipFill rotWithShape="1">
+                    <a:blip r:embed="rId21"/>
+                    <a:srcRect l="22684" t="24093" r="5939" b="25119"/>
+                    <a:stretch/>
+                  </pic:blipFill>
+                  <pic:spPr bwMode="auto">
+                    <a:xfrm>
+                      <a:off x="0" y="0"/>
+                      <a:ext cx="5368839" cy="2688036"/>
+                    </a:xfrm>
+                    <a:prstGeom prst="rect">
+                      <a:avLst/>
+                    </a:prstGeom>
+                    <a:ln>
+                      <a:noFill/>
+                    </a:ln>
+                    <a:extLst>
+                      <a:ext uri="{53640926-AAD7-44D8-BBD7-CCE9431645EC}">
+                        <a14:shadowObscured xmlns:a14="http://schemas.microsoft.com/office/drawing/2010/main"/>
+                      </a:ext>
+                    </a:extLst>
+                  </pic:spPr>
+                </pic:pic>
+              </a:graphicData>
+            </a:graphic>
+          </wp:inline>
+        </w:drawing>
+      </w:r>
+    </w:p>
+    <w:p>
+      <w:pPr>
+        <w:jc w:val="center"/>
+      </w:pPr>
+      <w:r>
+        <w:rPr>
+          <w:b/>
+        </w:rPr>
+        <w:t xml:space="preserve">Figure 5.14: </w:t>
+      </w:r>
+      <w:r>
+        <w:t xml:space="preserve"> Question 6 Results</w:t>
+      </w:r>
+    </w:p>
+    <w:p>
+      <w:pPr>
+        <w:jc w:val="center"/>
+      </w:pPr>
+      <w:r>
+        <w:rPr>
+          <w:noProof/>
+        </w:rPr>
+        <w:drawing>
+          <wp:inline distT="0" distB="0" distL="0" distR="0" wp14:anchorId="01732EE8" wp14:editId="180F460C">
+            <wp:extent cx="5386388" cy="3693715"/>
+            <wp:effectExtent l="0" t="0" r="5080" b="2540"/>
+            <wp:docPr id="15" name="Picture 15"/>
+            <wp:cNvGraphicFramePr>
+              <a:graphicFrameLocks xmlns:a="http://schemas.openxmlformats.org/drawingml/2006/main" noChangeAspect="1"/>
+            </wp:cNvGraphicFramePr>
+            <a:graphic xmlns:a="http://schemas.openxmlformats.org/drawingml/2006/main">
+              <a:graphicData uri="http://schemas.openxmlformats.org/drawingml/2006/picture">
+                <pic:pic xmlns:pic="http://schemas.openxmlformats.org/drawingml/2006/picture">
+                  <pic:nvPicPr>
+                    <pic:cNvPr id="1" name=""/>
+                    <pic:cNvPicPr/>
+                  </pic:nvPicPr>
+                  <pic:blipFill rotWithShape="1">
+                    <a:blip r:embed="rId22"/>
+                    <a:srcRect l="8891" t="20938" r="8094" b="16147"/>
+                    <a:stretch/>
+                  </pic:blipFill>
+                  <pic:spPr bwMode="auto">
+                    <a:xfrm>
+                      <a:off x="0" y="0"/>
+                      <a:ext cx="5394162" cy="3699046"/>
+                    </a:xfrm>
+                    <a:prstGeom prst="rect">
+                      <a:avLst/>
+                    </a:prstGeom>
+                    <a:ln>
+                      <a:noFill/>
+                    </a:ln>
+                    <a:extLst>
+                      <a:ext uri="{53640926-AAD7-44D8-BBD7-CCE9431645EC}">
+                        <a14:shadowObscured xmlns:a14="http://schemas.microsoft.com/office/drawing/2010/main"/>
+                      </a:ext>
+                    </a:extLst>
+                  </pic:spPr>
+                </pic:pic>
+              </a:graphicData>
+            </a:graphic>
+          </wp:inline>
+        </w:drawing>
+      </w:r>
+    </w:p>
+    <w:p>
+      <w:pPr>
+        <w:jc w:val="center"/>
+      </w:pPr>
+      <w:r>
+        <w:rPr>
+          <w:b/>
+        </w:rPr>
+        <w:t xml:space="preserve">Figure 5.15: </w:t>
+      </w:r>
+      <w:r>
+        <w:t>Question 7 Results</w:t>
+      </w:r>
+    </w:p>
+    <w:p>
+      <w:pPr>
+        <w:jc w:val="center"/>
+      </w:pPr>
+    </w:p>
+    <w:p>
+      <w:pPr>
+        <w:jc w:val="center"/>
+      </w:pPr>
+    </w:p>
+    <w:p>
+      <w:pPr>
+        <w:jc w:val="center"/>
+      </w:pPr>
+    </w:p>
+    <w:p>
+      <w:pPr>
+        <w:jc w:val="center"/>
+      </w:pPr>
+    </w:p>
+    <w:p>
+      <w:pPr>
+        <w:jc w:val="center"/>
+      </w:pPr>
+      <w:r>
+        <w:rPr>
+          <w:noProof/>
+        </w:rPr>
+        <w:lastRenderedPageBreak/>
+        <w:drawing>
+          <wp:inline distT="0" distB="0" distL="0" distR="0" wp14:anchorId="463ED777" wp14:editId="5F8B412A">
+            <wp:extent cx="5731510" cy="3190875"/>
+            <wp:effectExtent l="0" t="0" r="2540" b="9525"/>
+            <wp:docPr id="16" name="Picture 16"/>
+            <wp:cNvGraphicFramePr>
+              <a:graphicFrameLocks xmlns:a="http://schemas.openxmlformats.org/drawingml/2006/main" noChangeAspect="1"/>
+            </wp:cNvGraphicFramePr>
+            <a:graphic xmlns:a="http://schemas.openxmlformats.org/drawingml/2006/main">
+              <a:graphicData uri="http://schemas.openxmlformats.org/drawingml/2006/picture">
+                <pic:pic xmlns:pic="http://schemas.openxmlformats.org/drawingml/2006/picture">
+                  <pic:nvPicPr>
+                    <pic:cNvPr id="1" name=""/>
+                    <pic:cNvPicPr/>
+                  </pic:nvPicPr>
+                  <pic:blipFill rotWithShape="1">
+                    <a:blip r:embed="rId23"/>
+                    <a:srcRect t="22244" b="9388"/>
+                    <a:stretch/>
+                  </pic:blipFill>
+                  <pic:spPr bwMode="auto">
+                    <a:xfrm>
+                      <a:off x="0" y="0"/>
+                      <a:ext cx="5731510" cy="3190875"/>
+                    </a:xfrm>
+                    <a:prstGeom prst="rect">
+                      <a:avLst/>
+                    </a:prstGeom>
+                    <a:ln>
+                      <a:noFill/>
+                    </a:ln>
+                    <a:extLst>
+                      <a:ext uri="{53640926-AAD7-44D8-BBD7-CCE9431645EC}">
+                        <a14:shadowObscured xmlns:a14="http://schemas.microsoft.com/office/drawing/2010/main"/>
+                      </a:ext>
+                    </a:extLst>
+                  </pic:spPr>
+                </pic:pic>
+              </a:graphicData>
+            </a:graphic>
+          </wp:inline>
+        </w:drawing>
+      </w:r>
+    </w:p>
+    <w:p>
+      <w:pPr>
+        <w:jc w:val="center"/>
+      </w:pPr>
+      <w:r>
+        <w:rPr>
+          <w:b/>
+        </w:rPr>
+        <w:t xml:space="preserve">Figure 5.16: </w:t>
+      </w:r>
+      <w:r>
+        <w:t xml:space="preserve"> Question 8 Results</w:t>
+      </w:r>
+    </w:p>
+    <w:p>
+      <w:pPr>
+        <w:jc w:val="center"/>
+      </w:pPr>
+      <w:r>
+        <w:rPr>
+          <w:noProof/>
+        </w:rPr>
+        <w:drawing>
+          <wp:inline distT="0" distB="0" distL="0" distR="0" wp14:anchorId="09AA5734" wp14:editId="309A0A4C">
+            <wp:extent cx="5381625" cy="3561404"/>
+            <wp:effectExtent l="0" t="0" r="0" b="1270"/>
+            <wp:docPr id="17" name="Picture 17"/>
+            <wp:cNvGraphicFramePr>
+              <a:graphicFrameLocks xmlns:a="http://schemas.openxmlformats.org/drawingml/2006/main" noChangeAspect="1"/>
+            </wp:cNvGraphicFramePr>
+            <a:graphic xmlns:a="http://schemas.openxmlformats.org/drawingml/2006/main">
+              <a:graphicData uri="http://schemas.openxmlformats.org/drawingml/2006/picture">
+                <pic:pic xmlns:pic="http://schemas.openxmlformats.org/drawingml/2006/picture">
+                  <pic:nvPicPr>
+                    <pic:cNvPr id="1" name=""/>
+                    <pic:cNvPicPr/>
+                  </pic:nvPicPr>
+                  <pic:blipFill rotWithShape="1">
+                    <a:blip r:embed="rId24"/>
+                    <a:srcRect l="7313" t="21408" r="17720" b="18582"/>
+                    <a:stretch/>
+                  </pic:blipFill>
+                  <pic:spPr bwMode="auto">
+                    <a:xfrm>
+                      <a:off x="0" y="0"/>
+                      <a:ext cx="5393650" cy="3569362"/>
+                    </a:xfrm>
+                    <a:prstGeom prst="rect">
+                      <a:avLst/>
+                    </a:prstGeom>
+                    <a:ln>
+                      <a:noFill/>
+                    </a:ln>
+                    <a:extLst>
+                      <a:ext uri="{53640926-AAD7-44D8-BBD7-CCE9431645EC}">
+                        <a14:shadowObscured xmlns:a14="http://schemas.microsoft.com/office/drawing/2010/main"/>
+                      </a:ext>
+                    </a:extLst>
+                  </pic:spPr>
+                </pic:pic>
+              </a:graphicData>
+            </a:graphic>
+          </wp:inline>
+        </w:drawing>
+      </w:r>
+    </w:p>
+    <w:p>
+      <w:pPr>
+        <w:jc w:val="center"/>
+      </w:pPr>
+      <w:r>
+        <w:rPr>
+          <w:b/>
+        </w:rPr>
+        <w:t xml:space="preserve">Figure 5.17: </w:t>
+      </w:r>
+      <w:r>
+        <w:t>Question 9 Results</w:t>
+      </w:r>
+    </w:p>
+    <w:p>
+      <w:pPr>
+        <w:jc w:val="center"/>
+      </w:pPr>
+    </w:p>
+    <w:p>
+      <w:pPr>
+        <w:jc w:val="center"/>
+      </w:pPr>
+    </w:p>
+    <w:p>
+      <w:pPr>
+        <w:jc w:val="center"/>
+      </w:pPr>
+    </w:p>
+    <w:p>
+      <w:pPr>
+        <w:jc w:val="center"/>
+      </w:pPr>
+      <w:r>
+        <w:rPr>
+          <w:noProof/>
+        </w:rPr>
+        <w:lastRenderedPageBreak/>
+        <w:drawing>
+          <wp:inline distT="0" distB="0" distL="0" distR="0" wp14:anchorId="372ECB84" wp14:editId="25ADD84B">
+            <wp:extent cx="4843463" cy="2626991"/>
+            <wp:effectExtent l="0" t="0" r="0" b="2540"/>
+            <wp:docPr id="18" name="Picture 18"/>
+            <wp:cNvGraphicFramePr>
+              <a:graphicFrameLocks xmlns:a="http://schemas.openxmlformats.org/drawingml/2006/main" noChangeAspect="1"/>
+            </wp:cNvGraphicFramePr>
+            <a:graphic xmlns:a="http://schemas.openxmlformats.org/drawingml/2006/main">
+              <a:graphicData uri="http://schemas.openxmlformats.org/drawingml/2006/picture">
+                <pic:pic xmlns:pic="http://schemas.openxmlformats.org/drawingml/2006/picture">
+                  <pic:nvPicPr>
+                    <pic:cNvPr id="1" name=""/>
+                    <pic:cNvPicPr/>
+                  </pic:nvPicPr>
+                  <pic:blipFill rotWithShape="1">
+                    <a:blip r:embed="rId25"/>
+                    <a:srcRect l="22964" t="6772" r="30618" b="81621"/>
+                    <a:stretch/>
+                  </pic:blipFill>
+                  <pic:spPr bwMode="auto">
+                    <a:xfrm>
+                      <a:off x="0" y="0"/>
+                      <a:ext cx="4853774" cy="2632583"/>
+                    </a:xfrm>
+                    <a:prstGeom prst="rect">
+                      <a:avLst/>
+                    </a:prstGeom>
+                    <a:ln>
+                      <a:noFill/>
+                    </a:ln>
+                    <a:extLst>
+                      <a:ext uri="{53640926-AAD7-44D8-BBD7-CCE9431645EC}">
+                        <a14:shadowObscured xmlns:a14="http://schemas.microsoft.com/office/drawing/2010/main"/>
+                      </a:ext>
+                    </a:extLst>
+                  </pic:spPr>
+                </pic:pic>
+              </a:graphicData>
+            </a:graphic>
+          </wp:inline>
+        </w:drawing>
+      </w:r>
+    </w:p>
+    <w:p>
+      <w:pPr>
+        <w:jc w:val="center"/>
+      </w:pPr>
+      <w:r>
+        <w:rPr>
+          <w:b/>
+        </w:rPr>
+        <w:t xml:space="preserve">Figure 5.18: </w:t>
+      </w:r>
+      <w:r>
+        <w:t>Question 10 Results</w:t>
+      </w:r>
+    </w:p>
+    <w:p>
+      <w:r>
+        <w:t xml:space="preserve">Overall, the survey gave positive feedback and only one bug was outlined (discussed in </w:t>
+      </w:r>
+      <w:r>
+        <w:rPr>
+          <w:i/>
+        </w:rPr>
+        <w:t>6.1 Summary of Achievements</w:t>
+      </w:r>
+      <w:r>
+        <w:t xml:space="preserve">) as well as some improvements that could be made (discussed in </w:t>
+      </w:r>
+      <w:r>
+        <w:rPr>
+          <w:i/>
+        </w:rPr>
+        <w:t>6.3 Future Work</w:t>
+      </w:r>
+      <w:r>
+        <w:t>).</w:t>
+      </w:r>
+    </w:p>
+    <w:p>
+      <w:pPr>
+        <w:pStyle w:val="Heading1"/>
+      </w:pPr>
+      <w:bookmarkStart w:id="11" w:name="_Toc511123152"/>
+      <w:r>
+        <w:t xml:space="preserve">6 </w:t>
+      </w:r>
+      <w:r>
+        <w:t>Conclusion and future work</w:t>
+      </w:r>
       <w:bookmarkEnd w:id="11"/>
     </w:p>
     <w:p>
-      <w:r>
-        <w:t>A survey was carried out by different users asking a variety of questions. These are the results from the survey:</w:t>
-      </w:r>
-    </w:p>
-    <w:p/>
-    <w:p>
-      <w:pPr>
-        <w:pStyle w:val="Heading1"/>
-      </w:pPr>
-      <w:bookmarkStart w:id="12" w:name="_Toc510873249"/>
-      <w:r>
-        <w:t xml:space="preserve">6 </w:t>
-      </w:r>
-      <w:r>
-        <w:t>Conclusion and future work</w:t>
+      <w:pPr>
+        <w:pStyle w:val="Heading2"/>
+      </w:pPr>
+      <w:bookmarkStart w:id="12" w:name="_Toc511123153"/>
+      <w:r>
+        <w:t>6.1 Summary of Achievements</w:t>
       </w:r>
       <w:bookmarkEnd w:id="12"/>
-    </w:p>
-    <w:p>
-      <w:pPr>
-        <w:pStyle w:val="Heading2"/>
-      </w:pPr>
-      <w:bookmarkStart w:id="13" w:name="_Toc510873250"/>
-      <w:r>
-        <w:t>6.1 Summary of Achievements</w:t>
-      </w:r>
-      <w:bookmarkEnd w:id="13"/>
     </w:p>
     <w:p>
       <w:pPr>
@@ -4049,6 +4775,7 @@
               <w:jc w:val="center"/>
             </w:pPr>
             <w:r>
+              <w:lastRenderedPageBreak/>
               <w:t>7</w:t>
             </w:r>
           </w:p>
@@ -4386,6 +5113,1345 @@
           <w:b/>
         </w:rPr>
       </w:pPr>
+      <w:r>
+        <w:rPr>
+          <w:b/>
+        </w:rPr>
+        <w:t>Contribution Table:</w:t>
+      </w:r>
+    </w:p>
+    <w:tbl>
+      <w:tblPr>
+        <w:tblStyle w:val="GridTable4"/>
+        <w:tblW w:w="0" w:type="auto"/>
+        <w:tblLook w:val="04A0" w:firstRow="1" w:lastRow="0" w:firstColumn="1" w:lastColumn="0" w:noHBand="0" w:noVBand="1"/>
+      </w:tblPr>
+      <w:tblGrid>
+        <w:gridCol w:w="2254"/>
+        <w:gridCol w:w="2254"/>
+        <w:gridCol w:w="2254"/>
+        <w:gridCol w:w="2254"/>
+      </w:tblGrid>
+      <w:tr>
+        <w:trPr>
+          <w:cnfStyle w:val="100000000000" w:firstRow="1" w:lastRow="0" w:firstColumn="0" w:lastColumn="0" w:oddVBand="0" w:evenVBand="0" w:oddHBand="0" w:evenHBand="0" w:firstRowFirstColumn="0" w:firstRowLastColumn="0" w:lastRowFirstColumn="0" w:lastRowLastColumn="0"/>
+        </w:trPr>
+        <w:tc>
+          <w:tcPr>
+            <w:cnfStyle w:val="001000000000" w:firstRow="0" w:lastRow="0" w:firstColumn="1" w:lastColumn="0" w:oddVBand="0" w:evenVBand="0" w:oddHBand="0" w:evenHBand="0" w:firstRowFirstColumn="0" w:firstRowLastColumn="0" w:lastRowFirstColumn="0" w:lastRowLastColumn="0"/>
+            <w:tcW w:w="2254" w:type="dxa"/>
+          </w:tcPr>
+          <w:p>
+            <w:pPr>
+              <w:spacing w:line="360" w:lineRule="auto"/>
+              <w:rPr>
+                <w:b w:val="0"/>
+              </w:rPr>
+            </w:pPr>
+            <w:r>
+              <w:t>Work packages</w:t>
+            </w:r>
+          </w:p>
+        </w:tc>
+        <w:tc>
+          <w:tcPr>
+            <w:tcW w:w="2254" w:type="dxa"/>
+          </w:tcPr>
+          <w:p>
+            <w:pPr>
+              <w:spacing w:line="360" w:lineRule="auto"/>
+              <w:cnfStyle w:val="100000000000" w:firstRow="1" w:lastRow="0" w:firstColumn="0" w:lastColumn="0" w:oddVBand="0" w:evenVBand="0" w:oddHBand="0" w:evenHBand="0" w:firstRowFirstColumn="0" w:firstRowLastColumn="0" w:lastRowFirstColumn="0" w:lastRowLastColumn="0"/>
+              <w:rPr>
+                <w:b w:val="0"/>
+              </w:rPr>
+            </w:pPr>
+            <w:proofErr w:type="spellStart"/>
+            <w:r>
+              <w:t>Rajan</w:t>
+            </w:r>
+            <w:proofErr w:type="spellEnd"/>
+          </w:p>
+        </w:tc>
+        <w:tc>
+          <w:tcPr>
+            <w:tcW w:w="2254" w:type="dxa"/>
+          </w:tcPr>
+          <w:p>
+            <w:pPr>
+              <w:spacing w:line="360" w:lineRule="auto"/>
+              <w:cnfStyle w:val="100000000000" w:firstRow="1" w:lastRow="0" w:firstColumn="0" w:lastColumn="0" w:oddVBand="0" w:evenVBand="0" w:oddHBand="0" w:evenHBand="0" w:firstRowFirstColumn="0" w:firstRowLastColumn="0" w:lastRowFirstColumn="0" w:lastRowLastColumn="0"/>
+              <w:rPr>
+                <w:b w:val="0"/>
+              </w:rPr>
+            </w:pPr>
+            <w:r>
+              <w:t>Saleh</w:t>
+            </w:r>
+          </w:p>
+        </w:tc>
+        <w:tc>
+          <w:tcPr>
+            <w:tcW w:w="2254" w:type="dxa"/>
+          </w:tcPr>
+          <w:p>
+            <w:pPr>
+              <w:spacing w:line="360" w:lineRule="auto"/>
+              <w:cnfStyle w:val="100000000000" w:firstRow="1" w:lastRow="0" w:firstColumn="0" w:lastColumn="0" w:oddVBand="0" w:evenVBand="0" w:oddHBand="0" w:evenHBand="0" w:firstRowFirstColumn="0" w:firstRowLastColumn="0" w:lastRowFirstColumn="0" w:lastRowLastColumn="0"/>
+              <w:rPr>
+                <w:b w:val="0"/>
+              </w:rPr>
+            </w:pPr>
+            <w:r>
+              <w:t>Sander</w:t>
+            </w:r>
+          </w:p>
+        </w:tc>
+      </w:tr>
+      <w:tr>
+        <w:trPr>
+          <w:cnfStyle w:val="000000100000" w:firstRow="0" w:lastRow="0" w:firstColumn="0" w:lastColumn="0" w:oddVBand="0" w:evenVBand="0" w:oddHBand="1" w:evenHBand="0" w:firstRowFirstColumn="0" w:firstRowLastColumn="0" w:lastRowFirstColumn="0" w:lastRowLastColumn="0"/>
+        </w:trPr>
+        <w:tc>
+          <w:tcPr>
+            <w:cnfStyle w:val="001000000000" w:firstRow="0" w:lastRow="0" w:firstColumn="1" w:lastColumn="0" w:oddVBand="0" w:evenVBand="0" w:oddHBand="0" w:evenHBand="0" w:firstRowFirstColumn="0" w:firstRowLastColumn="0" w:lastRowFirstColumn="0" w:lastRowLastColumn="0"/>
+            <w:tcW w:w="2254" w:type="dxa"/>
+          </w:tcPr>
+          <w:p>
+            <w:pPr>
+              <w:spacing w:line="360" w:lineRule="auto"/>
+            </w:pPr>
+            <w:r>
+              <w:rPr>
+                <w:rFonts w:eastAsia="Times New Roman" w:cs="Helvetica"/>
+                <w:color w:val="333333"/>
+              </w:rPr>
+              <w:t>Client liaison</w:t>
+            </w:r>
+          </w:p>
+        </w:tc>
+        <w:tc>
+          <w:tcPr>
+            <w:tcW w:w="2254" w:type="dxa"/>
+          </w:tcPr>
+          <w:p>
+            <w:pPr>
+              <w:spacing w:line="360" w:lineRule="auto"/>
+              <w:cnfStyle w:val="000000100000" w:firstRow="0" w:lastRow="0" w:firstColumn="0" w:lastColumn="0" w:oddVBand="0" w:evenVBand="0" w:oddHBand="1" w:evenHBand="0" w:firstRowFirstColumn="0" w:firstRowLastColumn="0" w:lastRowFirstColumn="0" w:lastRowLastColumn="0"/>
+            </w:pPr>
+            <w:r>
+              <w:t>33%</w:t>
+            </w:r>
+          </w:p>
+        </w:tc>
+        <w:tc>
+          <w:tcPr>
+            <w:tcW w:w="2254" w:type="dxa"/>
+          </w:tcPr>
+          <w:p>
+            <w:pPr>
+              <w:spacing w:line="360" w:lineRule="auto"/>
+              <w:cnfStyle w:val="000000100000" w:firstRow="0" w:lastRow="0" w:firstColumn="0" w:lastColumn="0" w:oddVBand="0" w:evenVBand="0" w:oddHBand="1" w:evenHBand="0" w:firstRowFirstColumn="0" w:firstRowLastColumn="0" w:lastRowFirstColumn="0" w:lastRowLastColumn="0"/>
+            </w:pPr>
+            <w:r>
+              <w:t>33%</w:t>
+            </w:r>
+          </w:p>
+        </w:tc>
+        <w:tc>
+          <w:tcPr>
+            <w:tcW w:w="2254" w:type="dxa"/>
+          </w:tcPr>
+          <w:p>
+            <w:pPr>
+              <w:spacing w:line="360" w:lineRule="auto"/>
+              <w:cnfStyle w:val="000000100000" w:firstRow="0" w:lastRow="0" w:firstColumn="0" w:lastColumn="0" w:oddVBand="0" w:evenVBand="0" w:oddHBand="1" w:evenHBand="0" w:firstRowFirstColumn="0" w:firstRowLastColumn="0" w:lastRowFirstColumn="0" w:lastRowLastColumn="0"/>
+            </w:pPr>
+            <w:r>
+              <w:t>33%</w:t>
+            </w:r>
+          </w:p>
+        </w:tc>
+      </w:tr>
+      <w:tr>
+        <w:tc>
+          <w:tcPr>
+            <w:cnfStyle w:val="001000000000" w:firstRow="0" w:lastRow="0" w:firstColumn="1" w:lastColumn="0" w:oddVBand="0" w:evenVBand="0" w:oddHBand="0" w:evenHBand="0" w:firstRowFirstColumn="0" w:firstRowLastColumn="0" w:lastRowFirstColumn="0" w:lastRowLastColumn="0"/>
+            <w:tcW w:w="2254" w:type="dxa"/>
+          </w:tcPr>
+          <w:p>
+            <w:pPr>
+              <w:spacing w:line="360" w:lineRule="auto"/>
+            </w:pPr>
+            <w:r>
+              <w:rPr>
+                <w:rFonts w:eastAsia="Times New Roman" w:cs="Helvetica"/>
+                <w:color w:val="333333"/>
+              </w:rPr>
+              <w:t>Requirement analysis</w:t>
+            </w:r>
+          </w:p>
+        </w:tc>
+        <w:tc>
+          <w:tcPr>
+            <w:tcW w:w="2254" w:type="dxa"/>
+          </w:tcPr>
+          <w:p>
+            <w:pPr>
+              <w:spacing w:line="360" w:lineRule="auto"/>
+              <w:cnfStyle w:val="000000000000" w:firstRow="0" w:lastRow="0" w:firstColumn="0" w:lastColumn="0" w:oddVBand="0" w:evenVBand="0" w:oddHBand="0" w:evenHBand="0" w:firstRowFirstColumn="0" w:firstRowLastColumn="0" w:lastRowFirstColumn="0" w:lastRowLastColumn="0"/>
+            </w:pPr>
+            <w:r>
+              <w:t>33%</w:t>
+            </w:r>
+          </w:p>
+        </w:tc>
+        <w:tc>
+          <w:tcPr>
+            <w:tcW w:w="2254" w:type="dxa"/>
+          </w:tcPr>
+          <w:p>
+            <w:pPr>
+              <w:spacing w:line="360" w:lineRule="auto"/>
+              <w:cnfStyle w:val="000000000000" w:firstRow="0" w:lastRow="0" w:firstColumn="0" w:lastColumn="0" w:oddVBand="0" w:evenVBand="0" w:oddHBand="0" w:evenHBand="0" w:firstRowFirstColumn="0" w:firstRowLastColumn="0" w:lastRowFirstColumn="0" w:lastRowLastColumn="0"/>
+            </w:pPr>
+            <w:r>
+              <w:t>33%</w:t>
+            </w:r>
+          </w:p>
+        </w:tc>
+        <w:tc>
+          <w:tcPr>
+            <w:tcW w:w="2254" w:type="dxa"/>
+          </w:tcPr>
+          <w:p>
+            <w:pPr>
+              <w:spacing w:line="360" w:lineRule="auto"/>
+              <w:cnfStyle w:val="000000000000" w:firstRow="0" w:lastRow="0" w:firstColumn="0" w:lastColumn="0" w:oddVBand="0" w:evenVBand="0" w:oddHBand="0" w:evenHBand="0" w:firstRowFirstColumn="0" w:firstRowLastColumn="0" w:lastRowFirstColumn="0" w:lastRowLastColumn="0"/>
+            </w:pPr>
+            <w:r>
+              <w:t>33%</w:t>
+            </w:r>
+          </w:p>
+        </w:tc>
+      </w:tr>
+      <w:tr>
+        <w:trPr>
+          <w:cnfStyle w:val="000000100000" w:firstRow="0" w:lastRow="0" w:firstColumn="0" w:lastColumn="0" w:oddVBand="0" w:evenVBand="0" w:oddHBand="1" w:evenHBand="0" w:firstRowFirstColumn="0" w:firstRowLastColumn="0" w:lastRowFirstColumn="0" w:lastRowLastColumn="0"/>
+        </w:trPr>
+        <w:tc>
+          <w:tcPr>
+            <w:cnfStyle w:val="001000000000" w:firstRow="0" w:lastRow="0" w:firstColumn="1" w:lastColumn="0" w:oddVBand="0" w:evenVBand="0" w:oddHBand="0" w:evenHBand="0" w:firstRowFirstColumn="0" w:firstRowLastColumn="0" w:lastRowFirstColumn="0" w:lastRowLastColumn="0"/>
+            <w:tcW w:w="2254" w:type="dxa"/>
+          </w:tcPr>
+          <w:p>
+            <w:pPr>
+              <w:spacing w:line="360" w:lineRule="auto"/>
+            </w:pPr>
+            <w:r>
+              <w:rPr>
+                <w:rFonts w:eastAsia="Times New Roman" w:cs="Helvetica"/>
+                <w:color w:val="333333"/>
+              </w:rPr>
+              <w:t>Research</w:t>
+            </w:r>
+          </w:p>
+        </w:tc>
+        <w:tc>
+          <w:tcPr>
+            <w:tcW w:w="2254" w:type="dxa"/>
+          </w:tcPr>
+          <w:p>
+            <w:pPr>
+              <w:spacing w:line="360" w:lineRule="auto"/>
+              <w:cnfStyle w:val="000000100000" w:firstRow="0" w:lastRow="0" w:firstColumn="0" w:lastColumn="0" w:oddVBand="0" w:evenVBand="0" w:oddHBand="1" w:evenHBand="0" w:firstRowFirstColumn="0" w:firstRowLastColumn="0" w:lastRowFirstColumn="0" w:lastRowLastColumn="0"/>
+            </w:pPr>
+            <w:r>
+              <w:t>20%</w:t>
+            </w:r>
+          </w:p>
+        </w:tc>
+        <w:tc>
+          <w:tcPr>
+            <w:tcW w:w="2254" w:type="dxa"/>
+          </w:tcPr>
+          <w:p>
+            <w:pPr>
+              <w:spacing w:line="360" w:lineRule="auto"/>
+              <w:cnfStyle w:val="000000100000" w:firstRow="0" w:lastRow="0" w:firstColumn="0" w:lastColumn="0" w:oddVBand="0" w:evenVBand="0" w:oddHBand="1" w:evenHBand="0" w:firstRowFirstColumn="0" w:firstRowLastColumn="0" w:lastRowFirstColumn="0" w:lastRowLastColumn="0"/>
+            </w:pPr>
+            <w:r>
+              <w:t>40%</w:t>
+            </w:r>
+          </w:p>
+        </w:tc>
+        <w:tc>
+          <w:tcPr>
+            <w:tcW w:w="2254" w:type="dxa"/>
+          </w:tcPr>
+          <w:p>
+            <w:pPr>
+              <w:spacing w:line="360" w:lineRule="auto"/>
+              <w:cnfStyle w:val="000000100000" w:firstRow="0" w:lastRow="0" w:firstColumn="0" w:lastColumn="0" w:oddVBand="0" w:evenVBand="0" w:oddHBand="1" w:evenHBand="0" w:firstRowFirstColumn="0" w:firstRowLastColumn="0" w:lastRowFirstColumn="0" w:lastRowLastColumn="0"/>
+            </w:pPr>
+            <w:r>
+              <w:t>40%</w:t>
+            </w:r>
+          </w:p>
+        </w:tc>
+      </w:tr>
+      <w:tr>
+        <w:tc>
+          <w:tcPr>
+            <w:cnfStyle w:val="001000000000" w:firstRow="0" w:lastRow="0" w:firstColumn="1" w:lastColumn="0" w:oddVBand="0" w:evenVBand="0" w:oddHBand="0" w:evenHBand="0" w:firstRowFirstColumn="0" w:firstRowLastColumn="0" w:lastRowFirstColumn="0" w:lastRowLastColumn="0"/>
+            <w:tcW w:w="2254" w:type="dxa"/>
+          </w:tcPr>
+          <w:p>
+            <w:pPr>
+              <w:spacing w:line="360" w:lineRule="auto"/>
+            </w:pPr>
+            <w:r>
+              <w:t>UI Design</w:t>
+            </w:r>
+          </w:p>
+        </w:tc>
+        <w:tc>
+          <w:tcPr>
+            <w:tcW w:w="2254" w:type="dxa"/>
+          </w:tcPr>
+          <w:p>
+            <w:pPr>
+              <w:spacing w:line="360" w:lineRule="auto"/>
+              <w:cnfStyle w:val="000000000000" w:firstRow="0" w:lastRow="0" w:firstColumn="0" w:lastColumn="0" w:oddVBand="0" w:evenVBand="0" w:oddHBand="0" w:evenHBand="0" w:firstRowFirstColumn="0" w:firstRowLastColumn="0" w:lastRowFirstColumn="0" w:lastRowLastColumn="0"/>
+            </w:pPr>
+            <w:r>
+              <w:t>25</w:t>
+            </w:r>
+            <w:r>
+              <w:t>%</w:t>
+            </w:r>
+          </w:p>
+        </w:tc>
+        <w:tc>
+          <w:tcPr>
+            <w:tcW w:w="2254" w:type="dxa"/>
+          </w:tcPr>
+          <w:p>
+            <w:pPr>
+              <w:spacing w:line="360" w:lineRule="auto"/>
+              <w:cnfStyle w:val="000000000000" w:firstRow="0" w:lastRow="0" w:firstColumn="0" w:lastColumn="0" w:oddVBand="0" w:evenVBand="0" w:oddHBand="0" w:evenHBand="0" w:firstRowFirstColumn="0" w:firstRowLastColumn="0" w:lastRowFirstColumn="0" w:lastRowLastColumn="0"/>
+            </w:pPr>
+            <w:r>
+              <w:t>5</w:t>
+            </w:r>
+            <w:r>
+              <w:t>0%</w:t>
+            </w:r>
+          </w:p>
+        </w:tc>
+        <w:tc>
+          <w:tcPr>
+            <w:tcW w:w="2254" w:type="dxa"/>
+          </w:tcPr>
+          <w:p>
+            <w:pPr>
+              <w:spacing w:line="360" w:lineRule="auto"/>
+              <w:cnfStyle w:val="000000000000" w:firstRow="0" w:lastRow="0" w:firstColumn="0" w:lastColumn="0" w:oddVBand="0" w:evenVBand="0" w:oddHBand="0" w:evenHBand="0" w:firstRowFirstColumn="0" w:firstRowLastColumn="0" w:lastRowFirstColumn="0" w:lastRowLastColumn="0"/>
+            </w:pPr>
+            <w:r>
+              <w:t>25</w:t>
+            </w:r>
+            <w:r>
+              <w:t>%</w:t>
+            </w:r>
+          </w:p>
+        </w:tc>
+      </w:tr>
+      <w:tr>
+        <w:trPr>
+          <w:cnfStyle w:val="000000100000" w:firstRow="0" w:lastRow="0" w:firstColumn="0" w:lastColumn="0" w:oddVBand="0" w:evenVBand="0" w:oddHBand="1" w:evenHBand="0" w:firstRowFirstColumn="0" w:firstRowLastColumn="0" w:lastRowFirstColumn="0" w:lastRowLastColumn="0"/>
+        </w:trPr>
+        <w:tc>
+          <w:tcPr>
+            <w:cnfStyle w:val="001000000000" w:firstRow="0" w:lastRow="0" w:firstColumn="1" w:lastColumn="0" w:oddVBand="0" w:evenVBand="0" w:oddHBand="0" w:evenHBand="0" w:firstRowFirstColumn="0" w:firstRowLastColumn="0" w:lastRowFirstColumn="0" w:lastRowLastColumn="0"/>
+            <w:tcW w:w="2254" w:type="dxa"/>
+          </w:tcPr>
+          <w:p>
+            <w:pPr>
+              <w:spacing w:line="360" w:lineRule="auto"/>
+            </w:pPr>
+            <w:r>
+              <w:rPr>
+                <w:rFonts w:hint="eastAsia"/>
+              </w:rPr>
+              <w:t>Pr</w:t>
+            </w:r>
+            <w:r>
+              <w:t>ogramming</w:t>
+            </w:r>
+          </w:p>
+        </w:tc>
+        <w:tc>
+          <w:tcPr>
+            <w:tcW w:w="2254" w:type="dxa"/>
+          </w:tcPr>
+          <w:p>
+            <w:pPr>
+              <w:spacing w:line="360" w:lineRule="auto"/>
+              <w:cnfStyle w:val="000000100000" w:firstRow="0" w:lastRow="0" w:firstColumn="0" w:lastColumn="0" w:oddVBand="0" w:evenVBand="0" w:oddHBand="1" w:evenHBand="0" w:firstRowFirstColumn="0" w:firstRowLastColumn="0" w:lastRowFirstColumn="0" w:lastRowLastColumn="0"/>
+            </w:pPr>
+            <w:r>
+              <w:t>4</w:t>
+            </w:r>
+            <w:r>
+              <w:t>0%</w:t>
+            </w:r>
+          </w:p>
+        </w:tc>
+        <w:tc>
+          <w:tcPr>
+            <w:tcW w:w="2254" w:type="dxa"/>
+          </w:tcPr>
+          <w:p>
+            <w:pPr>
+              <w:spacing w:line="360" w:lineRule="auto"/>
+              <w:cnfStyle w:val="000000100000" w:firstRow="0" w:lastRow="0" w:firstColumn="0" w:lastColumn="0" w:oddVBand="0" w:evenVBand="0" w:oddHBand="1" w:evenHBand="0" w:firstRowFirstColumn="0" w:firstRowLastColumn="0" w:lastRowFirstColumn="0" w:lastRowLastColumn="0"/>
+            </w:pPr>
+            <w:r>
+              <w:t>3</w:t>
+            </w:r>
+            <w:r>
+              <w:t>0%</w:t>
+            </w:r>
+          </w:p>
+        </w:tc>
+        <w:tc>
+          <w:tcPr>
+            <w:tcW w:w="2254" w:type="dxa"/>
+          </w:tcPr>
+          <w:p>
+            <w:pPr>
+              <w:spacing w:line="360" w:lineRule="auto"/>
+              <w:cnfStyle w:val="000000100000" w:firstRow="0" w:lastRow="0" w:firstColumn="0" w:lastColumn="0" w:oddVBand="0" w:evenVBand="0" w:oddHBand="1" w:evenHBand="0" w:firstRowFirstColumn="0" w:firstRowLastColumn="0" w:lastRowFirstColumn="0" w:lastRowLastColumn="0"/>
+            </w:pPr>
+            <w:r>
+              <w:t>3</w:t>
+            </w:r>
+            <w:r>
+              <w:t>0</w:t>
+            </w:r>
+            <w:r>
+              <w:t>%</w:t>
+            </w:r>
+          </w:p>
+        </w:tc>
+      </w:tr>
+      <w:tr>
+        <w:tc>
+          <w:tcPr>
+            <w:cnfStyle w:val="001000000000" w:firstRow="0" w:lastRow="0" w:firstColumn="1" w:lastColumn="0" w:oddVBand="0" w:evenVBand="0" w:oddHBand="0" w:evenHBand="0" w:firstRowFirstColumn="0" w:firstRowLastColumn="0" w:lastRowFirstColumn="0" w:lastRowLastColumn="0"/>
+            <w:tcW w:w="2254" w:type="dxa"/>
+          </w:tcPr>
+          <w:p>
+            <w:pPr>
+              <w:spacing w:line="360" w:lineRule="auto"/>
+            </w:pPr>
+            <w:r>
+              <w:t>Testing</w:t>
+            </w:r>
+          </w:p>
+        </w:tc>
+        <w:tc>
+          <w:tcPr>
+            <w:tcW w:w="2254" w:type="dxa"/>
+          </w:tcPr>
+          <w:p>
+            <w:pPr>
+              <w:spacing w:line="360" w:lineRule="auto"/>
+              <w:cnfStyle w:val="000000000000" w:firstRow="0" w:lastRow="0" w:firstColumn="0" w:lastColumn="0" w:oddVBand="0" w:evenVBand="0" w:oddHBand="0" w:evenHBand="0" w:firstRowFirstColumn="0" w:firstRowLastColumn="0" w:lastRowFirstColumn="0" w:lastRowLastColumn="0"/>
+            </w:pPr>
+            <w:r>
+              <w:t>33%</w:t>
+            </w:r>
+          </w:p>
+        </w:tc>
+        <w:tc>
+          <w:tcPr>
+            <w:tcW w:w="2254" w:type="dxa"/>
+          </w:tcPr>
+          <w:p>
+            <w:pPr>
+              <w:spacing w:line="360" w:lineRule="auto"/>
+              <w:cnfStyle w:val="000000000000" w:firstRow="0" w:lastRow="0" w:firstColumn="0" w:lastColumn="0" w:oddVBand="0" w:evenVBand="0" w:oddHBand="0" w:evenHBand="0" w:firstRowFirstColumn="0" w:firstRowLastColumn="0" w:lastRowFirstColumn="0" w:lastRowLastColumn="0"/>
+            </w:pPr>
+            <w:r>
+              <w:t>33%</w:t>
+            </w:r>
+          </w:p>
+        </w:tc>
+        <w:tc>
+          <w:tcPr>
+            <w:tcW w:w="2254" w:type="dxa"/>
+          </w:tcPr>
+          <w:p>
+            <w:pPr>
+              <w:spacing w:line="360" w:lineRule="auto"/>
+              <w:cnfStyle w:val="000000000000" w:firstRow="0" w:lastRow="0" w:firstColumn="0" w:lastColumn="0" w:oddVBand="0" w:evenVBand="0" w:oddHBand="0" w:evenHBand="0" w:firstRowFirstColumn="0" w:firstRowLastColumn="0" w:lastRowFirstColumn="0" w:lastRowLastColumn="0"/>
+            </w:pPr>
+            <w:r>
+              <w:t>33</w:t>
+            </w:r>
+            <w:r>
+              <w:t>%</w:t>
+            </w:r>
+          </w:p>
+        </w:tc>
+      </w:tr>
+      <w:tr>
+        <w:trPr>
+          <w:cnfStyle w:val="000000100000" w:firstRow="0" w:lastRow="0" w:firstColumn="0" w:lastColumn="0" w:oddVBand="0" w:evenVBand="0" w:oddHBand="1" w:evenHBand="0" w:firstRowFirstColumn="0" w:firstRowLastColumn="0" w:lastRowFirstColumn="0" w:lastRowLastColumn="0"/>
+        </w:trPr>
+        <w:tc>
+          <w:tcPr>
+            <w:cnfStyle w:val="001000000000" w:firstRow="0" w:lastRow="0" w:firstColumn="1" w:lastColumn="0" w:oddVBand="0" w:evenVBand="0" w:oddHBand="0" w:evenHBand="0" w:firstRowFirstColumn="0" w:firstRowLastColumn="0" w:lastRowFirstColumn="0" w:lastRowLastColumn="0"/>
+            <w:tcW w:w="2254" w:type="dxa"/>
+          </w:tcPr>
+          <w:p>
+            <w:pPr>
+              <w:spacing w:line="360" w:lineRule="auto"/>
+            </w:pPr>
+            <w:r>
+              <w:t>Progress Report</w:t>
+            </w:r>
+          </w:p>
+        </w:tc>
+        <w:tc>
+          <w:tcPr>
+            <w:tcW w:w="2254" w:type="dxa"/>
+          </w:tcPr>
+          <w:p>
+            <w:pPr>
+              <w:spacing w:line="360" w:lineRule="auto"/>
+              <w:cnfStyle w:val="000000100000" w:firstRow="0" w:lastRow="0" w:firstColumn="0" w:lastColumn="0" w:oddVBand="0" w:evenVBand="0" w:oddHBand="1" w:evenHBand="0" w:firstRowFirstColumn="0" w:firstRowLastColumn="0" w:lastRowFirstColumn="0" w:lastRowLastColumn="0"/>
+            </w:pPr>
+            <w:r>
+              <w:t>33</w:t>
+            </w:r>
+            <w:r>
+              <w:t>%</w:t>
+            </w:r>
+          </w:p>
+        </w:tc>
+        <w:tc>
+          <w:tcPr>
+            <w:tcW w:w="2254" w:type="dxa"/>
+          </w:tcPr>
+          <w:p>
+            <w:pPr>
+              <w:spacing w:line="360" w:lineRule="auto"/>
+              <w:cnfStyle w:val="000000100000" w:firstRow="0" w:lastRow="0" w:firstColumn="0" w:lastColumn="0" w:oddVBand="0" w:evenVBand="0" w:oddHBand="1" w:evenHBand="0" w:firstRowFirstColumn="0" w:firstRowLastColumn="0" w:lastRowFirstColumn="0" w:lastRowLastColumn="0"/>
+            </w:pPr>
+            <w:r>
+              <w:t>33</w:t>
+            </w:r>
+            <w:r>
+              <w:t>%</w:t>
+            </w:r>
+          </w:p>
+        </w:tc>
+        <w:tc>
+          <w:tcPr>
+            <w:tcW w:w="2254" w:type="dxa"/>
+          </w:tcPr>
+          <w:p>
+            <w:pPr>
+              <w:spacing w:line="360" w:lineRule="auto"/>
+              <w:cnfStyle w:val="000000100000" w:firstRow="0" w:lastRow="0" w:firstColumn="0" w:lastColumn="0" w:oddVBand="0" w:evenVBand="0" w:oddHBand="1" w:evenHBand="0" w:firstRowFirstColumn="0" w:firstRowLastColumn="0" w:lastRowFirstColumn="0" w:lastRowLastColumn="0"/>
+            </w:pPr>
+            <w:r>
+              <w:t>33</w:t>
+            </w:r>
+            <w:r>
+              <w:t>%</w:t>
+            </w:r>
+          </w:p>
+        </w:tc>
+      </w:tr>
+      <w:tr>
+        <w:tc>
+          <w:tcPr>
+            <w:cnfStyle w:val="001000000000" w:firstRow="0" w:lastRow="0" w:firstColumn="1" w:lastColumn="0" w:oddVBand="0" w:evenVBand="0" w:oddHBand="0" w:evenHBand="0" w:firstRowFirstColumn="0" w:firstRowLastColumn="0" w:lastRowFirstColumn="0" w:lastRowLastColumn="0"/>
+            <w:tcW w:w="2254" w:type="dxa"/>
+          </w:tcPr>
+          <w:p>
+            <w:pPr>
+              <w:spacing w:line="360" w:lineRule="auto"/>
+            </w:pPr>
+            <w:r>
+              <w:t xml:space="preserve">Technical Report </w:t>
+            </w:r>
+          </w:p>
+        </w:tc>
+        <w:tc>
+          <w:tcPr>
+            <w:tcW w:w="2254" w:type="dxa"/>
+          </w:tcPr>
+          <w:p>
+            <w:pPr>
+              <w:spacing w:line="360" w:lineRule="auto"/>
+              <w:cnfStyle w:val="000000000000" w:firstRow="0" w:lastRow="0" w:firstColumn="0" w:lastColumn="0" w:oddVBand="0" w:evenVBand="0" w:oddHBand="0" w:evenHBand="0" w:firstRowFirstColumn="0" w:firstRowLastColumn="0" w:lastRowFirstColumn="0" w:lastRowLastColumn="0"/>
+            </w:pPr>
+            <w:r>
+              <w:t>33%</w:t>
+            </w:r>
+          </w:p>
+        </w:tc>
+        <w:tc>
+          <w:tcPr>
+            <w:tcW w:w="2254" w:type="dxa"/>
+          </w:tcPr>
+          <w:p>
+            <w:pPr>
+              <w:spacing w:line="360" w:lineRule="auto"/>
+              <w:cnfStyle w:val="000000000000" w:firstRow="0" w:lastRow="0" w:firstColumn="0" w:lastColumn="0" w:oddVBand="0" w:evenVBand="0" w:oddHBand="0" w:evenHBand="0" w:firstRowFirstColumn="0" w:firstRowLastColumn="0" w:lastRowFirstColumn="0" w:lastRowLastColumn="0"/>
+            </w:pPr>
+            <w:r>
+              <w:t>33%</w:t>
+            </w:r>
+          </w:p>
+        </w:tc>
+        <w:tc>
+          <w:tcPr>
+            <w:tcW w:w="2254" w:type="dxa"/>
+          </w:tcPr>
+          <w:p>
+            <w:pPr>
+              <w:spacing w:line="360" w:lineRule="auto"/>
+              <w:cnfStyle w:val="000000000000" w:firstRow="0" w:lastRow="0" w:firstColumn="0" w:lastColumn="0" w:oddVBand="0" w:evenVBand="0" w:oddHBand="0" w:evenHBand="0" w:firstRowFirstColumn="0" w:firstRowLastColumn="0" w:lastRowFirstColumn="0" w:lastRowLastColumn="0"/>
+            </w:pPr>
+            <w:r>
+              <w:t>33%</w:t>
+            </w:r>
+          </w:p>
+        </w:tc>
+      </w:tr>
+      <w:tr>
+        <w:trPr>
+          <w:cnfStyle w:val="000000100000" w:firstRow="0" w:lastRow="0" w:firstColumn="0" w:lastColumn="0" w:oddVBand="0" w:evenVBand="0" w:oddHBand="1" w:evenHBand="0" w:firstRowFirstColumn="0" w:firstRowLastColumn="0" w:lastRowFirstColumn="0" w:lastRowLastColumn="0"/>
+        </w:trPr>
+        <w:tc>
+          <w:tcPr>
+            <w:cnfStyle w:val="001000000000" w:firstRow="0" w:lastRow="0" w:firstColumn="1" w:lastColumn="0" w:oddVBand="0" w:evenVBand="0" w:oddHBand="0" w:evenHBand="0" w:firstRowFirstColumn="0" w:firstRowLastColumn="0" w:lastRowFirstColumn="0" w:lastRowLastColumn="0"/>
+            <w:tcW w:w="2254" w:type="dxa"/>
+          </w:tcPr>
+          <w:p>
+            <w:pPr>
+              <w:spacing w:line="360" w:lineRule="auto"/>
+            </w:pPr>
+            <w:r>
+              <w:t>Poster Design</w:t>
+            </w:r>
+          </w:p>
+        </w:tc>
+        <w:tc>
+          <w:tcPr>
+            <w:tcW w:w="2254" w:type="dxa"/>
+          </w:tcPr>
+          <w:p>
+            <w:pPr>
+              <w:spacing w:line="360" w:lineRule="auto"/>
+              <w:cnfStyle w:val="000000100000" w:firstRow="0" w:lastRow="0" w:firstColumn="0" w:lastColumn="0" w:oddVBand="0" w:evenVBand="0" w:oddHBand="1" w:evenHBand="0" w:firstRowFirstColumn="0" w:firstRowLastColumn="0" w:lastRowFirstColumn="0" w:lastRowLastColumn="0"/>
+            </w:pPr>
+            <w:r>
+              <w:t>0</w:t>
+            </w:r>
+            <w:r>
+              <w:t>%</w:t>
+            </w:r>
+          </w:p>
+        </w:tc>
+        <w:tc>
+          <w:tcPr>
+            <w:tcW w:w="2254" w:type="dxa"/>
+          </w:tcPr>
+          <w:p>
+            <w:pPr>
+              <w:spacing w:line="360" w:lineRule="auto"/>
+              <w:cnfStyle w:val="000000100000" w:firstRow="0" w:lastRow="0" w:firstColumn="0" w:lastColumn="0" w:oddVBand="0" w:evenVBand="0" w:oddHBand="1" w:evenHBand="0" w:firstRowFirstColumn="0" w:firstRowLastColumn="0" w:lastRowFirstColumn="0" w:lastRowLastColumn="0"/>
+            </w:pPr>
+            <w:r>
+              <w:t>0</w:t>
+            </w:r>
+            <w:r>
+              <w:t>%</w:t>
+            </w:r>
+          </w:p>
+        </w:tc>
+        <w:tc>
+          <w:tcPr>
+            <w:tcW w:w="2254" w:type="dxa"/>
+          </w:tcPr>
+          <w:p>
+            <w:pPr>
+              <w:spacing w:line="360" w:lineRule="auto"/>
+              <w:cnfStyle w:val="000000100000" w:firstRow="0" w:lastRow="0" w:firstColumn="0" w:lastColumn="0" w:oddVBand="0" w:evenVBand="0" w:oddHBand="1" w:evenHBand="0" w:firstRowFirstColumn="0" w:firstRowLastColumn="0" w:lastRowFirstColumn="0" w:lastRowLastColumn="0"/>
+            </w:pPr>
+            <w:r>
+              <w:t>100%</w:t>
+            </w:r>
+          </w:p>
+        </w:tc>
+      </w:tr>
+      <w:tr>
+        <w:tc>
+          <w:tcPr>
+            <w:cnfStyle w:val="001000000000" w:firstRow="0" w:lastRow="0" w:firstColumn="1" w:lastColumn="0" w:oddVBand="0" w:evenVBand="0" w:oddHBand="0" w:evenHBand="0" w:firstRowFirstColumn="0" w:firstRowLastColumn="0" w:lastRowFirstColumn="0" w:lastRowLastColumn="0"/>
+            <w:tcW w:w="2254" w:type="dxa"/>
+          </w:tcPr>
+          <w:p>
+            <w:pPr>
+              <w:spacing w:line="360" w:lineRule="auto"/>
+            </w:pPr>
+            <w:r>
+              <w:t>Video Editing</w:t>
+            </w:r>
+          </w:p>
+        </w:tc>
+        <w:tc>
+          <w:tcPr>
+            <w:tcW w:w="2254" w:type="dxa"/>
+          </w:tcPr>
+          <w:p>
+            <w:pPr>
+              <w:spacing w:line="360" w:lineRule="auto"/>
+              <w:cnfStyle w:val="000000000000" w:firstRow="0" w:lastRow="0" w:firstColumn="0" w:lastColumn="0" w:oddVBand="0" w:evenVBand="0" w:oddHBand="0" w:evenHBand="0" w:firstRowFirstColumn="0" w:firstRowLastColumn="0" w:lastRowFirstColumn="0" w:lastRowLastColumn="0"/>
+            </w:pPr>
+            <w:r>
+              <w:t>0%</w:t>
+            </w:r>
+          </w:p>
+        </w:tc>
+        <w:tc>
+          <w:tcPr>
+            <w:tcW w:w="2254" w:type="dxa"/>
+          </w:tcPr>
+          <w:p>
+            <w:pPr>
+              <w:spacing w:line="360" w:lineRule="auto"/>
+              <w:cnfStyle w:val="000000000000" w:firstRow="0" w:lastRow="0" w:firstColumn="0" w:lastColumn="0" w:oddVBand="0" w:evenVBand="0" w:oddHBand="0" w:evenHBand="0" w:firstRowFirstColumn="0" w:firstRowLastColumn="0" w:lastRowFirstColumn="0" w:lastRowLastColumn="0"/>
+            </w:pPr>
+            <w:r>
+              <w:t>100%</w:t>
+            </w:r>
+          </w:p>
+        </w:tc>
+        <w:tc>
+          <w:tcPr>
+            <w:tcW w:w="2254" w:type="dxa"/>
+          </w:tcPr>
+          <w:p>
+            <w:pPr>
+              <w:spacing w:line="360" w:lineRule="auto"/>
+              <w:cnfStyle w:val="000000000000" w:firstRow="0" w:lastRow="0" w:firstColumn="0" w:lastColumn="0" w:oddVBand="0" w:evenVBand="0" w:oddHBand="0" w:evenHBand="0" w:firstRowFirstColumn="0" w:firstRowLastColumn="0" w:lastRowFirstColumn="0" w:lastRowLastColumn="0"/>
+            </w:pPr>
+            <w:r>
+              <w:t>0</w:t>
+            </w:r>
+            <w:r>
+              <w:t>%</w:t>
+            </w:r>
+          </w:p>
+        </w:tc>
+      </w:tr>
+      <w:tr>
+        <w:trPr>
+          <w:cnfStyle w:val="000000100000" w:firstRow="0" w:lastRow="0" w:firstColumn="0" w:lastColumn="0" w:oddVBand="0" w:evenVBand="0" w:oddHBand="1" w:evenHBand="0" w:firstRowFirstColumn="0" w:firstRowLastColumn="0" w:lastRowFirstColumn="0" w:lastRowLastColumn="0"/>
+        </w:trPr>
+        <w:tc>
+          <w:tcPr>
+            <w:cnfStyle w:val="001000000000" w:firstRow="0" w:lastRow="0" w:firstColumn="1" w:lastColumn="0" w:oddVBand="0" w:evenVBand="0" w:oddHBand="0" w:evenHBand="0" w:firstRowFirstColumn="0" w:firstRowLastColumn="0" w:lastRowFirstColumn="0" w:lastRowLastColumn="0"/>
+            <w:tcW w:w="2254" w:type="dxa"/>
+          </w:tcPr>
+          <w:p>
+            <w:pPr>
+              <w:spacing w:line="360" w:lineRule="auto"/>
+              <w:rPr>
+                <w:b w:val="0"/>
+              </w:rPr>
+            </w:pPr>
+            <w:r>
+              <w:t>Overall contribution</w:t>
+            </w:r>
+          </w:p>
+        </w:tc>
+        <w:tc>
+          <w:tcPr>
+            <w:tcW w:w="2254" w:type="dxa"/>
+          </w:tcPr>
+          <w:p>
+            <w:pPr>
+              <w:spacing w:line="360" w:lineRule="auto"/>
+              <w:cnfStyle w:val="000000100000" w:firstRow="0" w:lastRow="0" w:firstColumn="0" w:lastColumn="0" w:oddVBand="0" w:evenVBand="0" w:oddHBand="1" w:evenHBand="0" w:firstRowFirstColumn="0" w:firstRowLastColumn="0" w:lastRowFirstColumn="0" w:lastRowLastColumn="0"/>
+              <w:rPr>
+                <w:b/>
+              </w:rPr>
+            </w:pPr>
+            <w:r>
+              <w:rPr>
+                <w:b/>
+              </w:rPr>
+              <w:t>40</w:t>
+            </w:r>
+            <w:r>
+              <w:rPr>
+                <w:b/>
+              </w:rPr>
+              <w:t>%</w:t>
+            </w:r>
+          </w:p>
+        </w:tc>
+        <w:tc>
+          <w:tcPr>
+            <w:tcW w:w="2254" w:type="dxa"/>
+          </w:tcPr>
+          <w:p>
+            <w:pPr>
+              <w:spacing w:line="360" w:lineRule="auto"/>
+              <w:cnfStyle w:val="000000100000" w:firstRow="0" w:lastRow="0" w:firstColumn="0" w:lastColumn="0" w:oddVBand="0" w:evenVBand="0" w:oddHBand="1" w:evenHBand="0" w:firstRowFirstColumn="0" w:firstRowLastColumn="0" w:lastRowFirstColumn="0" w:lastRowLastColumn="0"/>
+              <w:rPr>
+                <w:b/>
+              </w:rPr>
+            </w:pPr>
+            <w:r>
+              <w:rPr>
+                <w:b/>
+              </w:rPr>
+              <w:t>3</w:t>
+            </w:r>
+            <w:r>
+              <w:rPr>
+                <w:b/>
+              </w:rPr>
+              <w:t>0</w:t>
+            </w:r>
+            <w:r>
+              <w:rPr>
+                <w:b/>
+              </w:rPr>
+              <w:t>%</w:t>
+            </w:r>
+          </w:p>
+        </w:tc>
+        <w:tc>
+          <w:tcPr>
+            <w:tcW w:w="2254" w:type="dxa"/>
+          </w:tcPr>
+          <w:p>
+            <w:pPr>
+              <w:spacing w:line="360" w:lineRule="auto"/>
+              <w:cnfStyle w:val="000000100000" w:firstRow="0" w:lastRow="0" w:firstColumn="0" w:lastColumn="0" w:oddVBand="0" w:evenVBand="0" w:oddHBand="1" w:evenHBand="0" w:firstRowFirstColumn="0" w:firstRowLastColumn="0" w:lastRowFirstColumn="0" w:lastRowLastColumn="0"/>
+              <w:rPr>
+                <w:b/>
+              </w:rPr>
+            </w:pPr>
+            <w:r>
+              <w:rPr>
+                <w:b/>
+              </w:rPr>
+              <w:t>3</w:t>
+            </w:r>
+            <w:r>
+              <w:rPr>
+                <w:b/>
+              </w:rPr>
+              <w:t>0</w:t>
+            </w:r>
+            <w:r>
+              <w:rPr>
+                <w:b/>
+              </w:rPr>
+              <w:t>%</w:t>
+            </w:r>
+          </w:p>
+        </w:tc>
+      </w:tr>
+      <w:tr>
+        <w:tc>
+          <w:tcPr>
+            <w:cnfStyle w:val="001000000000" w:firstRow="0" w:lastRow="0" w:firstColumn="1" w:lastColumn="0" w:oddVBand="0" w:evenVBand="0" w:oddHBand="0" w:evenHBand="0" w:firstRowFirstColumn="0" w:firstRowLastColumn="0" w:lastRowFirstColumn="0" w:lastRowLastColumn="0"/>
+            <w:tcW w:w="2254" w:type="dxa"/>
+          </w:tcPr>
+          <w:p>
+            <w:pPr>
+              <w:spacing w:line="360" w:lineRule="auto"/>
+              <w:rPr>
+                <w:b w:val="0"/>
+              </w:rPr>
+            </w:pPr>
+            <w:r>
+              <w:t>Roles</w:t>
+            </w:r>
+          </w:p>
+        </w:tc>
+        <w:tc>
+          <w:tcPr>
+            <w:tcW w:w="2254" w:type="dxa"/>
+          </w:tcPr>
+          <w:p>
+            <w:pPr>
+              <w:spacing w:line="360" w:lineRule="auto"/>
+              <w:cnfStyle w:val="000000000000" w:firstRow="0" w:lastRow="0" w:firstColumn="0" w:lastColumn="0" w:oddVBand="0" w:evenVBand="0" w:oddHBand="0" w:evenHBand="0" w:firstRowFirstColumn="0" w:firstRowLastColumn="0" w:lastRowFirstColumn="0" w:lastRowLastColumn="0"/>
+              <w:rPr>
+                <w:b/>
+              </w:rPr>
+            </w:pPr>
+            <w:r>
+              <w:rPr>
+                <w:b/>
+                <w:bCs/>
+              </w:rPr>
+              <w:t>Report Editor, Programmer, Front End Developer</w:t>
+            </w:r>
+          </w:p>
+        </w:tc>
+        <w:tc>
+          <w:tcPr>
+            <w:tcW w:w="2254" w:type="dxa"/>
+          </w:tcPr>
+          <w:p>
+            <w:pPr>
+              <w:spacing w:line="360" w:lineRule="auto"/>
+              <w:cnfStyle w:val="000000000000" w:firstRow="0" w:lastRow="0" w:firstColumn="0" w:lastColumn="0" w:oddVBand="0" w:evenVBand="0" w:oddHBand="0" w:evenHBand="0" w:firstRowFirstColumn="0" w:firstRowLastColumn="0" w:lastRowFirstColumn="0" w:lastRowLastColumn="0"/>
+              <w:rPr>
+                <w:b/>
+              </w:rPr>
+            </w:pPr>
+            <w:r>
+              <w:rPr>
+                <w:b/>
+                <w:bCs/>
+              </w:rPr>
+              <w:t>UI Designer, Researcher, Programmer</w:t>
+            </w:r>
+          </w:p>
+        </w:tc>
+        <w:tc>
+          <w:tcPr>
+            <w:tcW w:w="2254" w:type="dxa"/>
+          </w:tcPr>
+          <w:p>
+            <w:pPr>
+              <w:spacing w:line="360" w:lineRule="auto"/>
+              <w:cnfStyle w:val="000000000000" w:firstRow="0" w:lastRow="0" w:firstColumn="0" w:lastColumn="0" w:oddVBand="0" w:evenVBand="0" w:oddHBand="0" w:evenHBand="0" w:firstRowFirstColumn="0" w:firstRowLastColumn="0" w:lastRowFirstColumn="0" w:lastRowLastColumn="0"/>
+              <w:rPr>
+                <w:b/>
+              </w:rPr>
+            </w:pPr>
+            <w:r>
+              <w:rPr>
+                <w:b/>
+              </w:rPr>
+              <w:t>Report Editor</w:t>
+            </w:r>
+            <w:r>
+              <w:rPr>
+                <w:b/>
+              </w:rPr>
+              <w:t xml:space="preserve">, </w:t>
+            </w:r>
+            <w:r>
+              <w:rPr>
+                <w:b/>
+              </w:rPr>
+              <w:t>Programmer</w:t>
+            </w:r>
+            <w:r>
+              <w:rPr>
+                <w:b/>
+              </w:rPr>
+              <w:t>, Tester</w:t>
+            </w:r>
+          </w:p>
+        </w:tc>
+      </w:tr>
+    </w:tbl>
+    <w:p/>
+    <w:p/>
+    <w:p/>
+    <w:p/>
+    <w:p>
+      <w:pPr>
+        <w:rPr>
+          <w:b/>
+        </w:rPr>
+      </w:pPr>
+      <w:r>
+        <w:rPr>
+          <w:b/>
+        </w:rPr>
+        <w:lastRenderedPageBreak/>
+        <w:t>Bug Table:</w:t>
+      </w:r>
+    </w:p>
+    <w:tbl>
+      <w:tblPr>
+        <w:tblStyle w:val="GridTable4"/>
+        <w:tblW w:w="0" w:type="auto"/>
+        <w:tblLook w:val="04A0" w:firstRow="1" w:lastRow="0" w:firstColumn="1" w:lastColumn="0" w:noHBand="0" w:noVBand="1"/>
+      </w:tblPr>
+      <w:tblGrid>
+        <w:gridCol w:w="562"/>
+        <w:gridCol w:w="5448"/>
+        <w:gridCol w:w="3006"/>
+      </w:tblGrid>
+      <w:tr>
+        <w:trPr>
+          <w:cnfStyle w:val="100000000000" w:firstRow="1" w:lastRow="0" w:firstColumn="0" w:lastColumn="0" w:oddVBand="0" w:evenVBand="0" w:oddHBand="0" w:evenHBand="0" w:firstRowFirstColumn="0" w:firstRowLastColumn="0" w:lastRowFirstColumn="0" w:lastRowLastColumn="0"/>
+        </w:trPr>
+        <w:tc>
+          <w:tcPr>
+            <w:cnfStyle w:val="001000000000" w:firstRow="0" w:lastRow="0" w:firstColumn="1" w:lastColumn="0" w:oddVBand="0" w:evenVBand="0" w:oddHBand="0" w:evenHBand="0" w:firstRowFirstColumn="0" w:firstRowLastColumn="0" w:lastRowFirstColumn="0" w:lastRowLastColumn="0"/>
+            <w:tcW w:w="562" w:type="dxa"/>
+          </w:tcPr>
+          <w:p>
+            <w:pPr>
+              <w:spacing w:line="360" w:lineRule="auto"/>
+              <w:jc w:val="center"/>
+            </w:pPr>
+            <w:r>
+              <w:t>ID</w:t>
+            </w:r>
+          </w:p>
+        </w:tc>
+        <w:tc>
+          <w:tcPr>
+            <w:tcW w:w="5448" w:type="dxa"/>
+          </w:tcPr>
+          <w:p>
+            <w:pPr>
+              <w:spacing w:line="360" w:lineRule="auto"/>
+              <w:jc w:val="center"/>
+              <w:cnfStyle w:val="100000000000" w:firstRow="1" w:lastRow="0" w:firstColumn="0" w:lastColumn="0" w:oddVBand="0" w:evenVBand="0" w:oddHBand="0" w:evenHBand="0" w:firstRowFirstColumn="0" w:firstRowLastColumn="0" w:lastRowFirstColumn="0" w:lastRowLastColumn="0"/>
+            </w:pPr>
+            <w:r>
+              <w:t>Bug Description</w:t>
+            </w:r>
+          </w:p>
+        </w:tc>
+        <w:tc>
+          <w:tcPr>
+            <w:tcW w:w="3006" w:type="dxa"/>
+          </w:tcPr>
+          <w:p>
+            <w:pPr>
+              <w:spacing w:line="360" w:lineRule="auto"/>
+              <w:jc w:val="center"/>
+              <w:cnfStyle w:val="100000000000" w:firstRow="1" w:lastRow="0" w:firstColumn="0" w:lastColumn="0" w:oddVBand="0" w:evenVBand="0" w:oddHBand="0" w:evenHBand="0" w:firstRowFirstColumn="0" w:firstRowLastColumn="0" w:lastRowFirstColumn="0" w:lastRowLastColumn="0"/>
+            </w:pPr>
+            <w:r>
+              <w:t>Priority</w:t>
+            </w:r>
+          </w:p>
+        </w:tc>
+      </w:tr>
+      <w:tr>
+        <w:trPr>
+          <w:cnfStyle w:val="000000100000" w:firstRow="0" w:lastRow="0" w:firstColumn="0" w:lastColumn="0" w:oddVBand="0" w:evenVBand="0" w:oddHBand="1" w:evenHBand="0" w:firstRowFirstColumn="0" w:firstRowLastColumn="0" w:lastRowFirstColumn="0" w:lastRowLastColumn="0"/>
+        </w:trPr>
+        <w:tc>
+          <w:tcPr>
+            <w:cnfStyle w:val="001000000000" w:firstRow="0" w:lastRow="0" w:firstColumn="1" w:lastColumn="0" w:oddVBand="0" w:evenVBand="0" w:oddHBand="0" w:evenHBand="0" w:firstRowFirstColumn="0" w:firstRowLastColumn="0" w:lastRowFirstColumn="0" w:lastRowLastColumn="0"/>
+            <w:tcW w:w="562" w:type="dxa"/>
+          </w:tcPr>
+          <w:p>
+            <w:pPr>
+              <w:spacing w:line="360" w:lineRule="auto"/>
+              <w:jc w:val="center"/>
+              <w:rPr>
+                <w:b w:val="0"/>
+              </w:rPr>
+            </w:pPr>
+            <w:r>
+              <w:rPr>
+                <w:b w:val="0"/>
+              </w:rPr>
+              <w:t>1</w:t>
+            </w:r>
+          </w:p>
+        </w:tc>
+        <w:tc>
+          <w:tcPr>
+            <w:tcW w:w="5448" w:type="dxa"/>
+          </w:tcPr>
+          <w:p>
+            <w:pPr>
+              <w:spacing w:line="360" w:lineRule="auto"/>
+              <w:cnfStyle w:val="000000100000" w:firstRow="0" w:lastRow="0" w:firstColumn="0" w:lastColumn="0" w:oddVBand="0" w:evenVBand="0" w:oddHBand="1" w:evenHBand="0" w:firstRowFirstColumn="0" w:firstRowLastColumn="0" w:lastRowFirstColumn="0" w:lastRowLastColumn="0"/>
+            </w:pPr>
+            <w:r>
+              <w:t>Centile values in measurement graph were displaying incorrect values</w:t>
+            </w:r>
+          </w:p>
+        </w:tc>
+        <w:tc>
+          <w:tcPr>
+            <w:tcW w:w="3006" w:type="dxa"/>
+          </w:tcPr>
+          <w:p>
+            <w:pPr>
+              <w:spacing w:line="360" w:lineRule="auto"/>
+              <w:jc w:val="center"/>
+              <w:cnfStyle w:val="000000100000" w:firstRow="0" w:lastRow="0" w:firstColumn="0" w:lastColumn="0" w:oddVBand="0" w:evenVBand="0" w:oddHBand="1" w:evenHBand="0" w:firstRowFirstColumn="0" w:firstRowLastColumn="0" w:lastRowFirstColumn="0" w:lastRowLastColumn="0"/>
+            </w:pPr>
+            <w:r>
+              <w:t>High</w:t>
+            </w:r>
+          </w:p>
+        </w:tc>
+      </w:tr>
+      <w:tr>
+        <w:tc>
+          <w:tcPr>
+            <w:cnfStyle w:val="001000000000" w:firstRow="0" w:lastRow="0" w:firstColumn="1" w:lastColumn="0" w:oddVBand="0" w:evenVBand="0" w:oddHBand="0" w:evenHBand="0" w:firstRowFirstColumn="0" w:firstRowLastColumn="0" w:lastRowFirstColumn="0" w:lastRowLastColumn="0"/>
+            <w:tcW w:w="562" w:type="dxa"/>
+          </w:tcPr>
+          <w:p>
+            <w:pPr>
+              <w:spacing w:line="360" w:lineRule="auto"/>
+              <w:jc w:val="center"/>
+              <w:rPr>
+                <w:b w:val="0"/>
+              </w:rPr>
+            </w:pPr>
+            <w:r>
+              <w:rPr>
+                <w:b w:val="0"/>
+              </w:rPr>
+              <w:t>2</w:t>
+            </w:r>
+          </w:p>
+        </w:tc>
+        <w:tc>
+          <w:tcPr>
+            <w:tcW w:w="5448" w:type="dxa"/>
+          </w:tcPr>
+          <w:p>
+            <w:pPr>
+              <w:spacing w:line="360" w:lineRule="auto"/>
+              <w:cnfStyle w:val="000000000000" w:firstRow="0" w:lastRow="0" w:firstColumn="0" w:lastColumn="0" w:oddVBand="0" w:evenVBand="0" w:oddHBand="0" w:evenHBand="0" w:firstRowFirstColumn="0" w:firstRowLastColumn="0" w:lastRowFirstColumn="0" w:lastRowLastColumn="0"/>
+            </w:pPr>
+            <w:r>
+              <w:t xml:space="preserve">The hover text for the centile values in the measurement graph display the centile value twice (from </w:t>
+            </w:r>
+            <w:proofErr w:type="spellStart"/>
+            <w:r>
+              <w:t>survery</w:t>
+            </w:r>
+            <w:proofErr w:type="spellEnd"/>
+            <w:r>
+              <w:t xml:space="preserve"> results)</w:t>
+            </w:r>
+          </w:p>
+        </w:tc>
+        <w:tc>
+          <w:tcPr>
+            <w:tcW w:w="3006" w:type="dxa"/>
+          </w:tcPr>
+          <w:p>
+            <w:pPr>
+              <w:spacing w:line="360" w:lineRule="auto"/>
+              <w:jc w:val="center"/>
+              <w:cnfStyle w:val="000000000000" w:firstRow="0" w:lastRow="0" w:firstColumn="0" w:lastColumn="0" w:oddVBand="0" w:evenVBand="0" w:oddHBand="0" w:evenHBand="0" w:firstRowFirstColumn="0" w:firstRowLastColumn="0" w:lastRowFirstColumn="0" w:lastRowLastColumn="0"/>
+            </w:pPr>
+            <w:r>
+              <w:t>Low</w:t>
+            </w:r>
+          </w:p>
+        </w:tc>
+      </w:tr>
+    </w:tbl>
+    <w:p>
+      <w:pPr>
+        <w:rPr>
+          <w:b/>
+        </w:rPr>
+      </w:pPr>
+    </w:p>
+    <w:p>
+      <w:r>
+        <w:t xml:space="preserve">Bug 1 has already been fixed. We encountered this bug </w:t>
+      </w:r>
+      <w:r>
+        <w:t>during a meeting with</w:t>
+      </w:r>
+      <w:r>
+        <w:t xml:space="preserve"> our client and</w:t>
+      </w:r>
+      <w:r>
+        <w:t xml:space="preserve"> we</w:t>
+      </w:r>
+      <w:r>
+        <w:t xml:space="preserve"> saw that the z-score values were not matching up to the centile values. The bug was caused </w:t>
+      </w:r>
+      <w:r>
+        <w:t>as</w:t>
+      </w:r>
+      <w:r>
+        <w:t xml:space="preserve"> the function</w:t>
+      </w:r>
+      <w:r>
+        <w:t xml:space="preserve"> that was</w:t>
+      </w:r>
+      <w:r>
+        <w:t xml:space="preserve"> creating the centile curves was creating a line of best fit</w:t>
+      </w:r>
+      <w:r>
+        <w:t xml:space="preserve"> and this was not what we wanted so we changed the source code and now the z-score values and the centile values match up.</w:t>
+      </w:r>
+    </w:p>
+    <w:p>
+      <w:pPr>
+        <w:pStyle w:val="Heading2"/>
+      </w:pPr>
+      <w:r>
+        <w:t>6.2 Critical Evaluation of the project</w:t>
+      </w:r>
+    </w:p>
+    <w:p>
+      <w:pPr>
+        <w:rPr>
+          <w:b/>
+        </w:rPr>
+      </w:pPr>
+      <w:r>
+        <w:rPr>
+          <w:b/>
+        </w:rPr>
+        <w:t xml:space="preserve">User </w:t>
+      </w:r>
+      <w:proofErr w:type="spellStart"/>
+      <w:r>
+        <w:rPr>
+          <w:b/>
+        </w:rPr>
+        <w:t>Inteface</w:t>
+      </w:r>
+      <w:proofErr w:type="spellEnd"/>
+      <w:r>
+        <w:rPr>
+          <w:b/>
+        </w:rPr>
+        <w:t>:</w:t>
+      </w:r>
+    </w:p>
+    <w:p>
+      <w:r>
+        <w:t xml:space="preserve">From the survey results, testers believe that the website has a good user interface as it is easy to navigate through the website using the tabs and drop down menus. The website will always have a title on each page of the website so the user knows what part of the website they are on. The visual aspects of the website make it easy for the user to understand </w:t>
+      </w:r>
+      <w:r>
+        <w:t>what information is being displayed.</w:t>
+      </w:r>
+    </w:p>
+    <w:p>
+      <w:pPr>
+        <w:rPr>
+          <w:b/>
+        </w:rPr>
+      </w:pPr>
+      <w:r>
+        <w:rPr>
+          <w:b/>
+        </w:rPr>
+        <w:t>Functionality:</w:t>
+      </w:r>
+    </w:p>
+    <w:p>
+      <w:r>
+        <w:t>The</w:t>
+      </w:r>
+      <w:r>
+        <w:t xml:space="preserve"> website is easy to navigate through and is organised into tabs and nested tabs. From the survey results, the website is very user-friendly and so users find it easy to use the website and understand what the website does after telling them the background of the website.</w:t>
+      </w:r>
+    </w:p>
+    <w:p>
+      <w:pPr>
+        <w:rPr>
+          <w:b/>
+        </w:rPr>
+      </w:pPr>
+      <w:r>
+        <w:rPr>
+          <w:b/>
+        </w:rPr>
+        <w:t>Compatibility:</w:t>
+      </w:r>
+    </w:p>
+    <w:p>
+      <w:r>
+        <w:t xml:space="preserve">The website is compatible with any browser and on any platform, whether it is a laptop, desktop computer, mobile phone or a tablet. The users from the survey tested the website on different platforms and browsers and the website was compatible with those platforms. </w:t>
+      </w:r>
+    </w:p>
+    <w:p>
+      <w:pPr>
+        <w:rPr>
+          <w:b/>
+        </w:rPr>
+      </w:pPr>
+      <w:r>
+        <w:rPr>
+          <w:b/>
+        </w:rPr>
+        <w:lastRenderedPageBreak/>
+        <w:t>Maintainability:</w:t>
+      </w:r>
+    </w:p>
+    <w:p>
+      <w:r>
+        <w:t xml:space="preserve">The website can be easily maintained. Currently, the website is being hosted on a shiny server, which has a numerous amount of feature and it is also very easy to update and </w:t>
+      </w:r>
+      <w:proofErr w:type="spellStart"/>
+      <w:r>
+        <w:t>exand</w:t>
+      </w:r>
+      <w:proofErr w:type="spellEnd"/>
+      <w:r>
+        <w:t xml:space="preserve"> the website. The source code just needs to be changed and added to and then the website can be redeployed on the shiny server.</w:t>
+      </w:r>
+    </w:p>
+    <w:p>
+      <w:pPr>
+        <w:rPr>
+          <w:b/>
+        </w:rPr>
+      </w:pPr>
+      <w:r>
+        <w:rPr>
+          <w:b/>
+        </w:rPr>
+        <w:t>Project Management:</w:t>
+      </w:r>
+    </w:p>
+    <w:p>
+      <w:r>
+        <w:t>The project was managed quite well. We had regular meetings with our client to discuss any issues and any details about the project as well as showing our client the progress of our website. The tasks for the project were split equally between the team to match our strengths in programming and designing. Also, the met up regularly once a week to discuss any problems we had and to discuss how to implement certain features into the website.</w:t>
+      </w:r>
+    </w:p>
+    <w:p>
+      <w:pPr>
+        <w:pStyle w:val="Heading2"/>
+      </w:pPr>
+      <w:r>
+        <w:t>6.3 Future Work</w:t>
+      </w:r>
+    </w:p>
+    <w:p>
+      <w:r>
+        <w:t xml:space="preserve">The project could be extended in many different ways if there was more time to complete project. The website could display BMI centile values as well as weight and height. This would mean users would be able to see the BMI values of children and see how they compare with the centile values. </w:t>
+      </w:r>
+      <w:r>
+        <w:t>Also, we could have implemented the SMART on FHIR data storage system so that the website would be able to handle the data of any health centre in the UK. Due to this feature not being implemented, the website uses sample data for the centile values as well as sample children data. Another feature that could be implemented is a customisation tool for the graphs so users can control certain aspects of the graph e.g. colour, layout etc.</w:t>
+      </w:r>
+      <w:bookmarkStart w:id="13" w:name="_GoBack"/>
+      <w:bookmarkEnd w:id="13"/>
     </w:p>
     <w:p>
       <w:r>
@@ -4396,7 +6462,7 @@
       <w:pPr>
         <w:pStyle w:val="Heading1"/>
       </w:pPr>
-      <w:bookmarkStart w:id="14" w:name="_Toc510873251"/>
+      <w:bookmarkStart w:id="14" w:name="_Toc511123154"/>
       <w:r>
         <w:lastRenderedPageBreak/>
         <w:t>7 References</w:t>
@@ -4413,7 +6479,7 @@
       <w:pPr>
         <w:pStyle w:val="Heading1"/>
       </w:pPr>
-      <w:bookmarkStart w:id="15" w:name="_Toc510873252"/>
+      <w:bookmarkStart w:id="15" w:name="_Toc511123155"/>
       <w:r>
         <w:lastRenderedPageBreak/>
         <w:t>8 Appendix</w:t>
@@ -4421,7 +6487,7 @@
       <w:bookmarkEnd w:id="15"/>
     </w:p>
     <w:sectPr>
-      <w:footerReference w:type="default" r:id="rId16"/>
+      <w:footerReference w:type="default" r:id="rId26"/>
       <w:pgSz w:w="11906" w:h="16838"/>
       <w:pgMar w:top="1440" w:right="1440" w:bottom="1440" w:left="1440" w:header="708" w:footer="708" w:gutter="0"/>
       <w:cols w:space="708"/>
@@ -8826,7 +10892,7 @@
 </file>
 
 <file path=customXml/itemProps1.xml><?xml version="1.0" encoding="utf-8"?>
-<ds:datastoreItem xmlns:ds="http://schemas.openxmlformats.org/officeDocument/2006/customXml" ds:itemID="{A114E1B0-43ED-47D2-AF4A-2B4487F952F2}">
+<ds:datastoreItem xmlns:ds="http://schemas.openxmlformats.org/officeDocument/2006/customXml" ds:itemID="{2AB24020-D4B6-42A3-9140-D0D87F13EA8B}">
   <ds:schemaRefs>
     <ds:schemaRef ds:uri="http://schemas.openxmlformats.org/officeDocument/2006/bibliography"/>
   </ds:schemaRefs>

</xml_diff>

<commit_message>
Finished Testing and Conclusion
</commit_message>
<xml_diff>
--- a/Group Report/Team_14.docx
+++ b/Group Report/Team_14.docx
@@ -488,7 +488,7 @@
       <w:pPr>
         <w:pStyle w:val="Heading1"/>
       </w:pPr>
-      <w:bookmarkStart w:id="0" w:name="_Toc511123141"/>
+      <w:bookmarkStart w:id="0" w:name="_Toc511133243"/>
       <w:r>
         <w:lastRenderedPageBreak/>
         <w:t>Abstract</w:t>
@@ -576,6 +576,8 @@
           <w:r>
             <w:t>Contents</w:t>
           </w:r>
+          <w:bookmarkStart w:id="1" w:name="_GoBack"/>
+          <w:bookmarkEnd w:id="1"/>
         </w:p>
         <w:p>
           <w:pPr>
@@ -596,7 +598,7 @@
           <w:r>
             <w:fldChar w:fldCharType="separate"/>
           </w:r>
-          <w:hyperlink w:anchor="_Toc511123141" w:history="1">
+          <w:hyperlink w:anchor="_Toc511133243" w:history="1">
             <w:r>
               <w:rPr>
                 <w:rStyle w:val="Hyperlink"/>
@@ -619,7 +621,7 @@
               <w:rPr>
                 <w:webHidden/>
               </w:rPr>
-              <w:instrText xml:space="preserve"> PAGEREF _Toc511123141 \h </w:instrText>
+              <w:instrText xml:space="preserve"> PAGEREF _Toc511133243 \h </w:instrText>
             </w:r>
             <w:r>
               <w:rPr>
@@ -656,7 +658,7 @@
               <w:u w:val="none"/>
             </w:rPr>
           </w:pPr>
-          <w:hyperlink w:anchor="_Toc511123142" w:history="1">
+          <w:hyperlink w:anchor="_Toc511133244" w:history="1">
             <w:r>
               <w:rPr>
                 <w:rStyle w:val="Hyperlink"/>
@@ -679,7 +681,7 @@
               <w:rPr>
                 <w:webHidden/>
               </w:rPr>
-              <w:instrText xml:space="preserve"> PAGEREF _Toc511123142 \h </w:instrText>
+              <w:instrText xml:space="preserve"> PAGEREF _Toc511133244 \h </w:instrText>
             </w:r>
             <w:r>
               <w:rPr>
@@ -716,7 +718,7 @@
               <w:u w:val="none"/>
             </w:rPr>
           </w:pPr>
-          <w:hyperlink w:anchor="_Toc511123143" w:history="1">
+          <w:hyperlink w:anchor="_Toc511133245" w:history="1">
             <w:r>
               <w:rPr>
                 <w:rStyle w:val="Hyperlink"/>
@@ -739,7 +741,7 @@
               <w:rPr>
                 <w:webHidden/>
               </w:rPr>
-              <w:instrText xml:space="preserve"> PAGEREF _Toc511123143 \h </w:instrText>
+              <w:instrText xml:space="preserve"> PAGEREF _Toc511133245 \h </w:instrText>
             </w:r>
             <w:r>
               <w:rPr>
@@ -780,7 +782,7 @@
               <w:lang w:val="en-GB" w:eastAsia="en-GB"/>
             </w:rPr>
           </w:pPr>
-          <w:hyperlink w:anchor="_Toc511123144" w:history="1">
+          <w:hyperlink w:anchor="_Toc511133246" w:history="1">
             <w:r>
               <w:rPr>
                 <w:rStyle w:val="Hyperlink"/>
@@ -807,7 +809,7 @@
                 <w:noProof/>
                 <w:webHidden/>
               </w:rPr>
-              <w:instrText xml:space="preserve"> PAGEREF _Toc511123144 \h </w:instrText>
+              <w:instrText xml:space="preserve"> PAGEREF _Toc511133246 \h </w:instrText>
             </w:r>
             <w:r>
               <w:rPr>
@@ -852,7 +854,7 @@
               <w:lang w:val="en-GB" w:eastAsia="en-GB"/>
             </w:rPr>
           </w:pPr>
-          <w:hyperlink w:anchor="_Toc511123145" w:history="1">
+          <w:hyperlink w:anchor="_Toc511133247" w:history="1">
             <w:r>
               <w:rPr>
                 <w:rStyle w:val="Hyperlink"/>
@@ -879,7 +881,7 @@
                 <w:noProof/>
                 <w:webHidden/>
               </w:rPr>
-              <w:instrText xml:space="preserve"> PAGEREF _Toc511123145 \h </w:instrText>
+              <w:instrText xml:space="preserve"> PAGEREF _Toc511133247 \h </w:instrText>
             </w:r>
             <w:r>
               <w:rPr>
@@ -920,7 +922,7 @@
               <w:u w:val="none"/>
             </w:rPr>
           </w:pPr>
-          <w:hyperlink w:anchor="_Toc511123146" w:history="1">
+          <w:hyperlink w:anchor="_Toc511133248" w:history="1">
             <w:r>
               <w:rPr>
                 <w:rStyle w:val="Hyperlink"/>
@@ -943,7 +945,7 @@
               <w:rPr>
                 <w:webHidden/>
               </w:rPr>
-              <w:instrText xml:space="preserve"> PAGEREF _Toc511123146 \h </w:instrText>
+              <w:instrText xml:space="preserve"> PAGEREF _Toc511133248 \h </w:instrText>
             </w:r>
             <w:r>
               <w:rPr>
@@ -980,7 +982,7 @@
               <w:u w:val="none"/>
             </w:rPr>
           </w:pPr>
-          <w:hyperlink w:anchor="_Toc511123147" w:history="1">
+          <w:hyperlink w:anchor="_Toc511133249" w:history="1">
             <w:r>
               <w:rPr>
                 <w:rStyle w:val="Hyperlink"/>
@@ -1003,7 +1005,7 @@
               <w:rPr>
                 <w:webHidden/>
               </w:rPr>
-              <w:instrText xml:space="preserve"> PAGEREF _Toc511123147 \h </w:instrText>
+              <w:instrText xml:space="preserve"> PAGEREF _Toc511133249 \h </w:instrText>
             </w:r>
             <w:r>
               <w:rPr>
@@ -1040,7 +1042,7 @@
               <w:u w:val="none"/>
             </w:rPr>
           </w:pPr>
-          <w:hyperlink w:anchor="_Toc511123148" w:history="1">
+          <w:hyperlink w:anchor="_Toc511133250" w:history="1">
             <w:r>
               <w:rPr>
                 <w:rStyle w:val="Hyperlink"/>
@@ -1063,7 +1065,7 @@
               <w:rPr>
                 <w:webHidden/>
               </w:rPr>
-              <w:instrText xml:space="preserve"> PAGEREF _Toc511123148 \h </w:instrText>
+              <w:instrText xml:space="preserve"> PAGEREF _Toc511133250 \h </w:instrText>
             </w:r>
             <w:r>
               <w:rPr>
@@ -1104,7 +1106,7 @@
               <w:lang w:val="en-GB" w:eastAsia="en-GB"/>
             </w:rPr>
           </w:pPr>
-          <w:hyperlink w:anchor="_Toc511123149" w:history="1">
+          <w:hyperlink w:anchor="_Toc511133251" w:history="1">
             <w:r>
               <w:rPr>
                 <w:rStyle w:val="Hyperlink"/>
@@ -1131,7 +1133,7 @@
                 <w:noProof/>
                 <w:webHidden/>
               </w:rPr>
-              <w:instrText xml:space="preserve"> PAGEREF _Toc511123149 \h </w:instrText>
+              <w:instrText xml:space="preserve"> PAGEREF _Toc511133251 \h </w:instrText>
             </w:r>
             <w:r>
               <w:rPr>
@@ -1176,7 +1178,7 @@
               <w:lang w:val="en-GB" w:eastAsia="en-GB"/>
             </w:rPr>
           </w:pPr>
-          <w:hyperlink w:anchor="_Toc511123150" w:history="1">
+          <w:hyperlink w:anchor="_Toc511133252" w:history="1">
             <w:r>
               <w:rPr>
                 <w:rStyle w:val="Hyperlink"/>
@@ -1203,7 +1205,7 @@
                 <w:noProof/>
                 <w:webHidden/>
               </w:rPr>
-              <w:instrText xml:space="preserve"> PAGEREF _Toc511123150 \h </w:instrText>
+              <w:instrText xml:space="preserve"> PAGEREF _Toc511133252 \h </w:instrText>
             </w:r>
             <w:r>
               <w:rPr>
@@ -1248,7 +1250,7 @@
               <w:lang w:val="en-GB" w:eastAsia="en-GB"/>
             </w:rPr>
           </w:pPr>
-          <w:hyperlink w:anchor="_Toc511123151" w:history="1">
+          <w:hyperlink w:anchor="_Toc511133253" w:history="1">
             <w:r>
               <w:rPr>
                 <w:rStyle w:val="Hyperlink"/>
@@ -1275,7 +1277,7 @@
                 <w:noProof/>
                 <w:webHidden/>
               </w:rPr>
-              <w:instrText xml:space="preserve"> PAGEREF _Toc511123151 \h </w:instrText>
+              <w:instrText xml:space="preserve"> PAGEREF _Toc511133253 \h </w:instrText>
             </w:r>
             <w:r>
               <w:rPr>
@@ -1316,7 +1318,7 @@
               <w:u w:val="none"/>
             </w:rPr>
           </w:pPr>
-          <w:hyperlink w:anchor="_Toc511123152" w:history="1">
+          <w:hyperlink w:anchor="_Toc511133254" w:history="1">
             <w:r>
               <w:rPr>
                 <w:rStyle w:val="Hyperlink"/>
@@ -1339,7 +1341,7 @@
               <w:rPr>
                 <w:webHidden/>
               </w:rPr>
-              <w:instrText xml:space="preserve"> PAGEREF _Toc511123152 \h </w:instrText>
+              <w:instrText xml:space="preserve"> PAGEREF _Toc511133254 \h </w:instrText>
             </w:r>
             <w:r>
               <w:rPr>
@@ -1380,7 +1382,7 @@
               <w:lang w:val="en-GB" w:eastAsia="en-GB"/>
             </w:rPr>
           </w:pPr>
-          <w:hyperlink w:anchor="_Toc511123153" w:history="1">
+          <w:hyperlink w:anchor="_Toc511133255" w:history="1">
             <w:r>
               <w:rPr>
                 <w:rStyle w:val="Hyperlink"/>
@@ -1407,7 +1409,7 @@
                 <w:noProof/>
                 <w:webHidden/>
               </w:rPr>
-              <w:instrText xml:space="preserve"> PAGEREF _Toc511123153 \h </w:instrText>
+              <w:instrText xml:space="preserve"> PAGEREF _Toc511133255 \h </w:instrText>
             </w:r>
             <w:r>
               <w:rPr>
@@ -1428,6 +1430,150 @@
                 <w:webHidden/>
               </w:rPr>
               <w:t>18</w:t>
+            </w:r>
+            <w:r>
+              <w:rPr>
+                <w:noProof/>
+                <w:webHidden/>
+              </w:rPr>
+              <w:fldChar w:fldCharType="end"/>
+            </w:r>
+          </w:hyperlink>
+        </w:p>
+        <w:p>
+          <w:pPr>
+            <w:pStyle w:val="TOC2"/>
+            <w:tabs>
+              <w:tab w:val="right" w:leader="dot" w:pos="9016"/>
+            </w:tabs>
+            <w:rPr>
+              <w:rFonts w:cstheme="minorBidi"/>
+              <w:noProof/>
+              <w:sz w:val="22"/>
+              <w:szCs w:val="22"/>
+              <w:lang w:val="en-GB" w:eastAsia="en-GB"/>
+            </w:rPr>
+          </w:pPr>
+          <w:hyperlink w:anchor="_Toc511133256" w:history="1">
+            <w:r>
+              <w:rPr>
+                <w:rStyle w:val="Hyperlink"/>
+                <w:noProof/>
+              </w:rPr>
+              <w:t>6.2 Critical Evaluation of the project</w:t>
+            </w:r>
+            <w:r>
+              <w:rPr>
+                <w:noProof/>
+                <w:webHidden/>
+              </w:rPr>
+              <w:tab/>
+            </w:r>
+            <w:r>
+              <w:rPr>
+                <w:noProof/>
+                <w:webHidden/>
+              </w:rPr>
+              <w:fldChar w:fldCharType="begin"/>
+            </w:r>
+            <w:r>
+              <w:rPr>
+                <w:noProof/>
+                <w:webHidden/>
+              </w:rPr>
+              <w:instrText xml:space="preserve"> PAGEREF _Toc511133256 \h </w:instrText>
+            </w:r>
+            <w:r>
+              <w:rPr>
+                <w:noProof/>
+                <w:webHidden/>
+              </w:rPr>
+            </w:r>
+            <w:r>
+              <w:rPr>
+                <w:noProof/>
+                <w:webHidden/>
+              </w:rPr>
+              <w:fldChar w:fldCharType="separate"/>
+            </w:r>
+            <w:r>
+              <w:rPr>
+                <w:noProof/>
+                <w:webHidden/>
+              </w:rPr>
+              <w:t>20</w:t>
+            </w:r>
+            <w:r>
+              <w:rPr>
+                <w:noProof/>
+                <w:webHidden/>
+              </w:rPr>
+              <w:fldChar w:fldCharType="end"/>
+            </w:r>
+          </w:hyperlink>
+        </w:p>
+        <w:p>
+          <w:pPr>
+            <w:pStyle w:val="TOC2"/>
+            <w:tabs>
+              <w:tab w:val="right" w:leader="dot" w:pos="9016"/>
+            </w:tabs>
+            <w:rPr>
+              <w:rFonts w:cstheme="minorBidi"/>
+              <w:noProof/>
+              <w:sz w:val="22"/>
+              <w:szCs w:val="22"/>
+              <w:lang w:val="en-GB" w:eastAsia="en-GB"/>
+            </w:rPr>
+          </w:pPr>
+          <w:hyperlink w:anchor="_Toc511133257" w:history="1">
+            <w:r>
+              <w:rPr>
+                <w:rStyle w:val="Hyperlink"/>
+                <w:noProof/>
+              </w:rPr>
+              <w:t>6.3 Future Work</w:t>
+            </w:r>
+            <w:r>
+              <w:rPr>
+                <w:noProof/>
+                <w:webHidden/>
+              </w:rPr>
+              <w:tab/>
+            </w:r>
+            <w:r>
+              <w:rPr>
+                <w:noProof/>
+                <w:webHidden/>
+              </w:rPr>
+              <w:fldChar w:fldCharType="begin"/>
+            </w:r>
+            <w:r>
+              <w:rPr>
+                <w:noProof/>
+                <w:webHidden/>
+              </w:rPr>
+              <w:instrText xml:space="preserve"> PAGEREF _Toc511133257 \h </w:instrText>
+            </w:r>
+            <w:r>
+              <w:rPr>
+                <w:noProof/>
+                <w:webHidden/>
+              </w:rPr>
+            </w:r>
+            <w:r>
+              <w:rPr>
+                <w:noProof/>
+                <w:webHidden/>
+              </w:rPr>
+              <w:fldChar w:fldCharType="separate"/>
+            </w:r>
+            <w:r>
+              <w:rPr>
+                <w:noProof/>
+                <w:webHidden/>
+              </w:rPr>
+              <w:t>21</w:t>
             </w:r>
             <w:r>
               <w:rPr>
@@ -1448,7 +1594,7 @@
               <w:u w:val="none"/>
             </w:rPr>
           </w:pPr>
-          <w:hyperlink w:anchor="_Toc511123154" w:history="1">
+          <w:hyperlink w:anchor="_Toc511133258" w:history="1">
             <w:r>
               <w:rPr>
                 <w:rStyle w:val="Hyperlink"/>
@@ -1471,7 +1617,7 @@
               <w:rPr>
                 <w:webHidden/>
               </w:rPr>
-              <w:instrText xml:space="preserve"> PAGEREF _Toc511123154 \h </w:instrText>
+              <w:instrText xml:space="preserve"> PAGEREF _Toc511133258 \h </w:instrText>
             </w:r>
             <w:r>
               <w:rPr>
@@ -1488,7 +1634,7 @@
               <w:rPr>
                 <w:webHidden/>
               </w:rPr>
-              <w:t>21</w:t>
+              <w:t>22</w:t>
             </w:r>
             <w:r>
               <w:rPr>
@@ -1508,7 +1654,7 @@
               <w:u w:val="none"/>
             </w:rPr>
           </w:pPr>
-          <w:hyperlink w:anchor="_Toc511123155" w:history="1">
+          <w:hyperlink w:anchor="_Toc511133259" w:history="1">
             <w:r>
               <w:rPr>
                 <w:rStyle w:val="Hyperlink"/>
@@ -1531,7 +1677,7 @@
               <w:rPr>
                 <w:webHidden/>
               </w:rPr>
-              <w:instrText xml:space="preserve"> PAGEREF _Toc511123155 \h </w:instrText>
+              <w:instrText xml:space="preserve"> PAGEREF _Toc511133259 \h </w:instrText>
             </w:r>
             <w:r>
               <w:rPr>
@@ -1548,7 +1694,7 @@
               <w:rPr>
                 <w:webHidden/>
               </w:rPr>
-              <w:t>22</w:t>
+              <w:t>23</w:t>
             </w:r>
             <w:r>
               <w:rPr>
@@ -1589,12 +1735,12 @@
       <w:pPr>
         <w:pStyle w:val="Heading1"/>
       </w:pPr>
-      <w:bookmarkStart w:id="1" w:name="_Toc511123142"/>
+      <w:bookmarkStart w:id="2" w:name="_Toc511133244"/>
       <w:r>
         <w:lastRenderedPageBreak/>
         <w:t>1 Introduction</w:t>
       </w:r>
-      <w:bookmarkEnd w:id="1"/>
+      <w:bookmarkEnd w:id="2"/>
     </w:p>
     <w:p>
       <w:pPr>
@@ -1613,22 +1759,22 @@
       <w:pPr>
         <w:pStyle w:val="Heading1"/>
       </w:pPr>
-      <w:bookmarkStart w:id="2" w:name="_Toc511123143"/>
+      <w:bookmarkStart w:id="3" w:name="_Toc511133245"/>
       <w:r>
         <w:lastRenderedPageBreak/>
         <w:t>2 Requirements</w:t>
       </w:r>
-      <w:bookmarkEnd w:id="2"/>
+      <w:bookmarkEnd w:id="3"/>
     </w:p>
     <w:p>
       <w:pPr>
         <w:pStyle w:val="Heading2"/>
       </w:pPr>
-      <w:bookmarkStart w:id="3" w:name="_Toc511123144"/>
+      <w:bookmarkStart w:id="4" w:name="_Toc511133246"/>
       <w:r>
         <w:t>2.1 Personas</w:t>
       </w:r>
-      <w:bookmarkEnd w:id="3"/>
+      <w:bookmarkEnd w:id="4"/>
     </w:p>
     <w:p>
       <w:pPr>
@@ -1647,7 +1793,7 @@
       <w:pPr>
         <w:pStyle w:val="Heading2"/>
       </w:pPr>
-      <w:bookmarkStart w:id="4" w:name="_Toc511123145"/>
+      <w:bookmarkStart w:id="5" w:name="_Toc511133247"/>
       <w:r>
         <w:t xml:space="preserve">2.2 </w:t>
       </w:r>
@@ -1659,7 +1805,7 @@
       <w:r>
         <w:t xml:space="preserve"> Requirements</w:t>
       </w:r>
-      <w:bookmarkEnd w:id="4"/>
+      <w:bookmarkEnd w:id="5"/>
     </w:p>
     <w:tbl>
       <w:tblPr>
@@ -2224,12 +2370,12 @@
       <w:pPr>
         <w:pStyle w:val="Heading1"/>
       </w:pPr>
-      <w:bookmarkStart w:id="5" w:name="_Toc511123146"/>
+      <w:bookmarkStart w:id="6" w:name="_Toc511133248"/>
       <w:r>
         <w:lastRenderedPageBreak/>
         <w:t>3 Research</w:t>
       </w:r>
-      <w:bookmarkEnd w:id="5"/>
+      <w:bookmarkEnd w:id="6"/>
     </w:p>
     <w:p/>
     <w:p>
@@ -2241,12 +2387,12 @@
       <w:pPr>
         <w:pStyle w:val="Heading1"/>
       </w:pPr>
-      <w:bookmarkStart w:id="6" w:name="_Toc511123147"/>
+      <w:bookmarkStart w:id="7" w:name="_Toc511133249"/>
       <w:r>
         <w:lastRenderedPageBreak/>
         <w:t>4 Design and Implementation</w:t>
       </w:r>
-      <w:bookmarkEnd w:id="6"/>
+      <w:bookmarkEnd w:id="7"/>
     </w:p>
     <w:p/>
     <w:p/>
@@ -2259,22 +2405,22 @@
       <w:pPr>
         <w:pStyle w:val="Heading1"/>
       </w:pPr>
-      <w:bookmarkStart w:id="7" w:name="_Toc511123148"/>
+      <w:bookmarkStart w:id="8" w:name="_Toc511133250"/>
       <w:r>
         <w:lastRenderedPageBreak/>
         <w:t>5 Testing</w:t>
       </w:r>
-      <w:bookmarkEnd w:id="7"/>
+      <w:bookmarkEnd w:id="8"/>
     </w:p>
     <w:p>
       <w:pPr>
         <w:pStyle w:val="Heading2"/>
       </w:pPr>
-      <w:bookmarkStart w:id="8" w:name="_Toc511123149"/>
+      <w:bookmarkStart w:id="9" w:name="_Toc511133251"/>
       <w:r>
         <w:t>5.1 Compatibility Testing</w:t>
       </w:r>
-      <w:bookmarkEnd w:id="8"/>
+      <w:bookmarkEnd w:id="9"/>
     </w:p>
     <w:tbl>
       <w:tblPr>
@@ -2843,11 +2989,11 @@
       <w:pPr>
         <w:pStyle w:val="Heading2"/>
       </w:pPr>
-      <w:bookmarkStart w:id="9" w:name="_Toc511123150"/>
+      <w:bookmarkStart w:id="10" w:name="_Toc511133252"/>
       <w:r>
         <w:t>5.2 Responsive Design Testing</w:t>
       </w:r>
-      <w:bookmarkEnd w:id="9"/>
+      <w:bookmarkEnd w:id="10"/>
     </w:p>
     <w:tbl>
       <w:tblPr>
@@ -3343,12 +3489,12 @@
       <w:pPr>
         <w:pStyle w:val="Heading2"/>
       </w:pPr>
-      <w:bookmarkStart w:id="10" w:name="_Toc511123151"/>
+      <w:bookmarkStart w:id="11" w:name="_Toc511133253"/>
       <w:r>
         <w:lastRenderedPageBreak/>
         <w:t>5.3 User Acceptance Testing</w:t>
       </w:r>
-      <w:bookmarkEnd w:id="10"/>
+      <w:bookmarkEnd w:id="11"/>
     </w:p>
     <w:p>
       <w:r>
@@ -4101,24 +4247,24 @@
       <w:pPr>
         <w:pStyle w:val="Heading1"/>
       </w:pPr>
-      <w:bookmarkStart w:id="11" w:name="_Toc511123152"/>
+      <w:bookmarkStart w:id="12" w:name="_Toc511133254"/>
       <w:r>
         <w:t xml:space="preserve">6 </w:t>
       </w:r>
       <w:r>
         <w:t>Conclusion and future work</w:t>
       </w:r>
-      <w:bookmarkEnd w:id="11"/>
+      <w:bookmarkEnd w:id="12"/>
     </w:p>
     <w:p>
       <w:pPr>
         <w:pStyle w:val="Heading2"/>
       </w:pPr>
-      <w:bookmarkStart w:id="12" w:name="_Toc511123153"/>
+      <w:bookmarkStart w:id="13" w:name="_Toc511133255"/>
       <w:r>
         <w:t>6.1 Summary of Achievements</w:t>
       </w:r>
-      <w:bookmarkEnd w:id="12"/>
+      <w:bookmarkEnd w:id="13"/>
     </w:p>
     <w:p>
       <w:pPr>
@@ -6312,9 +6458,11 @@
       <w:pPr>
         <w:pStyle w:val="Heading2"/>
       </w:pPr>
+      <w:bookmarkStart w:id="14" w:name="_Toc511133256"/>
       <w:r>
         <w:t>6.2 Critical Evaluation of the project</w:t>
       </w:r>
+      <w:bookmarkEnd w:id="14"/>
     </w:p>
     <w:p>
       <w:pPr>
@@ -6439,9 +6587,11 @@
       <w:pPr>
         <w:pStyle w:val="Heading2"/>
       </w:pPr>
+      <w:bookmarkStart w:id="15" w:name="_Toc511133257"/>
       <w:r>
         <w:t>6.3 Future Work</w:t>
       </w:r>
+      <w:bookmarkEnd w:id="15"/>
     </w:p>
     <w:p>
       <w:r>
@@ -6450,8 +6600,6 @@
       <w:r>
         <w:t>Also, we could have implemented the SMART on FHIR data storage system so that the website would be able to handle the data of any health centre in the UK. Due to this feature not being implemented, the website uses sample data for the centile values as well as sample children data. Another feature that could be implemented is a customisation tool for the graphs so users can control certain aspects of the graph e.g. colour, layout etc.</w:t>
       </w:r>
-      <w:bookmarkStart w:id="13" w:name="_GoBack"/>
-      <w:bookmarkEnd w:id="13"/>
     </w:p>
     <w:p>
       <w:r>
@@ -6462,12 +6610,12 @@
       <w:pPr>
         <w:pStyle w:val="Heading1"/>
       </w:pPr>
-      <w:bookmarkStart w:id="14" w:name="_Toc511123154"/>
+      <w:bookmarkStart w:id="16" w:name="_Toc511133258"/>
       <w:r>
         <w:lastRenderedPageBreak/>
         <w:t>7 References</w:t>
       </w:r>
-      <w:bookmarkEnd w:id="14"/>
+      <w:bookmarkEnd w:id="16"/>
     </w:p>
     <w:p/>
     <w:p>
@@ -6479,12 +6627,12 @@
       <w:pPr>
         <w:pStyle w:val="Heading1"/>
       </w:pPr>
-      <w:bookmarkStart w:id="15" w:name="_Toc511123155"/>
+      <w:bookmarkStart w:id="17" w:name="_Toc511133259"/>
       <w:r>
         <w:lastRenderedPageBreak/>
         <w:t>8 Appendix</w:t>
       </w:r>
-      <w:bookmarkEnd w:id="15"/>
+      <w:bookmarkEnd w:id="17"/>
     </w:p>
     <w:sectPr>
       <w:footerReference w:type="default" r:id="rId26"/>
@@ -9446,6 +9594,7 @@
   <w:style w:type="character" w:default="1" w:styleId="DefaultParagraphFont">
     <w:name w:val="Default Paragraph Font"/>
     <w:uiPriority w:val="1"/>
+    <w:semiHidden/>
     <w:unhideWhenUsed/>
   </w:style>
   <w:style w:type="table" w:default="1" w:styleId="TableNormal">
@@ -10892,7 +11041,7 @@
 </file>
 
 <file path=customXml/itemProps1.xml><?xml version="1.0" encoding="utf-8"?>
-<ds:datastoreItem xmlns:ds="http://schemas.openxmlformats.org/officeDocument/2006/customXml" ds:itemID="{2AB24020-D4B6-42A3-9140-D0D87F13EA8B}">
+<ds:datastoreItem xmlns:ds="http://schemas.openxmlformats.org/officeDocument/2006/customXml" ds:itemID="{A6DB7645-B366-4890-8F05-01E7CA5BCB46}">
   <ds:schemaRefs>
     <ds:schemaRef ds:uri="http://schemas.openxmlformats.org/officeDocument/2006/bibliography"/>
   </ds:schemaRefs>

</xml_diff>

<commit_message>
Added Design & Implementation
</commit_message>
<xml_diff>
--- a/Group Report/Team_14.docx
+++ b/Group Report/Team_14.docx
@@ -475,7 +475,7 @@
       <w:pPr>
         <w:pStyle w:val="Heading1"/>
       </w:pPr>
-      <w:bookmarkStart w:id="0" w:name="_Toc511895107"/>
+      <w:bookmarkStart w:id="0" w:name="_Toc512169005"/>
       <w:r>
         <w:lastRenderedPageBreak/>
         <w:t>Abstract</w:t>
@@ -571,7 +571,12 @@
             <w:pStyle w:val="TOCHeading"/>
           </w:pPr>
           <w:r>
-            <w:t>Contents</w:t>
+            <w:t>Content</w:t>
+          </w:r>
+          <w:bookmarkStart w:id="1" w:name="_GoBack"/>
+          <w:bookmarkEnd w:id="1"/>
+          <w:r>
+            <w:t>s</w:t>
           </w:r>
         </w:p>
         <w:p>
@@ -593,7 +598,7 @@
           <w:r>
             <w:fldChar w:fldCharType="separate"/>
           </w:r>
-          <w:hyperlink w:anchor="_Toc511895107" w:history="1">
+          <w:hyperlink w:anchor="_Toc512169005" w:history="1">
             <w:r>
               <w:rPr>
                 <w:rStyle w:val="Hyperlink"/>
@@ -616,7 +621,7 @@
               <w:rPr>
                 <w:webHidden/>
               </w:rPr>
-              <w:instrText xml:space="preserve"> PAGEREF _Toc511895107 \h </w:instrText>
+              <w:instrText xml:space="preserve"> PAGEREF _Toc512169005 \h </w:instrText>
             </w:r>
             <w:r>
               <w:rPr>
@@ -653,7 +658,7 @@
               <w:u w:val="none"/>
             </w:rPr>
           </w:pPr>
-          <w:hyperlink w:anchor="_Toc511895108" w:history="1">
+          <w:hyperlink w:anchor="_Toc512169006" w:history="1">
             <w:r>
               <w:rPr>
                 <w:rStyle w:val="Hyperlink"/>
@@ -676,7 +681,7 @@
               <w:rPr>
                 <w:webHidden/>
               </w:rPr>
-              <w:instrText xml:space="preserve"> PAGEREF _Toc511895108 \h </w:instrText>
+              <w:instrText xml:space="preserve"> PAGEREF _Toc512169006 \h </w:instrText>
             </w:r>
             <w:r>
               <w:rPr>
@@ -693,7 +698,7 @@
               <w:rPr>
                 <w:webHidden/>
               </w:rPr>
-              <w:t>5</w:t>
+              <w:t>6</w:t>
             </w:r>
             <w:r>
               <w:rPr>
@@ -713,7 +718,7 @@
               <w:u w:val="none"/>
             </w:rPr>
           </w:pPr>
-          <w:hyperlink w:anchor="_Toc511895109" w:history="1">
+          <w:hyperlink w:anchor="_Toc512169007" w:history="1">
             <w:r>
               <w:rPr>
                 <w:rStyle w:val="Hyperlink"/>
@@ -736,7 +741,7 @@
               <w:rPr>
                 <w:webHidden/>
               </w:rPr>
-              <w:instrText xml:space="preserve"> PAGEREF _Toc511895109 \h </w:instrText>
+              <w:instrText xml:space="preserve"> PAGEREF _Toc512169007 \h </w:instrText>
             </w:r>
             <w:r>
               <w:rPr>
@@ -753,7 +758,7 @@
               <w:rPr>
                 <w:webHidden/>
               </w:rPr>
-              <w:t>6</w:t>
+              <w:t>7</w:t>
             </w:r>
             <w:r>
               <w:rPr>
@@ -777,7 +782,7 @@
               <w:lang w:val="en-GB" w:eastAsia="en-GB"/>
             </w:rPr>
           </w:pPr>
-          <w:hyperlink w:anchor="_Toc511895110" w:history="1">
+          <w:hyperlink w:anchor="_Toc512169008" w:history="1">
             <w:r>
               <w:rPr>
                 <w:rStyle w:val="Hyperlink"/>
@@ -804,7 +809,7 @@
                 <w:noProof/>
                 <w:webHidden/>
               </w:rPr>
-              <w:instrText xml:space="preserve"> PAGEREF _Toc511895110 \h </w:instrText>
+              <w:instrText xml:space="preserve"> PAGEREF _Toc512169008 \h </w:instrText>
             </w:r>
             <w:r>
               <w:rPr>
@@ -824,7 +829,7 @@
                 <w:noProof/>
                 <w:webHidden/>
               </w:rPr>
-              <w:t>6</w:t>
+              <w:t>7</w:t>
             </w:r>
             <w:r>
               <w:rPr>
@@ -849,7 +854,7 @@
               <w:lang w:val="en-GB" w:eastAsia="en-GB"/>
             </w:rPr>
           </w:pPr>
-          <w:hyperlink w:anchor="_Toc511895111" w:history="1">
+          <w:hyperlink w:anchor="_Toc512169009" w:history="1">
             <w:r>
               <w:rPr>
                 <w:rStyle w:val="Hyperlink"/>
@@ -876,7 +881,7 @@
                 <w:noProof/>
                 <w:webHidden/>
               </w:rPr>
-              <w:instrText xml:space="preserve"> PAGEREF _Toc511895111 \h </w:instrText>
+              <w:instrText xml:space="preserve"> PAGEREF _Toc512169009 \h </w:instrText>
             </w:r>
             <w:r>
               <w:rPr>
@@ -896,7 +901,7 @@
                 <w:noProof/>
                 <w:webHidden/>
               </w:rPr>
-              <w:t>6</w:t>
+              <w:t>7</w:t>
             </w:r>
             <w:r>
               <w:rPr>
@@ -917,7 +922,7 @@
               <w:u w:val="none"/>
             </w:rPr>
           </w:pPr>
-          <w:hyperlink w:anchor="_Toc511895112" w:history="1">
+          <w:hyperlink w:anchor="_Toc512169010" w:history="1">
             <w:r>
               <w:rPr>
                 <w:rStyle w:val="Hyperlink"/>
@@ -940,7 +945,7 @@
               <w:rPr>
                 <w:webHidden/>
               </w:rPr>
-              <w:instrText xml:space="preserve"> PAGEREF _Toc511895112 \h </w:instrText>
+              <w:instrText xml:space="preserve"> PAGEREF _Toc512169010 \h </w:instrText>
             </w:r>
             <w:r>
               <w:rPr>
@@ -957,7 +962,7 @@
               <w:rPr>
                 <w:webHidden/>
               </w:rPr>
-              <w:t>7</w:t>
+              <w:t>8</w:t>
             </w:r>
             <w:r>
               <w:rPr>
@@ -977,7 +982,7 @@
               <w:u w:val="none"/>
             </w:rPr>
           </w:pPr>
-          <w:hyperlink w:anchor="_Toc511895113" w:history="1">
+          <w:hyperlink w:anchor="_Toc512169011" w:history="1">
             <w:r>
               <w:rPr>
                 <w:rStyle w:val="Hyperlink"/>
@@ -1000,67 +1005,7 @@
               <w:rPr>
                 <w:webHidden/>
               </w:rPr>
-              <w:instrText xml:space="preserve"> PAGEREF _Toc511895113 \h </w:instrText>
-            </w:r>
-            <w:r>
-              <w:rPr>
-                <w:webHidden/>
-              </w:rPr>
-            </w:r>
-            <w:r>
-              <w:rPr>
-                <w:webHidden/>
-              </w:rPr>
-              <w:fldChar w:fldCharType="separate"/>
-            </w:r>
-            <w:r>
-              <w:rPr>
-                <w:webHidden/>
-              </w:rPr>
-              <w:t>8</w:t>
-            </w:r>
-            <w:r>
-              <w:rPr>
-                <w:webHidden/>
-              </w:rPr>
-              <w:fldChar w:fldCharType="end"/>
-            </w:r>
-          </w:hyperlink>
-        </w:p>
-        <w:p>
-          <w:pPr>
-            <w:pStyle w:val="TOC1"/>
-            <w:rPr>
-              <w:b w:val="0"/>
-              <w:sz w:val="22"/>
-              <w:szCs w:val="22"/>
-              <w:u w:val="none"/>
-            </w:rPr>
-          </w:pPr>
-          <w:hyperlink w:anchor="_Toc511895114" w:history="1">
-            <w:r>
-              <w:rPr>
-                <w:rStyle w:val="Hyperlink"/>
-              </w:rPr>
-              <w:t>5 Testing</w:t>
-            </w:r>
-            <w:r>
-              <w:rPr>
-                <w:webHidden/>
-              </w:rPr>
-              <w:tab/>
-            </w:r>
-            <w:r>
-              <w:rPr>
-                <w:webHidden/>
-              </w:rPr>
-              <w:fldChar w:fldCharType="begin"/>
-            </w:r>
-            <w:r>
-              <w:rPr>
-                <w:webHidden/>
-              </w:rPr>
-              <w:instrText xml:space="preserve"> PAGEREF _Toc511895114 \h </w:instrText>
+              <w:instrText xml:space="preserve"> PAGEREF _Toc512169011 \h </w:instrText>
             </w:r>
             <w:r>
               <w:rPr>
@@ -1101,13 +1046,13 @@
               <w:lang w:val="en-GB" w:eastAsia="en-GB"/>
             </w:rPr>
           </w:pPr>
-          <w:hyperlink w:anchor="_Toc511895115" w:history="1">
+          <w:hyperlink w:anchor="_Toc512169012" w:history="1">
             <w:r>
               <w:rPr>
                 <w:rStyle w:val="Hyperlink"/>
                 <w:noProof/>
               </w:rPr>
-              <w:t>5.1 Compatibility Testing</w:t>
+              <w:t>4.1 Design</w:t>
             </w:r>
             <w:r>
               <w:rPr>
@@ -1128,7 +1073,7 @@
                 <w:noProof/>
                 <w:webHidden/>
               </w:rPr>
-              <w:instrText xml:space="preserve"> PAGEREF _Toc511895115 \h </w:instrText>
+              <w:instrText xml:space="preserve"> PAGEREF _Toc512169012 \h </w:instrText>
             </w:r>
             <w:r>
               <w:rPr>
@@ -1149,6 +1094,150 @@
                 <w:webHidden/>
               </w:rPr>
               <w:t>9</w:t>
+            </w:r>
+            <w:r>
+              <w:rPr>
+                <w:noProof/>
+                <w:webHidden/>
+              </w:rPr>
+              <w:fldChar w:fldCharType="end"/>
+            </w:r>
+          </w:hyperlink>
+        </w:p>
+        <w:p>
+          <w:pPr>
+            <w:pStyle w:val="TOC3"/>
+            <w:tabs>
+              <w:tab w:val="right" w:leader="dot" w:pos="9016"/>
+            </w:tabs>
+            <w:rPr>
+              <w:rFonts w:cstheme="minorBidi"/>
+              <w:noProof/>
+              <w:sz w:val="22"/>
+              <w:szCs w:val="22"/>
+              <w:lang w:val="en-GB" w:eastAsia="en-GB"/>
+            </w:rPr>
+          </w:pPr>
+          <w:hyperlink w:anchor="_Toc512169013" w:history="1">
+            <w:r>
+              <w:rPr>
+                <w:rStyle w:val="Hyperlink"/>
+                <w:noProof/>
+              </w:rPr>
+              <w:t>4.1.1 System architecture diagram and component descriptions</w:t>
+            </w:r>
+            <w:r>
+              <w:rPr>
+                <w:noProof/>
+                <w:webHidden/>
+              </w:rPr>
+              <w:tab/>
+            </w:r>
+            <w:r>
+              <w:rPr>
+                <w:noProof/>
+                <w:webHidden/>
+              </w:rPr>
+              <w:fldChar w:fldCharType="begin"/>
+            </w:r>
+            <w:r>
+              <w:rPr>
+                <w:noProof/>
+                <w:webHidden/>
+              </w:rPr>
+              <w:instrText xml:space="preserve"> PAGEREF _Toc512169013 \h </w:instrText>
+            </w:r>
+            <w:r>
+              <w:rPr>
+                <w:noProof/>
+                <w:webHidden/>
+              </w:rPr>
+            </w:r>
+            <w:r>
+              <w:rPr>
+                <w:noProof/>
+                <w:webHidden/>
+              </w:rPr>
+              <w:fldChar w:fldCharType="separate"/>
+            </w:r>
+            <w:r>
+              <w:rPr>
+                <w:noProof/>
+                <w:webHidden/>
+              </w:rPr>
+              <w:t>9</w:t>
+            </w:r>
+            <w:r>
+              <w:rPr>
+                <w:noProof/>
+                <w:webHidden/>
+              </w:rPr>
+              <w:fldChar w:fldCharType="end"/>
+            </w:r>
+          </w:hyperlink>
+        </w:p>
+        <w:p>
+          <w:pPr>
+            <w:pStyle w:val="TOC3"/>
+            <w:tabs>
+              <w:tab w:val="right" w:leader="dot" w:pos="9016"/>
+            </w:tabs>
+            <w:rPr>
+              <w:rFonts w:cstheme="minorBidi"/>
+              <w:noProof/>
+              <w:sz w:val="22"/>
+              <w:szCs w:val="22"/>
+              <w:lang w:val="en-GB" w:eastAsia="en-GB"/>
+            </w:rPr>
+          </w:pPr>
+          <w:hyperlink w:anchor="_Toc512169014" w:history="1">
+            <w:r>
+              <w:rPr>
+                <w:rStyle w:val="Hyperlink"/>
+                <w:noProof/>
+              </w:rPr>
+              <w:t>4.1.2 Site Map</w:t>
+            </w:r>
+            <w:r>
+              <w:rPr>
+                <w:noProof/>
+                <w:webHidden/>
+              </w:rPr>
+              <w:tab/>
+            </w:r>
+            <w:r>
+              <w:rPr>
+                <w:noProof/>
+                <w:webHidden/>
+              </w:rPr>
+              <w:fldChar w:fldCharType="begin"/>
+            </w:r>
+            <w:r>
+              <w:rPr>
+                <w:noProof/>
+                <w:webHidden/>
+              </w:rPr>
+              <w:instrText xml:space="preserve"> PAGEREF _Toc512169014 \h </w:instrText>
+            </w:r>
+            <w:r>
+              <w:rPr>
+                <w:noProof/>
+                <w:webHidden/>
+              </w:rPr>
+            </w:r>
+            <w:r>
+              <w:rPr>
+                <w:noProof/>
+                <w:webHidden/>
+              </w:rPr>
+              <w:fldChar w:fldCharType="separate"/>
+            </w:r>
+            <w:r>
+              <w:rPr>
+                <w:noProof/>
+                <w:webHidden/>
+              </w:rPr>
+              <w:t>10</w:t>
             </w:r>
             <w:r>
               <w:rPr>
@@ -1173,13 +1262,13 @@
               <w:lang w:val="en-GB" w:eastAsia="en-GB"/>
             </w:rPr>
           </w:pPr>
-          <w:hyperlink w:anchor="_Toc511895116" w:history="1">
+          <w:hyperlink w:anchor="_Toc512169015" w:history="1">
             <w:r>
               <w:rPr>
                 <w:rStyle w:val="Hyperlink"/>
                 <w:noProof/>
               </w:rPr>
-              <w:t>5.2 Responsive Design Testing</w:t>
+              <w:t>4.2 Implementation</w:t>
             </w:r>
             <w:r>
               <w:rPr>
@@ -1200,7 +1289,7 @@
                 <w:noProof/>
                 <w:webHidden/>
               </w:rPr>
-              <w:instrText xml:space="preserve"> PAGEREF _Toc511895116 \h </w:instrText>
+              <w:instrText xml:space="preserve"> PAGEREF _Toc512169015 \h </w:instrText>
             </w:r>
             <w:r>
               <w:rPr>
@@ -1220,11 +1309,359 @@
                 <w:noProof/>
                 <w:webHidden/>
               </w:rPr>
+              <w:t>10</w:t>
+            </w:r>
+            <w:r>
+              <w:rPr>
+                <w:noProof/>
+                <w:webHidden/>
+              </w:rPr>
+              <w:fldChar w:fldCharType="end"/>
+            </w:r>
+          </w:hyperlink>
+        </w:p>
+        <w:p>
+          <w:pPr>
+            <w:pStyle w:val="TOC3"/>
+            <w:tabs>
+              <w:tab w:val="right" w:leader="dot" w:pos="9016"/>
+            </w:tabs>
+            <w:rPr>
+              <w:rFonts w:cstheme="minorBidi"/>
+              <w:noProof/>
+              <w:sz w:val="22"/>
+              <w:szCs w:val="22"/>
+              <w:lang w:val="en-GB" w:eastAsia="en-GB"/>
+            </w:rPr>
+          </w:pPr>
+          <w:hyperlink w:anchor="_Toc512169016" w:history="1">
+            <w:r>
+              <w:rPr>
+                <w:rStyle w:val="Hyperlink"/>
+                <w:noProof/>
+              </w:rPr>
+              <w:t>4.2.1 Version control</w:t>
+            </w:r>
+            <w:r>
+              <w:rPr>
+                <w:noProof/>
+                <w:webHidden/>
+              </w:rPr>
+              <w:tab/>
+            </w:r>
+            <w:r>
+              <w:rPr>
+                <w:noProof/>
+                <w:webHidden/>
+              </w:rPr>
+              <w:fldChar w:fldCharType="begin"/>
+            </w:r>
+            <w:r>
+              <w:rPr>
+                <w:noProof/>
+                <w:webHidden/>
+              </w:rPr>
+              <w:instrText xml:space="preserve"> PAGEREF _Toc512169016 \h </w:instrText>
+            </w:r>
+            <w:r>
+              <w:rPr>
+                <w:noProof/>
+                <w:webHidden/>
+              </w:rPr>
+            </w:r>
+            <w:r>
+              <w:rPr>
+                <w:noProof/>
+                <w:webHidden/>
+              </w:rPr>
+              <w:fldChar w:fldCharType="separate"/>
+            </w:r>
+            <w:r>
+              <w:rPr>
+                <w:noProof/>
+                <w:webHidden/>
+              </w:rPr>
+              <w:t>10</w:t>
+            </w:r>
+            <w:r>
+              <w:rPr>
+                <w:noProof/>
+                <w:webHidden/>
+              </w:rPr>
+              <w:fldChar w:fldCharType="end"/>
+            </w:r>
+          </w:hyperlink>
+        </w:p>
+        <w:p>
+          <w:pPr>
+            <w:pStyle w:val="TOC3"/>
+            <w:tabs>
+              <w:tab w:val="right" w:leader="dot" w:pos="9016"/>
+            </w:tabs>
+            <w:rPr>
+              <w:rFonts w:cstheme="minorBidi"/>
+              <w:noProof/>
+              <w:sz w:val="22"/>
+              <w:szCs w:val="22"/>
+              <w:lang w:val="en-GB" w:eastAsia="en-GB"/>
+            </w:rPr>
+          </w:pPr>
+          <w:hyperlink w:anchor="_Toc512169017" w:history="1">
+            <w:r>
+              <w:rPr>
+                <w:rStyle w:val="Hyperlink"/>
+                <w:noProof/>
+              </w:rPr>
+              <w:t>4.2.2 RStudio</w:t>
+            </w:r>
+            <w:r>
+              <w:rPr>
+                <w:noProof/>
+                <w:webHidden/>
+              </w:rPr>
+              <w:tab/>
+            </w:r>
+            <w:r>
+              <w:rPr>
+                <w:noProof/>
+                <w:webHidden/>
+              </w:rPr>
+              <w:fldChar w:fldCharType="begin"/>
+            </w:r>
+            <w:r>
+              <w:rPr>
+                <w:noProof/>
+                <w:webHidden/>
+              </w:rPr>
+              <w:instrText xml:space="preserve"> PAGEREF _Toc512169017 \h </w:instrText>
+            </w:r>
+            <w:r>
+              <w:rPr>
+                <w:noProof/>
+                <w:webHidden/>
+              </w:rPr>
+            </w:r>
+            <w:r>
+              <w:rPr>
+                <w:noProof/>
+                <w:webHidden/>
+              </w:rPr>
+              <w:fldChar w:fldCharType="separate"/>
+            </w:r>
+            <w:r>
+              <w:rPr>
+                <w:noProof/>
+                <w:webHidden/>
+              </w:rPr>
               <w:t>11</w:t>
             </w:r>
             <w:r>
               <w:rPr>
                 <w:noProof/>
+                <w:webHidden/>
+              </w:rPr>
+              <w:fldChar w:fldCharType="end"/>
+            </w:r>
+          </w:hyperlink>
+        </w:p>
+        <w:p>
+          <w:pPr>
+            <w:pStyle w:val="TOC3"/>
+            <w:tabs>
+              <w:tab w:val="right" w:leader="dot" w:pos="9016"/>
+            </w:tabs>
+            <w:rPr>
+              <w:rFonts w:cstheme="minorBidi"/>
+              <w:noProof/>
+              <w:sz w:val="22"/>
+              <w:szCs w:val="22"/>
+              <w:lang w:val="en-GB" w:eastAsia="en-GB"/>
+            </w:rPr>
+          </w:pPr>
+          <w:hyperlink w:anchor="_Toc512169018" w:history="1">
+            <w:r>
+              <w:rPr>
+                <w:rStyle w:val="Hyperlink"/>
+                <w:noProof/>
+              </w:rPr>
+              <w:t>4.2.3 RShiny and shiny server</w:t>
+            </w:r>
+            <w:r>
+              <w:rPr>
+                <w:noProof/>
+                <w:webHidden/>
+              </w:rPr>
+              <w:tab/>
+            </w:r>
+            <w:r>
+              <w:rPr>
+                <w:noProof/>
+                <w:webHidden/>
+              </w:rPr>
+              <w:fldChar w:fldCharType="begin"/>
+            </w:r>
+            <w:r>
+              <w:rPr>
+                <w:noProof/>
+                <w:webHidden/>
+              </w:rPr>
+              <w:instrText xml:space="preserve"> PAGEREF _Toc512169018 \h </w:instrText>
+            </w:r>
+            <w:r>
+              <w:rPr>
+                <w:noProof/>
+                <w:webHidden/>
+              </w:rPr>
+            </w:r>
+            <w:r>
+              <w:rPr>
+                <w:noProof/>
+                <w:webHidden/>
+              </w:rPr>
+              <w:fldChar w:fldCharType="separate"/>
+            </w:r>
+            <w:r>
+              <w:rPr>
+                <w:noProof/>
+                <w:webHidden/>
+              </w:rPr>
+              <w:t>11</w:t>
+            </w:r>
+            <w:r>
+              <w:rPr>
+                <w:noProof/>
+                <w:webHidden/>
+              </w:rPr>
+              <w:fldChar w:fldCharType="end"/>
+            </w:r>
+          </w:hyperlink>
+        </w:p>
+        <w:p>
+          <w:pPr>
+            <w:pStyle w:val="TOC3"/>
+            <w:tabs>
+              <w:tab w:val="right" w:leader="dot" w:pos="9016"/>
+            </w:tabs>
+            <w:rPr>
+              <w:rFonts w:cstheme="minorBidi"/>
+              <w:noProof/>
+              <w:sz w:val="22"/>
+              <w:szCs w:val="22"/>
+              <w:lang w:val="en-GB" w:eastAsia="en-GB"/>
+            </w:rPr>
+          </w:pPr>
+          <w:hyperlink w:anchor="_Toc512169019" w:history="1">
+            <w:r>
+              <w:rPr>
+                <w:rStyle w:val="Hyperlink"/>
+                <w:noProof/>
+              </w:rPr>
+              <w:t>4.2.4 Implementation of core features</w:t>
+            </w:r>
+            <w:r>
+              <w:rPr>
+                <w:noProof/>
+                <w:webHidden/>
+              </w:rPr>
+              <w:tab/>
+            </w:r>
+            <w:r>
+              <w:rPr>
+                <w:noProof/>
+                <w:webHidden/>
+              </w:rPr>
+              <w:fldChar w:fldCharType="begin"/>
+            </w:r>
+            <w:r>
+              <w:rPr>
+                <w:noProof/>
+                <w:webHidden/>
+              </w:rPr>
+              <w:instrText xml:space="preserve"> PAGEREF _Toc512169019 \h </w:instrText>
+            </w:r>
+            <w:r>
+              <w:rPr>
+                <w:noProof/>
+                <w:webHidden/>
+              </w:rPr>
+            </w:r>
+            <w:r>
+              <w:rPr>
+                <w:noProof/>
+                <w:webHidden/>
+              </w:rPr>
+              <w:fldChar w:fldCharType="separate"/>
+            </w:r>
+            <w:r>
+              <w:rPr>
+                <w:noProof/>
+                <w:webHidden/>
+              </w:rPr>
+              <w:t>11</w:t>
+            </w:r>
+            <w:r>
+              <w:rPr>
+                <w:noProof/>
+                <w:webHidden/>
+              </w:rPr>
+              <w:fldChar w:fldCharType="end"/>
+            </w:r>
+          </w:hyperlink>
+        </w:p>
+        <w:p>
+          <w:pPr>
+            <w:pStyle w:val="TOC1"/>
+            <w:rPr>
+              <w:b w:val="0"/>
+              <w:sz w:val="22"/>
+              <w:szCs w:val="22"/>
+              <w:u w:val="none"/>
+            </w:rPr>
+          </w:pPr>
+          <w:hyperlink w:anchor="_Toc512169020" w:history="1">
+            <w:r>
+              <w:rPr>
+                <w:rStyle w:val="Hyperlink"/>
+              </w:rPr>
+              <w:t>5 Testing</w:t>
+            </w:r>
+            <w:r>
+              <w:rPr>
+                <w:webHidden/>
+              </w:rPr>
+              <w:tab/>
+            </w:r>
+            <w:r>
+              <w:rPr>
+                <w:webHidden/>
+              </w:rPr>
+              <w:fldChar w:fldCharType="begin"/>
+            </w:r>
+            <w:r>
+              <w:rPr>
+                <w:webHidden/>
+              </w:rPr>
+              <w:instrText xml:space="preserve"> PAGEREF _Toc512169020 \h </w:instrText>
+            </w:r>
+            <w:r>
+              <w:rPr>
+                <w:webHidden/>
+              </w:rPr>
+            </w:r>
+            <w:r>
+              <w:rPr>
+                <w:webHidden/>
+              </w:rPr>
+              <w:fldChar w:fldCharType="separate"/>
+            </w:r>
+            <w:r>
+              <w:rPr>
+                <w:webHidden/>
+              </w:rPr>
+              <w:t>14</w:t>
+            </w:r>
+            <w:r>
+              <w:rPr>
                 <w:webHidden/>
               </w:rPr>
               <w:fldChar w:fldCharType="end"/>
@@ -1245,13 +1682,13 @@
               <w:lang w:val="en-GB" w:eastAsia="en-GB"/>
             </w:rPr>
           </w:pPr>
-          <w:hyperlink w:anchor="_Toc511895117" w:history="1">
+          <w:hyperlink w:anchor="_Toc512169021" w:history="1">
             <w:r>
               <w:rPr>
                 <w:rStyle w:val="Hyperlink"/>
                 <w:noProof/>
               </w:rPr>
-              <w:t>5.3 User Acceptance Testing</w:t>
+              <w:t>5.1 Compatibility Testing</w:t>
             </w:r>
             <w:r>
               <w:rPr>
@@ -1272,7 +1709,7 @@
                 <w:noProof/>
                 <w:webHidden/>
               </w:rPr>
-              <w:instrText xml:space="preserve"> PAGEREF _Toc511895117 \h </w:instrText>
+              <w:instrText xml:space="preserve"> PAGEREF _Toc512169021 \h </w:instrText>
             </w:r>
             <w:r>
               <w:rPr>
@@ -1297,66 +1734,6 @@
             <w:r>
               <w:rPr>
                 <w:noProof/>
-                <w:webHidden/>
-              </w:rPr>
-              <w:fldChar w:fldCharType="end"/>
-            </w:r>
-          </w:hyperlink>
-        </w:p>
-        <w:p>
-          <w:pPr>
-            <w:pStyle w:val="TOC1"/>
-            <w:rPr>
-              <w:b w:val="0"/>
-              <w:sz w:val="22"/>
-              <w:szCs w:val="22"/>
-              <w:u w:val="none"/>
-            </w:rPr>
-          </w:pPr>
-          <w:hyperlink w:anchor="_Toc511895118" w:history="1">
-            <w:r>
-              <w:rPr>
-                <w:rStyle w:val="Hyperlink"/>
-              </w:rPr>
-              <w:t>6 Conclusion and future work</w:t>
-            </w:r>
-            <w:r>
-              <w:rPr>
-                <w:webHidden/>
-              </w:rPr>
-              <w:tab/>
-            </w:r>
-            <w:r>
-              <w:rPr>
-                <w:webHidden/>
-              </w:rPr>
-              <w:fldChar w:fldCharType="begin"/>
-            </w:r>
-            <w:r>
-              <w:rPr>
-                <w:webHidden/>
-              </w:rPr>
-              <w:instrText xml:space="preserve"> PAGEREF _Toc511895118 \h </w:instrText>
-            </w:r>
-            <w:r>
-              <w:rPr>
-                <w:webHidden/>
-              </w:rPr>
-            </w:r>
-            <w:r>
-              <w:rPr>
-                <w:webHidden/>
-              </w:rPr>
-              <w:fldChar w:fldCharType="separate"/>
-            </w:r>
-            <w:r>
-              <w:rPr>
-                <w:webHidden/>
-              </w:rPr>
-              <w:t>18</w:t>
-            </w:r>
-            <w:r>
-              <w:rPr>
                 <w:webHidden/>
               </w:rPr>
               <w:fldChar w:fldCharType="end"/>
@@ -1377,12 +1754,216 @@
               <w:lang w:val="en-GB" w:eastAsia="en-GB"/>
             </w:rPr>
           </w:pPr>
-          <w:hyperlink w:anchor="_Toc511895119" w:history="1">
+          <w:hyperlink w:anchor="_Toc512169022" w:history="1">
             <w:r>
               <w:rPr>
                 <w:rStyle w:val="Hyperlink"/>
                 <w:noProof/>
               </w:rPr>
+              <w:t>5.2 Responsive Design Testing</w:t>
+            </w:r>
+            <w:r>
+              <w:rPr>
+                <w:noProof/>
+                <w:webHidden/>
+              </w:rPr>
+              <w:tab/>
+            </w:r>
+            <w:r>
+              <w:rPr>
+                <w:noProof/>
+                <w:webHidden/>
+              </w:rPr>
+              <w:fldChar w:fldCharType="begin"/>
+            </w:r>
+            <w:r>
+              <w:rPr>
+                <w:noProof/>
+                <w:webHidden/>
+              </w:rPr>
+              <w:instrText xml:space="preserve"> PAGEREF _Toc512169022 \h </w:instrText>
+            </w:r>
+            <w:r>
+              <w:rPr>
+                <w:noProof/>
+                <w:webHidden/>
+              </w:rPr>
+            </w:r>
+            <w:r>
+              <w:rPr>
+                <w:noProof/>
+                <w:webHidden/>
+              </w:rPr>
+              <w:fldChar w:fldCharType="separate"/>
+            </w:r>
+            <w:r>
+              <w:rPr>
+                <w:noProof/>
+                <w:webHidden/>
+              </w:rPr>
+              <w:t>16</w:t>
+            </w:r>
+            <w:r>
+              <w:rPr>
+                <w:noProof/>
+                <w:webHidden/>
+              </w:rPr>
+              <w:fldChar w:fldCharType="end"/>
+            </w:r>
+          </w:hyperlink>
+        </w:p>
+        <w:p>
+          <w:pPr>
+            <w:pStyle w:val="TOC2"/>
+            <w:tabs>
+              <w:tab w:val="right" w:leader="dot" w:pos="9016"/>
+            </w:tabs>
+            <w:rPr>
+              <w:rFonts w:cstheme="minorBidi"/>
+              <w:noProof/>
+              <w:sz w:val="22"/>
+              <w:szCs w:val="22"/>
+              <w:lang w:val="en-GB" w:eastAsia="en-GB"/>
+            </w:rPr>
+          </w:pPr>
+          <w:hyperlink w:anchor="_Toc512169023" w:history="1">
+            <w:r>
+              <w:rPr>
+                <w:rStyle w:val="Hyperlink"/>
+                <w:noProof/>
+              </w:rPr>
+              <w:t>5.3 User Acceptance Testing</w:t>
+            </w:r>
+            <w:r>
+              <w:rPr>
+                <w:noProof/>
+                <w:webHidden/>
+              </w:rPr>
+              <w:tab/>
+            </w:r>
+            <w:r>
+              <w:rPr>
+                <w:noProof/>
+                <w:webHidden/>
+              </w:rPr>
+              <w:fldChar w:fldCharType="begin"/>
+            </w:r>
+            <w:r>
+              <w:rPr>
+                <w:noProof/>
+                <w:webHidden/>
+              </w:rPr>
+              <w:instrText xml:space="preserve"> PAGEREF _Toc512169023 \h </w:instrText>
+            </w:r>
+            <w:r>
+              <w:rPr>
+                <w:noProof/>
+                <w:webHidden/>
+              </w:rPr>
+            </w:r>
+            <w:r>
+              <w:rPr>
+                <w:noProof/>
+                <w:webHidden/>
+              </w:rPr>
+              <w:fldChar w:fldCharType="separate"/>
+            </w:r>
+            <w:r>
+              <w:rPr>
+                <w:noProof/>
+                <w:webHidden/>
+              </w:rPr>
+              <w:t>19</w:t>
+            </w:r>
+            <w:r>
+              <w:rPr>
+                <w:noProof/>
+                <w:webHidden/>
+              </w:rPr>
+              <w:fldChar w:fldCharType="end"/>
+            </w:r>
+          </w:hyperlink>
+        </w:p>
+        <w:p>
+          <w:pPr>
+            <w:pStyle w:val="TOC1"/>
+            <w:rPr>
+              <w:b w:val="0"/>
+              <w:sz w:val="22"/>
+              <w:szCs w:val="22"/>
+              <w:u w:val="none"/>
+            </w:rPr>
+          </w:pPr>
+          <w:hyperlink w:anchor="_Toc512169024" w:history="1">
+            <w:r>
+              <w:rPr>
+                <w:rStyle w:val="Hyperlink"/>
+              </w:rPr>
+              <w:t>6 Conclusion and future work</w:t>
+            </w:r>
+            <w:r>
+              <w:rPr>
+                <w:webHidden/>
+              </w:rPr>
+              <w:tab/>
+            </w:r>
+            <w:r>
+              <w:rPr>
+                <w:webHidden/>
+              </w:rPr>
+              <w:fldChar w:fldCharType="begin"/>
+            </w:r>
+            <w:r>
+              <w:rPr>
+                <w:webHidden/>
+              </w:rPr>
+              <w:instrText xml:space="preserve"> PAGEREF _Toc512169024 \h </w:instrText>
+            </w:r>
+            <w:r>
+              <w:rPr>
+                <w:webHidden/>
+              </w:rPr>
+            </w:r>
+            <w:r>
+              <w:rPr>
+                <w:webHidden/>
+              </w:rPr>
+              <w:fldChar w:fldCharType="separate"/>
+            </w:r>
+            <w:r>
+              <w:rPr>
+                <w:webHidden/>
+              </w:rPr>
+              <w:t>23</w:t>
+            </w:r>
+            <w:r>
+              <w:rPr>
+                <w:webHidden/>
+              </w:rPr>
+              <w:fldChar w:fldCharType="end"/>
+            </w:r>
+          </w:hyperlink>
+        </w:p>
+        <w:p>
+          <w:pPr>
+            <w:pStyle w:val="TOC2"/>
+            <w:tabs>
+              <w:tab w:val="right" w:leader="dot" w:pos="9016"/>
+            </w:tabs>
+            <w:rPr>
+              <w:rFonts w:cstheme="minorBidi"/>
+              <w:noProof/>
+              <w:sz w:val="22"/>
+              <w:szCs w:val="22"/>
+              <w:lang w:val="en-GB" w:eastAsia="en-GB"/>
+            </w:rPr>
+          </w:pPr>
+          <w:hyperlink w:anchor="_Toc512169025" w:history="1">
+            <w:r>
+              <w:rPr>
+                <w:rStyle w:val="Hyperlink"/>
+                <w:noProof/>
+              </w:rPr>
               <w:t>6.1 Summary of Achievements</w:t>
             </w:r>
             <w:r>
@@ -1404,7 +1985,7 @@
                 <w:noProof/>
                 <w:webHidden/>
               </w:rPr>
-              <w:instrText xml:space="preserve"> PAGEREF _Toc511895119 \h </w:instrText>
+              <w:instrText xml:space="preserve"> PAGEREF _Toc512169025 \h </w:instrText>
             </w:r>
             <w:r>
               <w:rPr>
@@ -1424,7 +2005,7 @@
                 <w:noProof/>
                 <w:webHidden/>
               </w:rPr>
-              <w:t>18</w:t>
+              <w:t>23</w:t>
             </w:r>
             <w:r>
               <w:rPr>
@@ -1449,27 +2030,13 @@
               <w:lang w:val="en-GB" w:eastAsia="en-GB"/>
             </w:rPr>
           </w:pPr>
-          <w:hyperlink w:anchor="_Toc511895120" w:history="1">
+          <w:hyperlink w:anchor="_Toc512169026" w:history="1">
             <w:r>
               <w:rPr>
                 <w:rStyle w:val="Hyperlink"/>
                 <w:noProof/>
               </w:rPr>
-              <w:t>6.1.1 Achievem</w:t>
-            </w:r>
-            <w:r>
-              <w:rPr>
-                <w:rStyle w:val="Hyperlink"/>
-                <w:noProof/>
-              </w:rPr>
-              <w:t>e</w:t>
-            </w:r>
-            <w:r>
-              <w:rPr>
-                <w:rStyle w:val="Hyperlink"/>
-                <w:noProof/>
-              </w:rPr>
-              <w:t>nt Table</w:t>
+              <w:t>6.1.1 Achievement Table</w:t>
             </w:r>
             <w:r>
               <w:rPr>
@@ -1490,7 +2057,7 @@
                 <w:noProof/>
                 <w:webHidden/>
               </w:rPr>
-              <w:instrText xml:space="preserve"> PAGEREF _Toc511895120 \h </w:instrText>
+              <w:instrText xml:space="preserve"> PAGEREF _Toc512169026 \h </w:instrText>
             </w:r>
             <w:r>
               <w:rPr>
@@ -1510,7 +2077,7 @@
                 <w:noProof/>
                 <w:webHidden/>
               </w:rPr>
-              <w:t>18</w:t>
+              <w:t>23</w:t>
             </w:r>
             <w:r>
               <w:rPr>
@@ -1535,7 +2102,7 @@
               <w:lang w:val="en-GB" w:eastAsia="en-GB"/>
             </w:rPr>
           </w:pPr>
-          <w:hyperlink w:anchor="_Toc511895121" w:history="1">
+          <w:hyperlink w:anchor="_Toc512169027" w:history="1">
             <w:r>
               <w:rPr>
                 <w:rStyle w:val="Hyperlink"/>
@@ -1562,7 +2129,7 @@
                 <w:noProof/>
                 <w:webHidden/>
               </w:rPr>
-              <w:instrText xml:space="preserve"> PAGEREF _Toc511895121 \h </w:instrText>
+              <w:instrText xml:space="preserve"> PAGEREF _Toc512169027 \h </w:instrText>
             </w:r>
             <w:r>
               <w:rPr>
@@ -1582,7 +2149,7 @@
                 <w:noProof/>
                 <w:webHidden/>
               </w:rPr>
-              <w:t>19</w:t>
+              <w:t>24</w:t>
             </w:r>
             <w:r>
               <w:rPr>
@@ -1607,7 +2174,7 @@
               <w:lang w:val="en-GB" w:eastAsia="en-GB"/>
             </w:rPr>
           </w:pPr>
-          <w:hyperlink w:anchor="_Toc511895122" w:history="1">
+          <w:hyperlink w:anchor="_Toc512169028" w:history="1">
             <w:r>
               <w:rPr>
                 <w:rStyle w:val="Hyperlink"/>
@@ -1634,7 +2201,7 @@
                 <w:noProof/>
                 <w:webHidden/>
               </w:rPr>
-              <w:instrText xml:space="preserve"> PAGEREF _Toc511895122 \h </w:instrText>
+              <w:instrText xml:space="preserve"> PAGEREF _Toc512169028 \h </w:instrText>
             </w:r>
             <w:r>
               <w:rPr>
@@ -1654,7 +2221,7 @@
                 <w:noProof/>
                 <w:webHidden/>
               </w:rPr>
-              <w:t>20</w:t>
+              <w:t>25</w:t>
             </w:r>
             <w:r>
               <w:rPr>
@@ -1679,7 +2246,7 @@
               <w:lang w:val="en-GB" w:eastAsia="en-GB"/>
             </w:rPr>
           </w:pPr>
-          <w:hyperlink w:anchor="_Toc511895123" w:history="1">
+          <w:hyperlink w:anchor="_Toc512169029" w:history="1">
             <w:r>
               <w:rPr>
                 <w:rStyle w:val="Hyperlink"/>
@@ -1706,7 +2273,7 @@
                 <w:noProof/>
                 <w:webHidden/>
               </w:rPr>
-              <w:instrText xml:space="preserve"> PAGEREF _Toc511895123 \h </w:instrText>
+              <w:instrText xml:space="preserve"> PAGEREF _Toc512169029 \h </w:instrText>
             </w:r>
             <w:r>
               <w:rPr>
@@ -1726,7 +2293,7 @@
                 <w:noProof/>
                 <w:webHidden/>
               </w:rPr>
-              <w:t>20</w:t>
+              <w:t>25</w:t>
             </w:r>
             <w:r>
               <w:rPr>
@@ -1751,7 +2318,7 @@
               <w:lang w:val="en-GB" w:eastAsia="en-GB"/>
             </w:rPr>
           </w:pPr>
-          <w:hyperlink w:anchor="_Toc511895124" w:history="1">
+          <w:hyperlink w:anchor="_Toc512169030" w:history="1">
             <w:r>
               <w:rPr>
                 <w:rStyle w:val="Hyperlink"/>
@@ -1778,7 +2345,7 @@
                 <w:noProof/>
                 <w:webHidden/>
               </w:rPr>
-              <w:instrText xml:space="preserve"> PAGEREF _Toc511895124 \h </w:instrText>
+              <w:instrText xml:space="preserve"> PAGEREF _Toc512169030 \h </w:instrText>
             </w:r>
             <w:r>
               <w:rPr>
@@ -1798,7 +2365,7 @@
                 <w:noProof/>
                 <w:webHidden/>
               </w:rPr>
-              <w:t>21</w:t>
+              <w:t>26</w:t>
             </w:r>
             <w:r>
               <w:rPr>
@@ -1819,7 +2386,7 @@
               <w:u w:val="none"/>
             </w:rPr>
           </w:pPr>
-          <w:hyperlink w:anchor="_Toc511895125" w:history="1">
+          <w:hyperlink w:anchor="_Toc512169031" w:history="1">
             <w:r>
               <w:rPr>
                 <w:rStyle w:val="Hyperlink"/>
@@ -1842,7 +2409,7 @@
               <w:rPr>
                 <w:webHidden/>
               </w:rPr>
-              <w:instrText xml:space="preserve"> PAGEREF _Toc511895125 \h </w:instrText>
+              <w:instrText xml:space="preserve"> PAGEREF _Toc512169031 \h </w:instrText>
             </w:r>
             <w:r>
               <w:rPr>
@@ -1859,7 +2426,7 @@
               <w:rPr>
                 <w:webHidden/>
               </w:rPr>
-              <w:t>22</w:t>
+              <w:t>27</w:t>
             </w:r>
             <w:r>
               <w:rPr>
@@ -1879,7 +2446,7 @@
               <w:u w:val="none"/>
             </w:rPr>
           </w:pPr>
-          <w:hyperlink w:anchor="_Toc511895126" w:history="1">
+          <w:hyperlink w:anchor="_Toc512169032" w:history="1">
             <w:r>
               <w:rPr>
                 <w:rStyle w:val="Hyperlink"/>
@@ -1902,7 +2469,7 @@
               <w:rPr>
                 <w:webHidden/>
               </w:rPr>
-              <w:instrText xml:space="preserve"> PAGEREF _Toc511895126 \h </w:instrText>
+              <w:instrText xml:space="preserve"> PAGEREF _Toc512169032 \h </w:instrText>
             </w:r>
             <w:r>
               <w:rPr>
@@ -1919,7 +2486,7 @@
               <w:rPr>
                 <w:webHidden/>
               </w:rPr>
-              <w:t>23</w:t>
+              <w:t>28</w:t>
             </w:r>
             <w:r>
               <w:rPr>
@@ -1943,7 +2510,7 @@
               <w:lang w:val="en-GB" w:eastAsia="en-GB"/>
             </w:rPr>
           </w:pPr>
-          <w:hyperlink w:anchor="_Toc511895127" w:history="1">
+          <w:hyperlink w:anchor="_Toc512169033" w:history="1">
             <w:r>
               <w:rPr>
                 <w:rStyle w:val="Hyperlink"/>
@@ -1978,7 +2545,7 @@
                 <w:noProof/>
                 <w:webHidden/>
               </w:rPr>
-              <w:instrText xml:space="preserve"> PAGEREF _Toc511895127 \h </w:instrText>
+              <w:instrText xml:space="preserve"> PAGEREF _Toc512169033 \h </w:instrText>
             </w:r>
             <w:r>
               <w:rPr>
@@ -1998,7 +2565,7 @@
                 <w:noProof/>
                 <w:webHidden/>
               </w:rPr>
-              <w:t>23</w:t>
+              <w:t>28</w:t>
             </w:r>
             <w:r>
               <w:rPr>
@@ -2023,7 +2590,7 @@
               <w:lang w:val="en-GB" w:eastAsia="en-GB"/>
             </w:rPr>
           </w:pPr>
-          <w:hyperlink w:anchor="_Toc511895128" w:history="1">
+          <w:hyperlink w:anchor="_Toc512169034" w:history="1">
             <w:r>
               <w:rPr>
                 <w:rStyle w:val="Hyperlink"/>
@@ -2058,7 +2625,7 @@
                 <w:noProof/>
                 <w:webHidden/>
               </w:rPr>
-              <w:instrText xml:space="preserve"> PAGEREF _Toc511895128 \h </w:instrText>
+              <w:instrText xml:space="preserve"> PAGEREF _Toc512169034 \h </w:instrText>
             </w:r>
             <w:r>
               <w:rPr>
@@ -2078,7 +2645,7 @@
                 <w:noProof/>
                 <w:webHidden/>
               </w:rPr>
-              <w:t>23</w:t>
+              <w:t>28</w:t>
             </w:r>
             <w:r>
               <w:rPr>
@@ -2103,7 +2670,7 @@
               <w:lang w:val="en-GB" w:eastAsia="en-GB"/>
             </w:rPr>
           </w:pPr>
-          <w:hyperlink w:anchor="_Toc511895129" w:history="1">
+          <w:hyperlink w:anchor="_Toc512169035" w:history="1">
             <w:r>
               <w:rPr>
                 <w:rStyle w:val="Hyperlink"/>
@@ -2138,7 +2705,7 @@
                 <w:noProof/>
                 <w:webHidden/>
               </w:rPr>
-              <w:instrText xml:space="preserve"> PAGEREF _Toc511895129 \h </w:instrText>
+              <w:instrText xml:space="preserve"> PAGEREF _Toc512169035 \h </w:instrText>
             </w:r>
             <w:r>
               <w:rPr>
@@ -2158,7 +2725,7 @@
                 <w:noProof/>
                 <w:webHidden/>
               </w:rPr>
-              <w:t>23</w:t>
+              <w:t>28</w:t>
             </w:r>
             <w:r>
               <w:rPr>
@@ -2170,6 +2737,13 @@
           </w:hyperlink>
         </w:p>
         <w:p>
+          <w:pPr>
+            <w:rPr>
+              <w:b/>
+              <w:bCs/>
+              <w:noProof/>
+            </w:rPr>
+          </w:pPr>
           <w:r>
             <w:rPr>
               <w:b/>
@@ -2181,30 +2755,32 @@
         </w:p>
       </w:sdtContent>
     </w:sdt>
-    <w:p>
-      <w:pPr>
-        <w:rPr>
-          <w:rFonts w:asciiTheme="majorHAnsi" w:eastAsiaTheme="majorEastAsia" w:hAnsiTheme="majorHAnsi" w:cstheme="majorBidi"/>
-          <w:color w:val="2E74B5" w:themeColor="accent1" w:themeShade="BF"/>
-          <w:sz w:val="32"/>
-          <w:szCs w:val="32"/>
-        </w:rPr>
-      </w:pPr>
-    </w:p>
     <w:p/>
     <w:p/>
     <w:p/>
     <w:p/>
     <w:p/>
+    <w:p/>
+    <w:p/>
+    <w:p/>
+    <w:p/>
+    <w:p/>
+    <w:p/>
+    <w:p/>
+    <w:p/>
+    <w:p/>
+    <w:p/>
+    <w:p/>
     <w:p>
       <w:pPr>
         <w:pStyle w:val="Heading1"/>
       </w:pPr>
-      <w:bookmarkStart w:id="1" w:name="_Toc511895108"/>
-      <w:r>
+      <w:bookmarkStart w:id="2" w:name="_Toc512169006"/>
+      <w:r>
+        <w:lastRenderedPageBreak/>
         <w:t>1 Introduction</w:t>
       </w:r>
-      <w:bookmarkEnd w:id="1"/>
+      <w:bookmarkEnd w:id="2"/>
     </w:p>
     <w:p>
       <w:pPr>
@@ -2223,22 +2799,22 @@
       <w:pPr>
         <w:pStyle w:val="Heading1"/>
       </w:pPr>
-      <w:bookmarkStart w:id="2" w:name="_Toc511895109"/>
+      <w:bookmarkStart w:id="3" w:name="_Toc512169007"/>
       <w:r>
         <w:lastRenderedPageBreak/>
         <w:t>2 Requirements</w:t>
       </w:r>
-      <w:bookmarkEnd w:id="2"/>
+      <w:bookmarkEnd w:id="3"/>
     </w:p>
     <w:p>
       <w:pPr>
         <w:pStyle w:val="Heading2"/>
       </w:pPr>
-      <w:bookmarkStart w:id="3" w:name="_Toc511895110"/>
+      <w:bookmarkStart w:id="4" w:name="_Toc512169008"/>
       <w:r>
         <w:t>2.1 Personas</w:t>
       </w:r>
-      <w:bookmarkEnd w:id="3"/>
+      <w:bookmarkEnd w:id="4"/>
     </w:p>
     <w:p>
       <w:pPr>
@@ -2257,11 +2833,11 @@
       <w:pPr>
         <w:pStyle w:val="Heading2"/>
       </w:pPr>
-      <w:bookmarkStart w:id="4" w:name="_Toc511895111"/>
+      <w:bookmarkStart w:id="5" w:name="_Toc512169009"/>
       <w:r>
         <w:t>2.2 MoSCoW Requirements</w:t>
       </w:r>
-      <w:bookmarkEnd w:id="4"/>
+      <w:bookmarkEnd w:id="5"/>
     </w:p>
     <w:tbl>
       <w:tblPr>
@@ -2821,12 +3397,12 @@
       <w:pPr>
         <w:pStyle w:val="Heading1"/>
       </w:pPr>
-      <w:bookmarkStart w:id="5" w:name="_Toc511895112"/>
+      <w:bookmarkStart w:id="6" w:name="_Toc512169010"/>
       <w:r>
         <w:lastRenderedPageBreak/>
         <w:t>3 Research</w:t>
       </w:r>
-      <w:bookmarkEnd w:id="5"/>
+      <w:bookmarkEnd w:id="6"/>
     </w:p>
     <w:p/>
     <w:p>
@@ -2838,16 +3414,794 @@
       <w:pPr>
         <w:pStyle w:val="Heading1"/>
       </w:pPr>
-      <w:bookmarkStart w:id="6" w:name="_Toc511895113"/>
+      <w:bookmarkStart w:id="7" w:name="_Toc512169011"/>
       <w:r>
         <w:lastRenderedPageBreak/>
         <w:t>4 Design and Implementation</w:t>
       </w:r>
-      <w:bookmarkEnd w:id="6"/>
+      <w:bookmarkEnd w:id="7"/>
+    </w:p>
+    <w:p>
+      <w:pPr>
+        <w:pStyle w:val="Heading2"/>
+      </w:pPr>
+      <w:bookmarkStart w:id="8" w:name="_Toc512169012"/>
+      <w:r>
+        <w:t>4.1 Design</w:t>
+      </w:r>
+      <w:bookmarkEnd w:id="8"/>
+    </w:p>
+    <w:p>
+      <w:pPr>
+        <w:pStyle w:val="Heading3"/>
+      </w:pPr>
+      <w:bookmarkStart w:id="9" w:name="_Toc512169013"/>
+      <w:r>
+        <w:t xml:space="preserve">4.1.1 </w:t>
+      </w:r>
+      <w:r>
+        <w:t>System architecture diagram and component descriptions</w:t>
+      </w:r>
+      <w:bookmarkEnd w:id="9"/>
+    </w:p>
+    <w:p>
+      <w:r>
+        <w:rPr>
+          <w:noProof/>
+        </w:rPr>
+        <w:drawing>
+          <wp:inline distT="0" distB="0" distL="0" distR="0" wp14:anchorId="45A2EDB1" wp14:editId="23179D7D">
+            <wp:extent cx="6417446" cy="2838450"/>
+            <wp:effectExtent l="0" t="0" r="2540" b="0"/>
+            <wp:docPr id="219" name="Picture 219"/>
+            <wp:cNvGraphicFramePr>
+              <a:graphicFrameLocks xmlns:a="http://schemas.openxmlformats.org/drawingml/2006/main" noChangeAspect="1"/>
+            </wp:cNvGraphicFramePr>
+            <a:graphic xmlns:a="http://schemas.openxmlformats.org/drawingml/2006/main">
+              <a:graphicData uri="http://schemas.openxmlformats.org/drawingml/2006/picture">
+                <pic:pic xmlns:pic="http://schemas.openxmlformats.org/drawingml/2006/picture">
+                  <pic:nvPicPr>
+                    <pic:cNvPr id="0" name="Picture 2"/>
+                    <pic:cNvPicPr>
+                      <a:picLocks noChangeAspect="1" noChangeArrowheads="1"/>
+                    </pic:cNvPicPr>
+                  </pic:nvPicPr>
+                  <pic:blipFill>
+                    <a:blip r:embed="rId9" cstate="print">
+                      <a:extLst>
+                        <a:ext uri="{28A0092B-C50C-407E-A947-70E740481C1C}">
+                          <a14:useLocalDpi xmlns:a14="http://schemas.microsoft.com/office/drawing/2010/main" val="0"/>
+                        </a:ext>
+                      </a:extLst>
+                    </a:blip>
+                    <a:srcRect/>
+                    <a:stretch>
+                      <a:fillRect/>
+                    </a:stretch>
+                  </pic:blipFill>
+                  <pic:spPr bwMode="auto">
+                    <a:xfrm>
+                      <a:off x="0" y="0"/>
+                      <a:ext cx="6424169" cy="2841424"/>
+                    </a:xfrm>
+                    <a:prstGeom prst="rect">
+                      <a:avLst/>
+                    </a:prstGeom>
+                    <a:noFill/>
+                  </pic:spPr>
+                </pic:pic>
+              </a:graphicData>
+            </a:graphic>
+          </wp:inline>
+        </w:drawing>
+      </w:r>
+    </w:p>
+    <w:p>
+      <w:r>
+        <w:t>When interacting with the application, the user is presented with the front end of the system (the web app / laptop). From here, the user can request data such as the male height growth chart by clicking the relevant buttons and the data is also displayed here for the user to access. When data is requested by the user, a request is sent to the back end of the system (the shiny server hosting the application) which then retrieves the data from the .csv file uploaded to the server, the data is then sent up back to the web app so that it can be processed and outputted to the user accordingly.</w:t>
+      </w:r>
+    </w:p>
+    <w:p/>
+    <w:p>
+      <w:r>
+        <w:t>The data store we used to store the data on child growth was a .csv file as there are built in functions in our front end, R that allowed us to manipulate .csv files to extract data with ease. We used “shiny server” as our back end as there is a module that can be added to R called ‘RShiny’ that easily allowed us to port our R code into a web app that can be accessed on all platforms without needing the source</w:t>
+      </w:r>
+      <w:r>
+        <w:t xml:space="preserve"> </w:t>
+      </w:r>
+      <w:r>
+        <w:t>code to be present</w:t>
+      </w:r>
+      <w:r>
+        <w:t>.</w:t>
+      </w:r>
     </w:p>
     <w:p/>
     <w:p/>
     <w:p>
+      <w:pPr>
+        <w:pStyle w:val="Heading3"/>
+      </w:pPr>
+      <w:bookmarkStart w:id="10" w:name="_Toc512169014"/>
+      <w:r>
+        <w:lastRenderedPageBreak/>
+        <w:t>4.1.2 Site Map</w:t>
+      </w:r>
+      <w:bookmarkEnd w:id="10"/>
+    </w:p>
+    <w:p>
+      <w:r>
+        <w:rPr>
+          <w:b/>
+          <w:noProof/>
+        </w:rPr>
+        <w:drawing>
+          <wp:anchor distT="0" distB="0" distL="114300" distR="114300" simplePos="0" relativeHeight="251659264" behindDoc="1" locked="0" layoutInCell="1" allowOverlap="1" wp14:anchorId="0CA12901" wp14:editId="1DAED03A">
+            <wp:simplePos x="0" y="0"/>
+            <wp:positionH relativeFrom="column">
+              <wp:posOffset>0</wp:posOffset>
+            </wp:positionH>
+            <wp:positionV relativeFrom="paragraph">
+              <wp:posOffset>381000</wp:posOffset>
+            </wp:positionV>
+            <wp:extent cx="6068695" cy="3870325"/>
+            <wp:effectExtent l="0" t="0" r="1905" b="3175"/>
+            <wp:wrapTight wrapText="bothSides">
+              <wp:wrapPolygon edited="0">
+                <wp:start x="0" y="0"/>
+                <wp:lineTo x="0" y="21547"/>
+                <wp:lineTo x="21562" y="21547"/>
+                <wp:lineTo x="21562" y="0"/>
+                <wp:lineTo x="0" y="0"/>
+              </wp:wrapPolygon>
+            </wp:wrapTight>
+            <wp:docPr id="55" name="Picture 55"/>
+            <wp:cNvGraphicFramePr>
+              <a:graphicFrameLocks xmlns:a="http://schemas.openxmlformats.org/drawingml/2006/main" noChangeAspect="1"/>
+            </wp:cNvGraphicFramePr>
+            <a:graphic xmlns:a="http://schemas.openxmlformats.org/drawingml/2006/main">
+              <a:graphicData uri="http://schemas.openxmlformats.org/drawingml/2006/picture">
+                <pic:pic xmlns:pic="http://schemas.openxmlformats.org/drawingml/2006/picture">
+                  <pic:nvPicPr>
+                    <pic:cNvPr id="55" name="Blank Diagram - Page 1.png"/>
+                    <pic:cNvPicPr/>
+                  </pic:nvPicPr>
+                  <pic:blipFill rotWithShape="1">
+                    <a:blip r:embed="rId10" cstate="print">
+                      <a:extLst>
+                        <a:ext uri="{28A0092B-C50C-407E-A947-70E740481C1C}">
+                          <a14:useLocalDpi xmlns:a14="http://schemas.microsoft.com/office/drawing/2010/main" val="0"/>
+                        </a:ext>
+                      </a:extLst>
+                    </a:blip>
+                    <a:srcRect t="8472" r="11708" b="18642"/>
+                    <a:stretch/>
+                  </pic:blipFill>
+                  <pic:spPr bwMode="auto">
+                    <a:xfrm>
+                      <a:off x="0" y="0"/>
+                      <a:ext cx="6068695" cy="3870325"/>
+                    </a:xfrm>
+                    <a:prstGeom prst="rect">
+                      <a:avLst/>
+                    </a:prstGeom>
+                    <a:ln>
+                      <a:noFill/>
+                    </a:ln>
+                    <a:extLst>
+                      <a:ext uri="{53640926-AAD7-44D8-BBD7-CCE9431645EC}">
+                        <a14:shadowObscured xmlns:a14="http://schemas.microsoft.com/office/drawing/2010/main"/>
+                      </a:ext>
+                    </a:extLst>
+                  </pic:spPr>
+                </pic:pic>
+              </a:graphicData>
+            </a:graphic>
+            <wp14:sizeRelH relativeFrom="page">
+              <wp14:pctWidth>0</wp14:pctWidth>
+            </wp14:sizeRelH>
+            <wp14:sizeRelV relativeFrom="page">
+              <wp14:pctHeight>0</wp14:pctHeight>
+            </wp14:sizeRelV>
+          </wp:anchor>
+        </w:drawing>
+      </w:r>
+    </w:p>
+    <w:p>
+      <w:pPr>
+        <w:pStyle w:val="Heading2"/>
+      </w:pPr>
+      <w:bookmarkStart w:id="11" w:name="_Toc512169015"/>
+      <w:r>
+        <w:t>4.2 Implementation</w:t>
+      </w:r>
+      <w:bookmarkEnd w:id="11"/>
+    </w:p>
+    <w:p>
+      <w:pPr>
+        <w:pStyle w:val="Heading3"/>
+      </w:pPr>
+      <w:bookmarkStart w:id="12" w:name="_Toc512169016"/>
+      <w:r>
+        <w:t>4.2.1 Version control</w:t>
+      </w:r>
+      <w:bookmarkEnd w:id="12"/>
+    </w:p>
+    <w:p/>
+    <w:p>
+      <w:r>
+        <w:t>While developing our project we used Git</w:t>
+      </w:r>
+      <w:r>
+        <w:t>Hub</w:t>
+      </w:r>
+      <w:r>
+        <w:t xml:space="preserve"> to share what we were working on with ease. Through use of this software we were able to simultaneously work on the code and commit it to a master branch when we want to use what we’ve created. This has also saved us from having to send constant emails regarding changes and having to trust one person with the code etc.</w:t>
+      </w:r>
+    </w:p>
+    <w:p/>
+    <w:p/>
+    <w:p/>
+    <w:p/>
+    <w:p>
+      <w:pPr>
+        <w:pStyle w:val="Heading3"/>
+      </w:pPr>
+      <w:bookmarkStart w:id="13" w:name="_Toc512169017"/>
+      <w:r>
+        <w:lastRenderedPageBreak/>
+        <w:t>4.2.2 RStudio</w:t>
+      </w:r>
+      <w:bookmarkEnd w:id="13"/>
+    </w:p>
+    <w:p>
+      <w:pPr>
+        <w:rPr>
+          <w:b/>
+          <w:sz w:val="28"/>
+        </w:rPr>
+      </w:pPr>
+    </w:p>
+    <w:p>
+      <w:r>
+        <w:t>We used RStudio as our IDE for coding the front end of our application as it is the industry standard for coding programs in R and our client, Tim Cole advised us to use R for the creation of our application as it has very easy to use modules and functions made for displaying data on graphs which is what the main purpose of our app is.</w:t>
+      </w:r>
+    </w:p>
+    <w:p/>
+    <w:p>
+      <w:pPr>
+        <w:pStyle w:val="Heading3"/>
+      </w:pPr>
+      <w:bookmarkStart w:id="14" w:name="_Toc512169018"/>
+      <w:r>
+        <w:t>4.2.3 RShiny and shiny server</w:t>
+      </w:r>
+      <w:bookmarkEnd w:id="14"/>
+    </w:p>
+    <w:p/>
+    <w:p>
+      <w:r>
+        <w:t>RShiny is a module we used for enabling our R code to uploaded to the net so that our app can be used as a web app that can be accessed across all platforms with web-based e universally accessed as well as acting as our back end, we used this server as it has direct compatibility with RShiny and is free to use.</w:t>
+      </w:r>
+    </w:p>
+    <w:p/>
+    <w:p>
+      <w:pPr>
+        <w:pStyle w:val="Heading3"/>
+      </w:pPr>
+      <w:bookmarkStart w:id="15" w:name="_Toc512169019"/>
+      <w:r>
+        <w:t>4.2.4 Implementation of core features</w:t>
+      </w:r>
+      <w:bookmarkEnd w:id="15"/>
+    </w:p>
+    <w:p/>
+    <w:p>
+      <w:pPr>
+        <w:rPr>
+          <w:b/>
+        </w:rPr>
+      </w:pPr>
+      <w:r>
+        <w:rPr>
+          <w:noProof/>
+        </w:rPr>
+        <w:drawing>
+          <wp:anchor distT="0" distB="0" distL="114300" distR="114300" simplePos="0" relativeHeight="251661312" behindDoc="1" locked="0" layoutInCell="1" allowOverlap="1" wp14:anchorId="73787CAA" wp14:editId="70538DD3">
+            <wp:simplePos x="0" y="0"/>
+            <wp:positionH relativeFrom="column">
+              <wp:posOffset>3595594</wp:posOffset>
+            </wp:positionH>
+            <wp:positionV relativeFrom="paragraph">
+              <wp:posOffset>145938</wp:posOffset>
+            </wp:positionV>
+            <wp:extent cx="2738755" cy="2760980"/>
+            <wp:effectExtent l="0" t="0" r="4445" b="0"/>
+            <wp:wrapTight wrapText="bothSides">
+              <wp:wrapPolygon edited="0">
+                <wp:start x="0" y="0"/>
+                <wp:lineTo x="0" y="21461"/>
+                <wp:lineTo x="21535" y="21461"/>
+                <wp:lineTo x="21535" y="0"/>
+                <wp:lineTo x="0" y="0"/>
+              </wp:wrapPolygon>
+            </wp:wrapTight>
+            <wp:docPr id="73" name="Picture 73"/>
+            <wp:cNvGraphicFramePr>
+              <a:graphicFrameLocks xmlns:a="http://schemas.openxmlformats.org/drawingml/2006/main" noChangeAspect="1"/>
+            </wp:cNvGraphicFramePr>
+            <a:graphic xmlns:a="http://schemas.openxmlformats.org/drawingml/2006/main">
+              <a:graphicData uri="http://schemas.openxmlformats.org/drawingml/2006/picture">
+                <pic:pic xmlns:pic="http://schemas.openxmlformats.org/drawingml/2006/picture">
+                  <pic:nvPicPr>
+                    <pic:cNvPr id="1" name=""/>
+                    <pic:cNvPicPr/>
+                  </pic:nvPicPr>
+                  <pic:blipFill>
+                    <a:blip r:embed="rId11" cstate="print">
+                      <a:extLst>
+                        <a:ext uri="{28A0092B-C50C-407E-A947-70E740481C1C}">
+                          <a14:useLocalDpi xmlns:a14="http://schemas.microsoft.com/office/drawing/2010/main" val="0"/>
+                        </a:ext>
+                      </a:extLst>
+                    </a:blip>
+                    <a:stretch>
+                      <a:fillRect/>
+                    </a:stretch>
+                  </pic:blipFill>
+                  <pic:spPr>
+                    <a:xfrm>
+                      <a:off x="0" y="0"/>
+                      <a:ext cx="2738755" cy="2760980"/>
+                    </a:xfrm>
+                    <a:prstGeom prst="rect">
+                      <a:avLst/>
+                    </a:prstGeom>
+                  </pic:spPr>
+                </pic:pic>
+              </a:graphicData>
+            </a:graphic>
+            <wp14:sizeRelH relativeFrom="page">
+              <wp14:pctWidth>0</wp14:pctWidth>
+            </wp14:sizeRelH>
+            <wp14:sizeRelV relativeFrom="page">
+              <wp14:pctHeight>0</wp14:pctHeight>
+            </wp14:sizeRelV>
+          </wp:anchor>
+        </w:drawing>
+      </w:r>
+      <w:r>
+        <w:rPr>
+          <w:b/>
+        </w:rPr>
+        <w:t xml:space="preserve">Showing weight/height graphs with centile curves: </w:t>
+      </w:r>
+    </w:p>
+    <w:p>
+      <w:pPr>
+        <w:rPr>
+          <w:noProof/>
+        </w:rPr>
+      </w:pPr>
+      <w:r>
+        <w:t>I</w:t>
+      </w:r>
+      <w:r>
+        <w:t xml:space="preserve">n order to implement this core feature we used a library in R called plotly to create a graph that is aesthetically pleasing for the user. We used this library over others as it had simple and easy to use built in functions that allowed us to add graph features such as </w:t>
+      </w:r>
+      <w:r>
+        <w:rPr>
+          <w:b/>
+        </w:rPr>
+        <w:t xml:space="preserve"> </w:t>
+      </w:r>
+      <w:r>
+        <w:t xml:space="preserve">a legend, axis titles as well as features that allow the user to manipulate the graph for example zooming in and panning onto different sections of the graph and being able to see the exact value at a particular point on the graph upon hovering. What we did to create the values for the graph was import all the LMS values from a .csv file into our R script and using an algorithm that our client, Tim Cole gave to us we were able to use the LMS values to calculate a measurement value that we </w:t>
+      </w:r>
+      <w:r>
+        <w:lastRenderedPageBreak/>
+        <w:t>use for the graph. For the different centile lines, similarly to what we did for each child’s data we had a set of values for each centile that we imported via a .csv and using the same algorithm we calculated the measurements for each desired centile and plotted each centile as a distinctly coloured line.</w:t>
+      </w:r>
+      <w:r>
+        <w:rPr>
+          <w:noProof/>
+        </w:rPr>
+        <w:t xml:space="preserve"> </w:t>
+      </w:r>
+    </w:p>
+    <w:p>
+      <w:pPr>
+        <w:rPr>
+          <w:noProof/>
+        </w:rPr>
+      </w:pPr>
+    </w:p>
+    <w:p>
+      <w:pPr>
+        <w:rPr>
+          <w:b/>
+        </w:rPr>
+      </w:pPr>
+    </w:p>
+    <w:p>
+      <w:pPr>
+        <w:rPr>
+          <w:b/>
+        </w:rPr>
+      </w:pPr>
+      <w:r>
+        <w:rPr>
+          <w:noProof/>
+        </w:rPr>
+        <w:drawing>
+          <wp:anchor distT="0" distB="0" distL="114300" distR="114300" simplePos="0" relativeHeight="251662336" behindDoc="1" locked="0" layoutInCell="1" allowOverlap="1" wp14:anchorId="5074D276" wp14:editId="2CBAC79E">
+            <wp:simplePos x="0" y="0"/>
+            <wp:positionH relativeFrom="column">
+              <wp:posOffset>2474258</wp:posOffset>
+            </wp:positionH>
+            <wp:positionV relativeFrom="paragraph">
+              <wp:posOffset>0</wp:posOffset>
+            </wp:positionV>
+            <wp:extent cx="3898900" cy="3955415"/>
+            <wp:effectExtent l="0" t="0" r="0" b="0"/>
+            <wp:wrapTight wrapText="bothSides">
+              <wp:wrapPolygon edited="0">
+                <wp:start x="0" y="0"/>
+                <wp:lineTo x="0" y="21499"/>
+                <wp:lineTo x="21530" y="21499"/>
+                <wp:lineTo x="21530" y="0"/>
+                <wp:lineTo x="0" y="0"/>
+              </wp:wrapPolygon>
+            </wp:wrapTight>
+            <wp:docPr id="74" name="Picture 74"/>
+            <wp:cNvGraphicFramePr>
+              <a:graphicFrameLocks xmlns:a="http://schemas.openxmlformats.org/drawingml/2006/main" noChangeAspect="1"/>
+            </wp:cNvGraphicFramePr>
+            <a:graphic xmlns:a="http://schemas.openxmlformats.org/drawingml/2006/main">
+              <a:graphicData uri="http://schemas.openxmlformats.org/drawingml/2006/picture">
+                <pic:pic xmlns:pic="http://schemas.openxmlformats.org/drawingml/2006/picture">
+                  <pic:nvPicPr>
+                    <pic:cNvPr id="1" name=""/>
+                    <pic:cNvPicPr/>
+                  </pic:nvPicPr>
+                  <pic:blipFill>
+                    <a:blip r:embed="rId12" cstate="print">
+                      <a:extLst>
+                        <a:ext uri="{28A0092B-C50C-407E-A947-70E740481C1C}">
+                          <a14:useLocalDpi xmlns:a14="http://schemas.microsoft.com/office/drawing/2010/main" val="0"/>
+                        </a:ext>
+                      </a:extLst>
+                    </a:blip>
+                    <a:stretch>
+                      <a:fillRect/>
+                    </a:stretch>
+                  </pic:blipFill>
+                  <pic:spPr>
+                    <a:xfrm>
+                      <a:off x="0" y="0"/>
+                      <a:ext cx="3898900" cy="3955415"/>
+                    </a:xfrm>
+                    <a:prstGeom prst="rect">
+                      <a:avLst/>
+                    </a:prstGeom>
+                  </pic:spPr>
+                </pic:pic>
+              </a:graphicData>
+            </a:graphic>
+            <wp14:sizeRelH relativeFrom="page">
+              <wp14:pctWidth>0</wp14:pctWidth>
+            </wp14:sizeRelH>
+            <wp14:sizeRelV relativeFrom="page">
+              <wp14:pctHeight>0</wp14:pctHeight>
+            </wp14:sizeRelV>
+          </wp:anchor>
+        </w:drawing>
+      </w:r>
+      <w:r>
+        <w:rPr>
+          <w:b/>
+        </w:rPr>
+        <w:t xml:space="preserve">Transforming measurement graphs into z score graphs: </w:t>
+      </w:r>
+    </w:p>
+    <w:p>
+      <w:r>
+        <w:t>In addition to having a measurement time graph for the user to see, we also added another type of graph that makes it easier for the user to compare a child’s growth to the national average more directly. The graph we chose to do that will achieve this is a z score time graph which shows how the child’s growth changes in the centiles over time. We did this by importing the same set of LMS values for each child that we used for the measurement time graph but instead used a different formula that calculates the z score instead of the measurement. This formula was also provided to us by our client Tim Cole.</w:t>
+      </w:r>
+      <w:r>
+        <w:rPr>
+          <w:noProof/>
+        </w:rPr>
+        <w:t xml:space="preserve"> </w:t>
+      </w:r>
+    </w:p>
+    <w:p/>
+    <w:p>
+      <w:pPr>
+        <w:rPr>
+          <w:b/>
+        </w:rPr>
+      </w:pPr>
+    </w:p>
+    <w:p>
+      <w:pPr>
+        <w:rPr>
+          <w:b/>
+        </w:rPr>
+      </w:pPr>
+    </w:p>
+    <w:p>
+      <w:pPr>
+        <w:rPr>
+          <w:b/>
+        </w:rPr>
+      </w:pPr>
+    </w:p>
+    <w:p>
+      <w:pPr>
+        <w:rPr>
+          <w:b/>
+        </w:rPr>
+      </w:pPr>
+    </w:p>
+    <w:p>
+      <w:pPr>
+        <w:rPr>
+          <w:b/>
+        </w:rPr>
+      </w:pPr>
+      <w:r>
+        <w:rPr>
+          <w:b/>
+        </w:rPr>
+        <w:lastRenderedPageBreak/>
+        <w:t>Viewing centile on hover:</w:t>
+      </w:r>
+    </w:p>
+    <w:p>
+      <w:pPr>
+        <w:rPr>
+          <w:b/>
+        </w:rPr>
+      </w:pPr>
+    </w:p>
+    <w:p>
+      <w:pPr>
+        <w:rPr>
+          <w:noProof/>
+        </w:rPr>
+      </w:pPr>
+      <w:r>
+        <w:rPr>
+          <w:noProof/>
+        </w:rPr>
+        <w:drawing>
+          <wp:anchor distT="0" distB="0" distL="114300" distR="114300" simplePos="0" relativeHeight="251663360" behindDoc="1" locked="0" layoutInCell="1" allowOverlap="1" wp14:anchorId="1488CE92" wp14:editId="5F69662B">
+            <wp:simplePos x="0" y="0"/>
+            <wp:positionH relativeFrom="column">
+              <wp:posOffset>4025116</wp:posOffset>
+            </wp:positionH>
+            <wp:positionV relativeFrom="paragraph">
+              <wp:posOffset>57860</wp:posOffset>
+            </wp:positionV>
+            <wp:extent cx="1711325" cy="994410"/>
+            <wp:effectExtent l="0" t="0" r="3175" b="0"/>
+            <wp:wrapTight wrapText="bothSides">
+              <wp:wrapPolygon edited="0">
+                <wp:start x="0" y="0"/>
+                <wp:lineTo x="0" y="21241"/>
+                <wp:lineTo x="21480" y="21241"/>
+                <wp:lineTo x="21480" y="0"/>
+                <wp:lineTo x="0" y="0"/>
+              </wp:wrapPolygon>
+            </wp:wrapTight>
+            <wp:docPr id="76" name="Picture 76"/>
+            <wp:cNvGraphicFramePr>
+              <a:graphicFrameLocks xmlns:a="http://schemas.openxmlformats.org/drawingml/2006/main" noChangeAspect="1"/>
+            </wp:cNvGraphicFramePr>
+            <a:graphic xmlns:a="http://schemas.openxmlformats.org/drawingml/2006/main">
+              <a:graphicData uri="http://schemas.openxmlformats.org/drawingml/2006/picture">
+                <pic:pic xmlns:pic="http://schemas.openxmlformats.org/drawingml/2006/picture">
+                  <pic:nvPicPr>
+                    <pic:cNvPr id="1" name=""/>
+                    <pic:cNvPicPr/>
+                  </pic:nvPicPr>
+                  <pic:blipFill rotWithShape="1">
+                    <a:blip r:embed="rId13">
+                      <a:extLst>
+                        <a:ext uri="{28A0092B-C50C-407E-A947-70E740481C1C}">
+                          <a14:useLocalDpi xmlns:a14="http://schemas.microsoft.com/office/drawing/2010/main" val="0"/>
+                        </a:ext>
+                      </a:extLst>
+                    </a:blip>
+                    <a:srcRect l="10488" t="26847" r="59619" b="56032"/>
+                    <a:stretch/>
+                  </pic:blipFill>
+                  <pic:spPr bwMode="auto">
+                    <a:xfrm>
+                      <a:off x="0" y="0"/>
+                      <a:ext cx="1711325" cy="994410"/>
+                    </a:xfrm>
+                    <a:prstGeom prst="rect">
+                      <a:avLst/>
+                    </a:prstGeom>
+                    <a:ln>
+                      <a:noFill/>
+                    </a:ln>
+                    <a:extLst>
+                      <a:ext uri="{53640926-AAD7-44D8-BBD7-CCE9431645EC}">
+                        <a14:shadowObscured xmlns:a14="http://schemas.microsoft.com/office/drawing/2010/main"/>
+                      </a:ext>
+                    </a:extLst>
+                  </pic:spPr>
+                </pic:pic>
+              </a:graphicData>
+            </a:graphic>
+            <wp14:sizeRelH relativeFrom="page">
+              <wp14:pctWidth>0</wp14:pctWidth>
+            </wp14:sizeRelH>
+            <wp14:sizeRelV relativeFrom="page">
+              <wp14:pctHeight>0</wp14:pctHeight>
+            </wp14:sizeRelV>
+          </wp:anchor>
+        </w:drawing>
+      </w:r>
+      <w:r>
+        <w:t>When we first created the z score time graph, the centile wasn’t showing when the user hovers over a point instead only showing the calculated z value at that point which doesn’t clearly indicate how that specific child’s growth compares to the rest of the sample. What we did to implement this feature was add a ‘centile’ column to the data frame which contained the centile for each calculated z value. With this, we then used a function in the ‘plotly’ library that includes the value of this column which comes up when the user hovers over a point in the graph.</w:t>
+      </w:r>
+      <w:r>
+        <w:rPr>
+          <w:noProof/>
+        </w:rPr>
+        <w:t xml:space="preserve"> </w:t>
+      </w:r>
+      <w:r>
+        <w:rPr>
+          <w:noProof/>
+        </w:rPr>
+        <w:t>Although this may seem like quite a small feature, it is the feature we are most proud of as it shows the user a direct and clear comparison between a particular child’s growth and the rest of the general population making our application more advatageous and resourceful than the current method of viewing child growth charts (paper format).</w:t>
+      </w:r>
+    </w:p>
+    <w:p>
+      <w:pPr>
+        <w:rPr>
+          <w:noProof/>
+        </w:rPr>
+      </w:pPr>
+    </w:p>
+    <w:p>
+      <w:pPr>
+        <w:rPr>
+          <w:b/>
+          <w:noProof/>
+        </w:rPr>
+      </w:pPr>
+      <w:r>
+        <w:rPr>
+          <w:b/>
+          <w:noProof/>
+        </w:rPr>
+        <w:t>Saving graph to an image file:</w:t>
+      </w:r>
+    </w:p>
+    <w:p>
+      <w:pPr>
+        <w:rPr>
+          <w:b/>
+          <w:noProof/>
+        </w:rPr>
+      </w:pPr>
+      <w:r>
+        <w:rPr>
+          <w:noProof/>
+        </w:rPr>
+        <w:drawing>
+          <wp:anchor distT="0" distB="0" distL="114300" distR="114300" simplePos="0" relativeHeight="251664384" behindDoc="1" locked="0" layoutInCell="1" allowOverlap="1" wp14:anchorId="69816320" wp14:editId="23C4A4DC">
+            <wp:simplePos x="0" y="0"/>
+            <wp:positionH relativeFrom="column">
+              <wp:posOffset>3361765</wp:posOffset>
+            </wp:positionH>
+            <wp:positionV relativeFrom="paragraph">
+              <wp:posOffset>82401</wp:posOffset>
+            </wp:positionV>
+            <wp:extent cx="2438400" cy="863600"/>
+            <wp:effectExtent l="0" t="0" r="0" b="0"/>
+            <wp:wrapTight wrapText="bothSides">
+              <wp:wrapPolygon edited="0">
+                <wp:start x="0" y="0"/>
+                <wp:lineTo x="0" y="21282"/>
+                <wp:lineTo x="21488" y="21282"/>
+                <wp:lineTo x="21488" y="0"/>
+                <wp:lineTo x="0" y="0"/>
+              </wp:wrapPolygon>
+            </wp:wrapTight>
+            <wp:docPr id="77" name="Picture 77"/>
+            <wp:cNvGraphicFramePr>
+              <a:graphicFrameLocks xmlns:a="http://schemas.openxmlformats.org/drawingml/2006/main" noChangeAspect="1"/>
+            </wp:cNvGraphicFramePr>
+            <a:graphic xmlns:a="http://schemas.openxmlformats.org/drawingml/2006/main">
+              <a:graphicData uri="http://schemas.openxmlformats.org/drawingml/2006/picture">
+                <pic:pic xmlns:pic="http://schemas.openxmlformats.org/drawingml/2006/picture">
+                  <pic:nvPicPr>
+                    <pic:cNvPr id="1" name=""/>
+                    <pic:cNvPicPr/>
+                  </pic:nvPicPr>
+                  <pic:blipFill>
+                    <a:blip r:embed="rId14">
+                      <a:extLst>
+                        <a:ext uri="{28A0092B-C50C-407E-A947-70E740481C1C}">
+                          <a14:useLocalDpi xmlns:a14="http://schemas.microsoft.com/office/drawing/2010/main" val="0"/>
+                        </a:ext>
+                      </a:extLst>
+                    </a:blip>
+                    <a:stretch>
+                      <a:fillRect/>
+                    </a:stretch>
+                  </pic:blipFill>
+                  <pic:spPr>
+                    <a:xfrm>
+                      <a:off x="0" y="0"/>
+                      <a:ext cx="2438400" cy="863600"/>
+                    </a:xfrm>
+                    <a:prstGeom prst="rect">
+                      <a:avLst/>
+                    </a:prstGeom>
+                  </pic:spPr>
+                </pic:pic>
+              </a:graphicData>
+            </a:graphic>
+            <wp14:sizeRelH relativeFrom="page">
+              <wp14:pctWidth>0</wp14:pctWidth>
+            </wp14:sizeRelH>
+            <wp14:sizeRelV relativeFrom="page">
+              <wp14:pctHeight>0</wp14:pctHeight>
+            </wp14:sizeRelV>
+          </wp:anchor>
+        </w:drawing>
+      </w:r>
+    </w:p>
+    <w:p>
+      <w:pPr>
+        <w:rPr>
+          <w:noProof/>
+        </w:rPr>
+      </w:pPr>
+      <w:r>
+        <w:rPr>
+          <w:noProof/>
+        </w:rPr>
+        <w:t>Through our use of the ‘plotly’ library in R, when we created a graph, there was already a built in feature within the library that allows the user to save the graph to a .png file.</w:t>
+      </w:r>
+      <w:r>
+        <w:rPr>
+          <w:noProof/>
+        </w:rPr>
+        <w:t xml:space="preserve"> </w:t>
+      </w:r>
+      <w:r>
+        <w:rPr>
+          <w:noProof/>
+        </w:rPr>
+        <w:t>This is a useful feature as it would allow doctors to send a particular childs growth chart to the patient for their own personal use and without having to have our application.</w:t>
+      </w:r>
+    </w:p>
+    <w:p>
+      <w:pPr>
+        <w:rPr>
+          <w:noProof/>
+        </w:rPr>
+      </w:pPr>
+    </w:p>
+    <w:p>
+      <w:pPr>
+        <w:rPr>
+          <w:noProof/>
+        </w:rPr>
+      </w:pPr>
+    </w:p>
+    <w:p/>
+    <w:p/>
+    <w:p>
       <w:r>
         <w:br w:type="page"/>
       </w:r>
@@ -2856,22 +4210,22 @@
       <w:pPr>
         <w:pStyle w:val="Heading1"/>
       </w:pPr>
-      <w:bookmarkStart w:id="7" w:name="_Toc511895114"/>
+      <w:bookmarkStart w:id="16" w:name="_Toc512169020"/>
       <w:r>
         <w:lastRenderedPageBreak/>
         <w:t>5 Testing</w:t>
       </w:r>
-      <w:bookmarkEnd w:id="7"/>
+      <w:bookmarkEnd w:id="16"/>
     </w:p>
     <w:p>
       <w:pPr>
         <w:pStyle w:val="Heading2"/>
       </w:pPr>
-      <w:bookmarkStart w:id="8" w:name="_Toc511895115"/>
+      <w:bookmarkStart w:id="17" w:name="_Toc512169021"/>
       <w:r>
         <w:t>5.1 Compatibility Testing</w:t>
       </w:r>
-      <w:bookmarkEnd w:id="8"/>
+      <w:bookmarkEnd w:id="17"/>
     </w:p>
     <w:tbl>
       <w:tblPr>
@@ -3196,7 +4550,7 @@
                     <pic:cNvPicPr/>
                   </pic:nvPicPr>
                   <pic:blipFill>
-                    <a:blip r:embed="rId9" cstate="print">
+                    <a:blip r:embed="rId15" cstate="print">
                       <a:extLst>
                         <a:ext uri="{28A0092B-C50C-407E-A947-70E740481C1C}">
                           <a14:useLocalDpi xmlns:a14="http://schemas.microsoft.com/office/drawing/2010/main" val="0"/>
@@ -3262,7 +4616,7 @@
                     <pic:cNvPicPr/>
                   </pic:nvPicPr>
                   <pic:blipFill>
-                    <a:blip r:embed="rId10" cstate="print">
+                    <a:blip r:embed="rId16" cstate="print">
                       <a:extLst>
                         <a:ext uri="{28A0092B-C50C-407E-A947-70E740481C1C}">
                           <a14:useLocalDpi xmlns:a14="http://schemas.microsoft.com/office/drawing/2010/main" val="0"/>
@@ -3327,7 +4681,7 @@
                     <pic:cNvPicPr/>
                   </pic:nvPicPr>
                   <pic:blipFill>
-                    <a:blip r:embed="rId11" cstate="print">
+                    <a:blip r:embed="rId17" cstate="print">
                       <a:extLst>
                         <a:ext uri="{28A0092B-C50C-407E-A947-70E740481C1C}">
                           <a14:useLocalDpi xmlns:a14="http://schemas.microsoft.com/office/drawing/2010/main" val="0"/>
@@ -3393,7 +4747,7 @@
                     <pic:cNvPicPr/>
                   </pic:nvPicPr>
                   <pic:blipFill>
-                    <a:blip r:embed="rId12" cstate="print">
+                    <a:blip r:embed="rId18" cstate="print">
                       <a:extLst>
                         <a:ext uri="{28A0092B-C50C-407E-A947-70E740481C1C}">
                           <a14:useLocalDpi xmlns:a14="http://schemas.microsoft.com/office/drawing/2010/main" val="0"/>
@@ -3438,11 +4792,11 @@
       <w:pPr>
         <w:pStyle w:val="Heading2"/>
       </w:pPr>
-      <w:bookmarkStart w:id="9" w:name="_Toc511895116"/>
+      <w:bookmarkStart w:id="18" w:name="_Toc512169022"/>
       <w:r>
         <w:t>5.2 Responsive Design Testing</w:t>
       </w:r>
-      <w:bookmarkEnd w:id="9"/>
+      <w:bookmarkEnd w:id="18"/>
     </w:p>
     <w:tbl>
       <w:tblPr>
@@ -3682,7 +5036,7 @@
                     <pic:cNvPicPr/>
                   </pic:nvPicPr>
                   <pic:blipFill>
-                    <a:blip r:embed="rId9" cstate="print">
+                    <a:blip r:embed="rId15" cstate="print">
                       <a:extLst>
                         <a:ext uri="{28A0092B-C50C-407E-A947-70E740481C1C}">
                           <a14:useLocalDpi xmlns:a14="http://schemas.microsoft.com/office/drawing/2010/main" val="0"/>
@@ -3752,7 +5106,7 @@
                     <pic:cNvPicPr/>
                   </pic:nvPicPr>
                   <pic:blipFill>
-                    <a:blip r:embed="rId13" cstate="print">
+                    <a:blip r:embed="rId19" cstate="print">
                       <a:extLst>
                         <a:ext uri="{28A0092B-C50C-407E-A947-70E740481C1C}">
                           <a14:useLocalDpi xmlns:a14="http://schemas.microsoft.com/office/drawing/2010/main" val="0"/>
@@ -3823,7 +5177,7 @@
                     <pic:cNvPicPr/>
                   </pic:nvPicPr>
                   <pic:blipFill>
-                    <a:blip r:embed="rId14" cstate="print">
+                    <a:blip r:embed="rId20" cstate="print">
                       <a:extLst>
                         <a:ext uri="{28A0092B-C50C-407E-A947-70E740481C1C}">
                           <a14:useLocalDpi xmlns:a14="http://schemas.microsoft.com/office/drawing/2010/main" val="0"/>
@@ -3893,7 +5247,7 @@
                     <pic:cNvPicPr/>
                   </pic:nvPicPr>
                   <pic:blipFill>
-                    <a:blip r:embed="rId15" cstate="print">
+                    <a:blip r:embed="rId21" cstate="print">
                       <a:extLst>
                         <a:ext uri="{28A0092B-C50C-407E-A947-70E740481C1C}">
                           <a14:useLocalDpi xmlns:a14="http://schemas.microsoft.com/office/drawing/2010/main" val="0"/>
@@ -3938,12 +5292,12 @@
       <w:pPr>
         <w:pStyle w:val="Heading2"/>
       </w:pPr>
-      <w:bookmarkStart w:id="10" w:name="_Toc511895117"/>
+      <w:bookmarkStart w:id="19" w:name="_Toc512169023"/>
       <w:r>
         <w:lastRenderedPageBreak/>
         <w:t>5.3 User Acceptance Testing</w:t>
       </w:r>
-      <w:bookmarkEnd w:id="10"/>
+      <w:bookmarkEnd w:id="19"/>
     </w:p>
     <w:p>
       <w:r>
@@ -3985,7 +5339,7 @@
                     <pic:cNvPicPr/>
                   </pic:nvPicPr>
                   <pic:blipFill rotWithShape="1">
-                    <a:blip r:embed="rId16"/>
+                    <a:blip r:embed="rId22"/>
                     <a:srcRect t="15132"/>
                     <a:stretch/>
                   </pic:blipFill>
@@ -4053,7 +5407,7 @@
                     <pic:cNvPicPr/>
                   </pic:nvPicPr>
                   <pic:blipFill rotWithShape="1">
-                    <a:blip r:embed="rId17"/>
+                    <a:blip r:embed="rId23"/>
                     <a:srcRect t="20555" b="48085"/>
                     <a:stretch/>
                   </pic:blipFill>
@@ -4116,7 +5470,7 @@
                     <pic:cNvPicPr/>
                   </pic:nvPicPr>
                   <pic:blipFill rotWithShape="1">
-                    <a:blip r:embed="rId18"/>
+                    <a:blip r:embed="rId24"/>
                     <a:srcRect t="26529" b="40235"/>
                     <a:stretch/>
                   </pic:blipFill>
@@ -4183,7 +5537,7 @@
                     <pic:cNvPicPr/>
                   </pic:nvPicPr>
                   <pic:blipFill rotWithShape="1">
-                    <a:blip r:embed="rId19"/>
+                    <a:blip r:embed="rId25"/>
                     <a:srcRect t="20911"/>
                     <a:stretch/>
                   </pic:blipFill>
@@ -4249,7 +5603,7 @@
                     <pic:cNvPicPr/>
                   </pic:nvPicPr>
                   <pic:blipFill rotWithShape="1">
-                    <a:blip r:embed="rId20"/>
+                    <a:blip r:embed="rId26"/>
                     <a:srcRect l="12465" t="24396" r="5679" b="8291"/>
                     <a:stretch/>
                   </pic:blipFill>
@@ -4326,7 +5680,7 @@
                     <pic:cNvPicPr/>
                   </pic:nvPicPr>
                   <pic:blipFill rotWithShape="1">
-                    <a:blip r:embed="rId21"/>
+                    <a:blip r:embed="rId27"/>
                     <a:srcRect l="22684" t="24093" r="5939" b="25119"/>
                     <a:stretch/>
                   </pic:blipFill>
@@ -4392,7 +5746,7 @@
                     <pic:cNvPicPr/>
                   </pic:nvPicPr>
                   <pic:blipFill rotWithShape="1">
-                    <a:blip r:embed="rId22"/>
+                    <a:blip r:embed="rId28"/>
                     <a:srcRect l="8891" t="20938" r="8094" b="16147"/>
                     <a:stretch/>
                   </pic:blipFill>
@@ -4479,7 +5833,7 @@
                     <pic:cNvPicPr/>
                   </pic:nvPicPr>
                   <pic:blipFill rotWithShape="1">
-                    <a:blip r:embed="rId23"/>
+                    <a:blip r:embed="rId29"/>
                     <a:srcRect t="22244" b="9388"/>
                     <a:stretch/>
                   </pic:blipFill>
@@ -4545,7 +5899,7 @@
                     <pic:cNvPicPr/>
                   </pic:nvPicPr>
                   <pic:blipFill rotWithShape="1">
-                    <a:blip r:embed="rId24"/>
+                    <a:blip r:embed="rId30"/>
                     <a:srcRect l="7313" t="21408" r="17720" b="18582"/>
                     <a:stretch/>
                   </pic:blipFill>
@@ -4627,7 +5981,7 @@
                     <pic:cNvPicPr/>
                   </pic:nvPicPr>
                   <pic:blipFill rotWithShape="1">
-                    <a:blip r:embed="rId25"/>
+                    <a:blip r:embed="rId31"/>
                     <a:srcRect l="22964" t="6772" r="30618" b="81621"/>
                     <a:stretch/>
                   </pic:blipFill>
@@ -4696,37 +6050,37 @@
       <w:pPr>
         <w:pStyle w:val="Heading1"/>
       </w:pPr>
-      <w:bookmarkStart w:id="11" w:name="_Toc511895118"/>
+      <w:bookmarkStart w:id="20" w:name="_Toc512169024"/>
       <w:r>
         <w:t xml:space="preserve">6 </w:t>
       </w:r>
       <w:r>
         <w:t>Conclusion and future work</w:t>
       </w:r>
-      <w:bookmarkEnd w:id="11"/>
+      <w:bookmarkEnd w:id="20"/>
     </w:p>
     <w:p>
       <w:pPr>
         <w:pStyle w:val="Heading2"/>
       </w:pPr>
-      <w:bookmarkStart w:id="12" w:name="_Toc511895119"/>
+      <w:bookmarkStart w:id="21" w:name="_Toc512169025"/>
       <w:r>
         <w:t>6.1 Summary of Achievements</w:t>
       </w:r>
-      <w:bookmarkEnd w:id="12"/>
+      <w:bookmarkEnd w:id="21"/>
     </w:p>
     <w:p>
       <w:pPr>
         <w:pStyle w:val="Heading3"/>
       </w:pPr>
-      <w:bookmarkStart w:id="13" w:name="_Toc511895120"/>
+      <w:bookmarkStart w:id="22" w:name="_Toc512169026"/>
       <w:r>
         <w:t xml:space="preserve">6.1.1 </w:t>
       </w:r>
       <w:r>
         <w:t>Achievement Table</w:t>
       </w:r>
-      <w:bookmarkEnd w:id="13"/>
+      <w:bookmarkEnd w:id="22"/>
     </w:p>
     <w:tbl>
       <w:tblPr>
@@ -4756,7 +6110,6 @@
               <w:spacing w:line="360" w:lineRule="auto"/>
               <w:jc w:val="center"/>
             </w:pPr>
-            <w:bookmarkStart w:id="14" w:name="_GoBack"/>
             <w:r>
               <w:t>ID</w:t>
             </w:r>
@@ -5693,7 +7046,6 @@
           </w:p>
         </w:tc>
       </w:tr>
-      <w:bookmarkEnd w:id="14"/>
     </w:tbl>
     <w:p>
       <w:pPr>
@@ -5706,14 +7058,14 @@
       <w:pPr>
         <w:pStyle w:val="Heading3"/>
       </w:pPr>
-      <w:bookmarkStart w:id="15" w:name="_Toc511895121"/>
+      <w:bookmarkStart w:id="23" w:name="_Toc512169027"/>
       <w:r>
         <w:t xml:space="preserve">6.1.2 </w:t>
       </w:r>
       <w:r>
         <w:t>Contribution Table</w:t>
       </w:r>
-      <w:bookmarkEnd w:id="15"/>
+      <w:bookmarkEnd w:id="23"/>
     </w:p>
     <w:tbl>
       <w:tblPr>
@@ -6675,7 +8027,7 @@
       <w:pPr>
         <w:pStyle w:val="Heading3"/>
       </w:pPr>
-      <w:bookmarkStart w:id="16" w:name="_Toc511895122"/>
+      <w:bookmarkStart w:id="24" w:name="_Toc512169028"/>
       <w:r>
         <w:lastRenderedPageBreak/>
         <w:t xml:space="preserve">6.1.3 </w:t>
@@ -6683,7 +8035,7 @@
       <w:r>
         <w:t>Bug Table</w:t>
       </w:r>
-      <w:bookmarkEnd w:id="16"/>
+      <w:bookmarkEnd w:id="24"/>
     </w:p>
     <w:tbl>
       <w:tblPr>
@@ -6903,11 +8255,11 @@
       <w:pPr>
         <w:pStyle w:val="Heading2"/>
       </w:pPr>
-      <w:bookmarkStart w:id="17" w:name="_Toc511895123"/>
+      <w:bookmarkStart w:id="25" w:name="_Toc512169029"/>
       <w:r>
         <w:t>6.2 Critical Evaluation of the project</w:t>
       </w:r>
-      <w:bookmarkEnd w:id="17"/>
+      <w:bookmarkEnd w:id="25"/>
     </w:p>
     <w:p>
       <w:pPr>
@@ -7034,11 +8386,11 @@
       <w:pPr>
         <w:pStyle w:val="Heading2"/>
       </w:pPr>
-      <w:bookmarkStart w:id="18" w:name="_Toc511895124"/>
+      <w:bookmarkStart w:id="26" w:name="_Toc512169030"/>
       <w:r>
         <w:t>6.3 Future Work</w:t>
       </w:r>
-      <w:bookmarkEnd w:id="18"/>
+      <w:bookmarkEnd w:id="26"/>
     </w:p>
     <w:p>
       <w:r>
@@ -7057,12 +8409,12 @@
       <w:pPr>
         <w:pStyle w:val="Heading1"/>
       </w:pPr>
-      <w:bookmarkStart w:id="19" w:name="_Toc511895125"/>
+      <w:bookmarkStart w:id="27" w:name="_Toc512169031"/>
       <w:r>
         <w:lastRenderedPageBreak/>
         <w:t>References</w:t>
       </w:r>
-      <w:bookmarkEnd w:id="19"/>
+      <w:bookmarkEnd w:id="27"/>
     </w:p>
     <w:p/>
     <w:p>
@@ -7074,18 +8426,18 @@
       <w:pPr>
         <w:pStyle w:val="Heading1"/>
       </w:pPr>
-      <w:bookmarkStart w:id="20" w:name="_Toc511895126"/>
+      <w:bookmarkStart w:id="28" w:name="_Toc512169032"/>
       <w:r>
         <w:lastRenderedPageBreak/>
         <w:t>Appendix</w:t>
       </w:r>
-      <w:bookmarkEnd w:id="20"/>
+      <w:bookmarkEnd w:id="28"/>
     </w:p>
     <w:p>
       <w:pPr>
         <w:pStyle w:val="Heading2"/>
       </w:pPr>
-      <w:bookmarkStart w:id="21" w:name="_Toc511895127"/>
+      <w:bookmarkStart w:id="29" w:name="_Toc512169033"/>
       <w:r>
         <w:rPr>
           <w:b/>
@@ -7095,13 +8447,13 @@
       <w:r>
         <w:t xml:space="preserve"> User Manual</w:t>
       </w:r>
-      <w:bookmarkEnd w:id="21"/>
+      <w:bookmarkEnd w:id="29"/>
     </w:p>
     <w:p>
       <w:r>
         <w:t xml:space="preserve">The web application can be found at this URL: </w:t>
       </w:r>
-      <w:hyperlink r:id="rId26" w:history="1">
+      <w:hyperlink r:id="rId32" w:history="1">
         <w:r>
           <w:rPr>
             <w:rStyle w:val="Hyperlink"/>
@@ -7118,7 +8470,7 @@
       <w:pPr>
         <w:pStyle w:val="Heading2"/>
       </w:pPr>
-      <w:bookmarkStart w:id="22" w:name="_Toc511895128"/>
+      <w:bookmarkStart w:id="30" w:name="_Toc512169034"/>
       <w:r>
         <w:rPr>
           <w:b/>
@@ -7128,7 +8480,7 @@
       <w:r>
         <w:t>Deployment Manual</w:t>
       </w:r>
-      <w:bookmarkEnd w:id="22"/>
+      <w:bookmarkEnd w:id="30"/>
     </w:p>
     <w:p>
       <w:r>
@@ -7152,7 +8504,7 @@
       <w:pPr>
         <w:pStyle w:val="Heading2"/>
       </w:pPr>
-      <w:bookmarkStart w:id="23" w:name="_Toc511895129"/>
+      <w:bookmarkStart w:id="31" w:name="_Toc512169035"/>
       <w:r>
         <w:rPr>
           <w:b/>
@@ -7162,7 +8514,7 @@
       <w:r>
         <w:t>Code Citation</w:t>
       </w:r>
-      <w:bookmarkEnd w:id="23"/>
+      <w:bookmarkEnd w:id="31"/>
     </w:p>
     <w:tbl>
       <w:tblPr>
@@ -7298,7 +8650,7 @@
               <w:spacing w:line="360" w:lineRule="auto"/>
               <w:cnfStyle w:val="000000100000" w:firstRow="0" w:lastRow="0" w:firstColumn="0" w:lastColumn="0" w:oddVBand="0" w:evenVBand="0" w:oddHBand="1" w:evenHBand="0" w:firstRowFirstColumn="0" w:firstRowLastColumn="0" w:lastRowFirstColumn="0" w:lastRowLastColumn="0"/>
             </w:pPr>
-            <w:hyperlink r:id="rId27" w:history="1">
+            <w:hyperlink r:id="rId33" w:history="1">
               <w:r>
                 <w:rPr>
                   <w:rStyle w:val="Hyperlink"/>
@@ -7315,7 +8667,7 @@
     </w:tbl>
     <w:p/>
     <w:sectPr>
-      <w:footerReference w:type="default" r:id="rId28"/>
+      <w:footerReference w:type="default" r:id="rId34"/>
       <w:pgSz w:w="11906" w:h="16838"/>
       <w:pgMar w:top="1440" w:right="1440" w:bottom="1440" w:left="1440" w:header="708" w:footer="708" w:gutter="0"/>
       <w:cols w:space="708"/>
@@ -11733,7 +13085,7 @@
 </file>
 
 <file path=customXml/itemProps1.xml><?xml version="1.0" encoding="utf-8"?>
-<ds:datastoreItem xmlns:ds="http://schemas.openxmlformats.org/officeDocument/2006/customXml" ds:itemID="{D1BF35B7-B6DD-4FEF-9252-6705988B07A8}">
+<ds:datastoreItem xmlns:ds="http://schemas.openxmlformats.org/officeDocument/2006/customXml" ds:itemID="{12E7B565-524B-4457-91E2-89D44656CB4A}">
   <ds:schemaRefs>
     <ds:schemaRef ds:uri="http://schemas.openxmlformats.org/officeDocument/2006/bibliography"/>
   </ds:schemaRefs>

</xml_diff>